<commit_message>
adding answers to dry part
</commit_message>
<xml_diff>
--- a/HW1/DHW1.docx
+++ b/HW1/DHW1.docx
@@ -1069,27 +1069,7 @@
           <w:sz w:val="22"/>
           <w:szCs w:val="22"/>
         </w:rPr>
-        <w:t xml:space="preserve">send questions to the private email addresses of the </w:t>
-      </w:r>
-      <w:proofErr w:type="spellStart"/>
-      <w:r>
-        <w:rPr>
-          <w:rFonts w:asciiTheme="minorHAnsi" w:eastAsia="Source Sans Pro" w:hAnsiTheme="minorHAnsi" w:cstheme="minorHAnsi"/>
-          <w:color w:val="000000"/>
-          <w:sz w:val="22"/>
-          <w:szCs w:val="22"/>
-        </w:rPr>
-        <w:t>TAs.</w:t>
-      </w:r>
-      <w:proofErr w:type="spellEnd"/>
-      <w:r>
-        <w:rPr>
-          <w:rFonts w:asciiTheme="minorHAnsi" w:eastAsia="Source Sans Pro" w:hAnsiTheme="minorHAnsi" w:cstheme="minorHAnsi"/>
-          <w:color w:val="000000"/>
-          <w:sz w:val="22"/>
-          <w:szCs w:val="22"/>
-        </w:rPr>
-        <w:t xml:space="preserve"> </w:t>
+        <w:t xml:space="preserve">send questions to the private email addresses of the TAs. </w:t>
       </w:r>
     </w:p>
     <w:p>
@@ -1119,25 +1099,7 @@
           <w:sz w:val="22"/>
           <w:szCs w:val="22"/>
         </w:rPr>
-        <w:t xml:space="preserve">Critical updates about </w:t>
-      </w:r>
-      <w:proofErr w:type="gramStart"/>
-      <w:r>
-        <w:rPr>
-          <w:rFonts w:asciiTheme="minorHAnsi" w:eastAsia="Source Sans Pro" w:hAnsiTheme="minorHAnsi" w:cstheme="minorHAnsi"/>
-          <w:sz w:val="22"/>
-          <w:szCs w:val="22"/>
-        </w:rPr>
-        <w:t>the HW</w:t>
-      </w:r>
-      <w:proofErr w:type="gramEnd"/>
-      <w:r>
-        <w:rPr>
-          <w:rFonts w:asciiTheme="minorHAnsi" w:eastAsia="Source Sans Pro" w:hAnsiTheme="minorHAnsi" w:cstheme="minorHAnsi"/>
-          <w:sz w:val="22"/>
-          <w:szCs w:val="22"/>
-        </w:rPr>
-        <w:t xml:space="preserve"> will be published in </w:t>
+        <w:t xml:space="preserve">Critical updates about the HW will be published in </w:t>
       </w:r>
       <w:r>
         <w:rPr>
@@ -1192,23 +1154,13 @@
           <w:szCs w:val="22"/>
         </w:rPr>
       </w:pPr>
-      <w:proofErr w:type="gramStart"/>
       <w:r>
         <w:rPr>
           <w:rFonts w:asciiTheme="minorHAnsi" w:eastAsia="Source Sans Pro" w:hAnsiTheme="minorHAnsi" w:cstheme="minorHAnsi"/>
           <w:sz w:val="22"/>
           <w:szCs w:val="22"/>
         </w:rPr>
-        <w:t>A number of</w:t>
-      </w:r>
-      <w:proofErr w:type="gramEnd"/>
-      <w:r>
-        <w:rPr>
-          <w:rFonts w:asciiTheme="minorHAnsi" w:eastAsia="Source Sans Pro" w:hAnsiTheme="minorHAnsi" w:cstheme="minorHAnsi"/>
-          <w:sz w:val="22"/>
-          <w:szCs w:val="22"/>
-        </w:rPr>
-        <w:t xml:space="preserve"> guidelines to use the forum:</w:t>
+        <w:t>A number of guidelines to use the forum:</w:t>
       </w:r>
     </w:p>
     <w:p>
@@ -1270,25 +1222,7 @@
           <w:sz w:val="22"/>
           <w:szCs w:val="22"/>
         </w:rPr>
-        <w:t xml:space="preserve">Be polite, remember that course staff </w:t>
-      </w:r>
-      <w:proofErr w:type="gramStart"/>
-      <w:r>
-        <w:rPr>
-          <w:rFonts w:asciiTheme="minorHAnsi" w:eastAsia="Source Sans Pro" w:hAnsiTheme="minorHAnsi" w:cstheme="minorHAnsi"/>
-          <w:sz w:val="22"/>
-          <w:szCs w:val="22"/>
-        </w:rPr>
-        <w:t>does</w:t>
-      </w:r>
-      <w:proofErr w:type="gramEnd"/>
-      <w:r>
-        <w:rPr>
-          <w:rFonts w:asciiTheme="minorHAnsi" w:eastAsia="Source Sans Pro" w:hAnsiTheme="minorHAnsi" w:cstheme="minorHAnsi"/>
-          <w:sz w:val="22"/>
-          <w:szCs w:val="22"/>
-        </w:rPr>
-        <w:t xml:space="preserve"> this as a service for the students.</w:t>
+        <w:t>Be polite, remember that course staff does this as a service for the students.</w:t>
       </w:r>
     </w:p>
     <w:p>
@@ -1319,25 +1253,7 @@
           <w:sz w:val="22"/>
           <w:szCs w:val="22"/>
         </w:rPr>
-        <w:t xml:space="preserve">You’re not allowed to post any kind of solution and/or source code in the forum as a hint for other students; In case you feel that you </w:t>
-      </w:r>
-      <w:proofErr w:type="gramStart"/>
-      <w:r>
-        <w:rPr>
-          <w:rFonts w:asciiTheme="minorHAnsi" w:eastAsia="Source Sans Pro" w:hAnsiTheme="minorHAnsi" w:cstheme="minorHAnsi"/>
-          <w:sz w:val="22"/>
-          <w:szCs w:val="22"/>
-        </w:rPr>
-        <w:t>have to</w:t>
-      </w:r>
-      <w:proofErr w:type="gramEnd"/>
-      <w:r>
-        <w:rPr>
-          <w:rFonts w:asciiTheme="minorHAnsi" w:eastAsia="Source Sans Pro" w:hAnsiTheme="minorHAnsi" w:cstheme="minorHAnsi"/>
-          <w:sz w:val="22"/>
-          <w:szCs w:val="22"/>
-        </w:rPr>
-        <w:t xml:space="preserve"> discuss such a matter, please come to the reception hour.</w:t>
+        <w:t>You’re not allowed to post any kind of solution and/or source code in the forum as a hint for other students; In case you feel that you have to discuss such a matter, please come to the reception hour.</w:t>
       </w:r>
     </w:p>
     <w:p>
@@ -1422,18 +1338,8 @@
           <w:sz w:val="22"/>
           <w:szCs w:val="22"/>
         </w:rPr>
-        <w:t xml:space="preserve"> </w:t>
-      </w:r>
-      <w:proofErr w:type="gramStart"/>
-      <w:r>
-        <w:rPr>
-          <w:rFonts w:asciiTheme="minorHAnsi" w:eastAsia="Source Sans Pro" w:hAnsiTheme="minorHAnsi" w:cstheme="minorHAnsi"/>
-          <w:sz w:val="22"/>
-          <w:szCs w:val="22"/>
-        </w:rPr>
-        <w:t>folder .</w:t>
-      </w:r>
-      <w:proofErr w:type="gramEnd"/>
+        <w:t xml:space="preserve"> folder .</w:t>
+      </w:r>
     </w:p>
     <w:p>
       <w:pPr>
@@ -2408,7 +2314,6 @@
           <w:szCs w:val="20"/>
         </w:rPr>
       </w:pPr>
-      <w:proofErr w:type="gramStart"/>
       <w:r>
         <w:rPr>
           <w:rFonts w:ascii="Consolas" w:hAnsi="Consolas" w:cs="Consolas"/>
@@ -2418,7 +2323,6 @@
         </w:rPr>
         <w:t>#include</w:t>
       </w:r>
-      <w:proofErr w:type="gramEnd"/>
       <w:r>
         <w:rPr>
           <w:rFonts w:ascii="Consolas" w:hAnsi="Consolas" w:cs="Consolas"/>
@@ -2435,27 +2339,7 @@
           <w:sz w:val="20"/>
           <w:szCs w:val="20"/>
         </w:rPr>
-        <w:t>&lt;</w:t>
-      </w:r>
-      <w:proofErr w:type="spellStart"/>
-      <w:r>
-        <w:rPr>
-          <w:rFonts w:ascii="Consolas" w:hAnsi="Consolas" w:cs="Consolas"/>
-          <w:color w:val="CE9178"/>
-          <w:sz w:val="20"/>
-          <w:szCs w:val="20"/>
-        </w:rPr>
-        <w:t>stdio.h</w:t>
-      </w:r>
-      <w:proofErr w:type="spellEnd"/>
-      <w:r>
-        <w:rPr>
-          <w:rFonts w:ascii="Consolas" w:hAnsi="Consolas" w:cs="Consolas"/>
-          <w:color w:val="CE9178"/>
-          <w:sz w:val="20"/>
-          <w:szCs w:val="20"/>
-        </w:rPr>
-        <w:t>&gt;</w:t>
+        <w:t>&lt;stdio.h&gt;</w:t>
       </w:r>
     </w:p>
     <w:p>
@@ -2496,27 +2380,7 @@
           <w:sz w:val="20"/>
           <w:szCs w:val="20"/>
         </w:rPr>
-        <w:t>&lt;</w:t>
-      </w:r>
-      <w:proofErr w:type="spellStart"/>
-      <w:r>
-        <w:rPr>
-          <w:rFonts w:ascii="Consolas" w:hAnsi="Consolas" w:cs="Consolas"/>
-          <w:color w:val="CE9178"/>
-          <w:sz w:val="20"/>
-          <w:szCs w:val="20"/>
-        </w:rPr>
-        <w:t>unistd.h</w:t>
-      </w:r>
-      <w:proofErr w:type="spellEnd"/>
-      <w:r>
-        <w:rPr>
-          <w:rFonts w:ascii="Consolas" w:hAnsi="Consolas" w:cs="Consolas"/>
-          <w:color w:val="CE9178"/>
-          <w:sz w:val="20"/>
-          <w:szCs w:val="20"/>
-        </w:rPr>
-        <w:t>&gt;</w:t>
+        <w:t>&lt;unistd.h&gt;</w:t>
       </w:r>
     </w:p>
     <w:p>
@@ -2564,7 +2428,6 @@
         </w:rPr>
         <w:t xml:space="preserve"> </w:t>
       </w:r>
-      <w:proofErr w:type="gramStart"/>
       <w:r>
         <w:rPr>
           <w:rFonts w:ascii="Consolas" w:hAnsi="Consolas" w:cs="Consolas"/>
@@ -2581,17 +2444,7 @@
           <w:sz w:val="20"/>
           <w:szCs w:val="20"/>
         </w:rPr>
-        <w:t>(</w:t>
-      </w:r>
-      <w:proofErr w:type="gramEnd"/>
-      <w:r>
-        <w:rPr>
-          <w:rFonts w:ascii="Consolas" w:hAnsi="Consolas" w:cs="Consolas"/>
-          <w:color w:val="CCCCCC"/>
-          <w:sz w:val="20"/>
-          <w:szCs w:val="20"/>
-        </w:rPr>
-        <w:t>) {</w:t>
+        <w:t>() {</w:t>
       </w:r>
     </w:p>
     <w:p>
@@ -2634,7 +2487,6 @@
         </w:rPr>
         <w:t xml:space="preserve"> </w:t>
       </w:r>
-      <w:proofErr w:type="spellStart"/>
       <w:r>
         <w:rPr>
           <w:rFonts w:ascii="Consolas" w:hAnsi="Consolas" w:cs="Consolas"/>
@@ -2644,7 +2496,6 @@
         </w:rPr>
         <w:t>pid</w:t>
       </w:r>
-      <w:proofErr w:type="spellEnd"/>
       <w:r>
         <w:rPr>
           <w:rFonts w:ascii="Consolas" w:hAnsi="Consolas" w:cs="Consolas"/>
@@ -2672,7 +2523,6 @@
         </w:rPr>
         <w:t xml:space="preserve"> </w:t>
       </w:r>
-      <w:proofErr w:type="gramStart"/>
       <w:r>
         <w:rPr>
           <w:rFonts w:ascii="Consolas" w:hAnsi="Consolas" w:cs="Consolas"/>
@@ -2691,7 +2541,6 @@
         </w:rPr>
         <w:t>();</w:t>
       </w:r>
-      <w:proofErr w:type="gramEnd"/>
     </w:p>
     <w:p>
       <w:pPr>
@@ -2733,7 +2582,6 @@
         </w:rPr>
         <w:t xml:space="preserve"> (</w:t>
       </w:r>
-      <w:proofErr w:type="spellStart"/>
       <w:r>
         <w:rPr>
           <w:rFonts w:ascii="Consolas" w:hAnsi="Consolas" w:cs="Consolas"/>
@@ -2743,7 +2591,6 @@
         </w:rPr>
         <w:t>pid</w:t>
       </w:r>
-      <w:proofErr w:type="spellEnd"/>
       <w:r>
         <w:rPr>
           <w:rFonts w:ascii="Consolas" w:hAnsi="Consolas" w:cs="Consolas"/>
@@ -2771,7 +2618,6 @@
         </w:rPr>
         <w:t xml:space="preserve"> </w:t>
       </w:r>
-      <w:proofErr w:type="gramStart"/>
       <w:r>
         <w:rPr>
           <w:rFonts w:ascii="Consolas" w:hAnsi="Consolas" w:cs="Consolas"/>
@@ -2788,17 +2634,7 @@
           <w:sz w:val="20"/>
           <w:szCs w:val="20"/>
         </w:rPr>
-        <w:t>) {</w:t>
-      </w:r>
-      <w:proofErr w:type="gramEnd"/>
-      <w:r>
-        <w:rPr>
-          <w:rFonts w:ascii="Consolas" w:hAnsi="Consolas" w:cs="Consolas"/>
-          <w:color w:val="CCCCCC"/>
-          <w:sz w:val="20"/>
-          <w:szCs w:val="20"/>
-        </w:rPr>
-        <w:t xml:space="preserve"> </w:t>
+        <w:t xml:space="preserve">) { </w:t>
       </w:r>
     </w:p>
     <w:p>
@@ -2823,8 +2659,6 @@
         </w:rPr>
         <w:t xml:space="preserve">        </w:t>
       </w:r>
-      <w:proofErr w:type="spellStart"/>
-      <w:proofErr w:type="gramStart"/>
       <w:r>
         <w:rPr>
           <w:rFonts w:ascii="Consolas" w:hAnsi="Consolas" w:cs="Consolas"/>
@@ -2834,7 +2668,6 @@
         </w:rPr>
         <w:t>printf</w:t>
       </w:r>
-      <w:proofErr w:type="spellEnd"/>
       <w:r>
         <w:rPr>
           <w:rFonts w:ascii="Consolas" w:hAnsi="Consolas" w:cs="Consolas"/>
@@ -2844,7 +2677,6 @@
         </w:rPr>
         <w:t>(</w:t>
       </w:r>
-      <w:proofErr w:type="gramEnd"/>
       <w:r>
         <w:rPr>
           <w:rFonts w:ascii="Consolas" w:hAnsi="Consolas" w:cs="Consolas"/>
@@ -2854,7 +2686,6 @@
         </w:rPr>
         <w:t>"2"</w:t>
       </w:r>
-      <w:proofErr w:type="gramStart"/>
       <w:r>
         <w:rPr>
           <w:rFonts w:ascii="Consolas" w:hAnsi="Consolas" w:cs="Consolas"/>
@@ -2864,7 +2695,6 @@
         </w:rPr>
         <w:t>);</w:t>
       </w:r>
-      <w:proofErr w:type="gramEnd"/>
     </w:p>
     <w:p>
       <w:pPr>
@@ -2929,8 +2759,6 @@
         </w:rPr>
         <w:t xml:space="preserve">        </w:t>
       </w:r>
-      <w:proofErr w:type="spellStart"/>
-      <w:proofErr w:type="gramStart"/>
       <w:r>
         <w:rPr>
           <w:rFonts w:ascii="Consolas" w:hAnsi="Consolas" w:cs="Consolas"/>
@@ -2940,7 +2768,6 @@
         </w:rPr>
         <w:t>printf</w:t>
       </w:r>
-      <w:proofErr w:type="spellEnd"/>
       <w:r>
         <w:rPr>
           <w:rFonts w:ascii="Consolas" w:hAnsi="Consolas" w:cs="Consolas"/>
@@ -2950,7 +2777,6 @@
         </w:rPr>
         <w:t>(</w:t>
       </w:r>
-      <w:proofErr w:type="gramEnd"/>
       <w:r>
         <w:rPr>
           <w:rFonts w:ascii="Consolas" w:hAnsi="Consolas" w:cs="Consolas"/>
@@ -2960,7 +2786,6 @@
         </w:rPr>
         <w:t>"1"</w:t>
       </w:r>
-      <w:proofErr w:type="gramStart"/>
       <w:r>
         <w:rPr>
           <w:rFonts w:ascii="Consolas" w:hAnsi="Consolas" w:cs="Consolas"/>
@@ -2970,7 +2795,6 @@
         </w:rPr>
         <w:t>);</w:t>
       </w:r>
-      <w:proofErr w:type="gramEnd"/>
     </w:p>
     <w:p>
       <w:pPr>
@@ -3035,7 +2859,6 @@
         </w:rPr>
         <w:t xml:space="preserve"> </w:t>
       </w:r>
-      <w:proofErr w:type="gramStart"/>
       <w:r>
         <w:rPr>
           <w:rFonts w:ascii="Consolas" w:hAnsi="Consolas" w:cs="Consolas"/>
@@ -3054,7 +2877,6 @@
         </w:rPr>
         <w:t>;</w:t>
       </w:r>
-      <w:proofErr w:type="gramEnd"/>
     </w:p>
     <w:p>
       <w:pPr>
@@ -3433,33 +3255,24 @@
         <w:jc w:val="left"/>
         <w:textAlignment w:val="baseline"/>
         <w:rPr>
-          <w:rFonts w:asciiTheme="minorHAnsi" w:hAnsiTheme="minorHAnsi" w:cstheme="minorHAnsi"/>
-          <w:rtl/>
-        </w:rPr>
-      </w:pPr>
-      <w:r>
-        <w:rPr>
           <w:rFonts w:asciiTheme="minorHAnsi" w:hAnsiTheme="minorHAnsi" w:cstheme="minorHAnsi" w:hint="cs"/>
+          <w:rtl/>
+        </w:rPr>
+      </w:pPr>
+      <w:r>
+        <w:rPr>
+          <w:rFonts w:asciiTheme="minorHAnsi" w:hAnsiTheme="minorHAnsi" w:cstheme="minorHAnsi" w:hint="cs"/>
           <w:u w:val="single"/>
           <w:rtl/>
         </w:rPr>
         <w:t>לא ניתן. בכדי להדפיס 12 בהרצת התוכנית נרצה להבטיח כי תהליך הבן יסיים (</w:t>
       </w:r>
-      <w:proofErr w:type="spellStart"/>
-      <w:r>
-        <w:rPr>
-          <w:rFonts w:asciiTheme="minorHAnsi" w:hAnsiTheme="minorHAnsi" w:cstheme="minorHAnsi"/>
-          <w:u w:val="single"/>
-        </w:rPr>
-        <w:t>pid</w:t>
-      </w:r>
-      <w:proofErr w:type="spellEnd"/>
-      <w:r>
-        <w:rPr>
-          <w:rFonts w:asciiTheme="minorHAnsi" w:hAnsiTheme="minorHAnsi" w:cstheme="minorHAnsi"/>
-          <w:u w:val="single"/>
-        </w:rPr>
-        <w:t xml:space="preserve"> = 0</w:t>
+      <w:r>
+        <w:rPr>
+          <w:rFonts w:asciiTheme="minorHAnsi" w:hAnsiTheme="minorHAnsi" w:cstheme="minorHAnsi"/>
+          <w:u w:val="single"/>
+        </w:rPr>
+        <w:t>pid = 0</w:t>
       </w:r>
       <w:r>
         <w:rPr>
@@ -3467,7 +3280,7 @@
           <w:u w:val="single"/>
           <w:rtl/>
         </w:rPr>
-        <w:t>) וידפיס 2 רק כאשר תהליך האב יסיים וידפיס 1. אין לנו פקודה קיימת שיכולה להחליט כי תהליך בן יחכה לסיום תהליך אביו. נשים לב גם כי כאשר תהליך האב מסתיים לפני סיום הבן, הבן מתיי</w:t>
+        <w:t xml:space="preserve">) וידפיס 2 רק כאשר תהליך האב יסיים וידפיס 1. אין לנו פקודה קיימת שיכולה להחליט כי תהליך בן יחכה לסיום תהליך אביו. נשים לב </w:t>
       </w:r>
       <w:r>
         <w:rPr>
@@ -3475,7 +3288,14 @@
           <w:u w:val="single"/>
           <w:rtl/>
         </w:rPr>
-        <w:t>תם</w:t>
+        <w:t xml:space="preserve">כי פונקציית </w:t>
+      </w:r>
+      <w:r>
+        <w:rPr>
+          <w:rFonts w:asciiTheme="minorHAnsi" w:hAnsiTheme="minorHAnsi" w:cstheme="minorHAnsi"/>
+          <w:u w:val="single"/>
+        </w:rPr>
+        <w:t>waitpid()</w:t>
       </w:r>
       <w:r>
         <w:rPr>
@@ -3483,7 +3303,7 @@
           <w:u w:val="single"/>
           <w:rtl/>
         </w:rPr>
-        <w:t>.</w:t>
+        <w:t xml:space="preserve"> מחכה רק עבור הבנים של תהליך מסוים ולא יכולה לחכות ספציפית לאב.</w:t>
       </w:r>
     </w:p>
     <w:p>
@@ -3573,7 +3393,6 @@
         </w:rPr>
         <w:t>על מנת שתהליך האב ידפיס 2, ה</w:t>
       </w:r>
-      <w:proofErr w:type="spellStart"/>
       <w:r>
         <w:rPr>
           <w:rFonts w:asciiTheme="minorHAnsi" w:hAnsiTheme="minorHAnsi" w:cstheme="minorHAnsi"/>
@@ -3583,7 +3402,6 @@
         </w:rPr>
         <w:t>pid</w:t>
       </w:r>
-      <w:proofErr w:type="spellEnd"/>
       <w:r>
         <w:rPr>
           <w:rFonts w:asciiTheme="minorHAnsi" w:hAnsiTheme="minorHAnsi" w:cstheme="minorHAnsi" w:hint="cs"/>
@@ -3663,25 +3481,14 @@
         </w:rPr>
         <w:t xml:space="preserve"> </w:t>
       </w:r>
-      <w:proofErr w:type="spellStart"/>
-      <w:r>
-        <w:rPr>
-          <w:rFonts w:asciiTheme="minorHAnsi" w:hAnsiTheme="minorHAnsi" w:cstheme="minorHAnsi"/>
-          <w:sz w:val="22"/>
-          <w:szCs w:val="22"/>
-          <w:u w:val="single"/>
-        </w:rPr>
-        <w:t>pid</w:t>
-      </w:r>
-      <w:proofErr w:type="spellEnd"/>
-      <w:r>
-        <w:rPr>
-          <w:rFonts w:asciiTheme="minorHAnsi" w:hAnsiTheme="minorHAnsi" w:cstheme="minorHAnsi"/>
-          <w:sz w:val="22"/>
-          <w:szCs w:val="22"/>
-          <w:u w:val="single"/>
-        </w:rPr>
-        <w:t xml:space="preserve"> &gt;</w:t>
+      <w:r>
+        <w:rPr>
+          <w:rFonts w:asciiTheme="minorHAnsi" w:hAnsiTheme="minorHAnsi" w:cstheme="minorHAnsi"/>
+          <w:sz w:val="22"/>
+          <w:szCs w:val="22"/>
+          <w:u w:val="single"/>
+        </w:rPr>
+        <w:t>pid &gt;</w:t>
       </w:r>
       <w:r>
         <w:rPr>
@@ -3722,25 +3529,14 @@
         </w:rPr>
         <w:t xml:space="preserve"> </w:t>
       </w:r>
-      <w:proofErr w:type="spellStart"/>
-      <w:r>
-        <w:rPr>
-          <w:rFonts w:asciiTheme="minorHAnsi" w:hAnsiTheme="minorHAnsi" w:cstheme="minorHAnsi"/>
-          <w:sz w:val="22"/>
-          <w:szCs w:val="22"/>
-          <w:u w:val="single"/>
-        </w:rPr>
-        <w:t>pid</w:t>
-      </w:r>
-      <w:proofErr w:type="spellEnd"/>
-      <w:r>
-        <w:rPr>
-          <w:rFonts w:asciiTheme="minorHAnsi" w:hAnsiTheme="minorHAnsi" w:cstheme="minorHAnsi"/>
-          <w:sz w:val="22"/>
-          <w:szCs w:val="22"/>
-          <w:u w:val="single"/>
-        </w:rPr>
-        <w:t>=0</w:t>
+      <w:r>
+        <w:rPr>
+          <w:rFonts w:asciiTheme="minorHAnsi" w:hAnsiTheme="minorHAnsi" w:cstheme="minorHAnsi"/>
+          <w:sz w:val="22"/>
+          <w:szCs w:val="22"/>
+          <w:u w:val="single"/>
+        </w:rPr>
+        <w:t>pid=0</w:t>
       </w:r>
       <w:r>
         <w:rPr>
@@ -3912,7 +3708,6 @@
         </w:rPr>
         <w:t>ל</w:t>
       </w:r>
-      <w:proofErr w:type="spellStart"/>
       <w:r>
         <w:rPr>
           <w:rFonts w:asciiTheme="minorHAnsi" w:hAnsiTheme="minorHAnsi" w:cstheme="minorHAnsi"/>
@@ -3920,7 +3715,6 @@
         </w:rPr>
         <w:t>pid</w:t>
       </w:r>
-      <w:proofErr w:type="spellEnd"/>
       <w:r>
         <w:rPr>
           <w:rFonts w:asciiTheme="minorHAnsi" w:hAnsiTheme="minorHAnsi" w:cstheme="minorHAnsi" w:hint="cs"/>
@@ -4032,23 +3826,13 @@
         </w:rPr>
         <w:t>: חפשו באינטרנט את ה-</w:t>
       </w:r>
-      <w:proofErr w:type="spellStart"/>
-      <w:r>
-        <w:rPr>
-          <w:rFonts w:asciiTheme="minorHAnsi" w:hAnsiTheme="minorHAnsi" w:cstheme="minorHAnsi"/>
-          <w:sz w:val="22"/>
-          <w:szCs w:val="22"/>
-        </w:rPr>
-        <w:t>posix</w:t>
-      </w:r>
-      <w:proofErr w:type="spellEnd"/>
-      <w:r>
-        <w:rPr>
-          <w:rFonts w:asciiTheme="minorHAnsi" w:hAnsiTheme="minorHAnsi" w:cstheme="minorHAnsi"/>
-          <w:sz w:val="22"/>
-          <w:szCs w:val="22"/>
-        </w:rPr>
-        <w:t xml:space="preserve"> manual</w:t>
+      <w:r>
+        <w:rPr>
+          <w:rFonts w:asciiTheme="minorHAnsi" w:hAnsiTheme="minorHAnsi" w:cstheme="minorHAnsi"/>
+          <w:sz w:val="22"/>
+          <w:szCs w:val="22"/>
+        </w:rPr>
+        <w:t>posix manual</w:t>
       </w:r>
       <w:r>
         <w:rPr>
@@ -4132,25 +3916,7 @@
           <w:u w:val="single"/>
           <w:rtl/>
         </w:rPr>
-        <w:t xml:space="preserve">, ואז </w:t>
-      </w:r>
-      <w:proofErr w:type="spellStart"/>
-      <w:r>
-        <w:rPr>
-          <w:rFonts w:asciiTheme="minorHAnsi" w:hAnsiTheme="minorHAnsi" w:cstheme="minorHAnsi" w:hint="cs"/>
-          <w:u w:val="single"/>
-          <w:rtl/>
-        </w:rPr>
-        <w:t>יווצר</w:t>
-      </w:r>
-      <w:proofErr w:type="spellEnd"/>
-      <w:r>
-        <w:rPr>
-          <w:rFonts w:asciiTheme="minorHAnsi" w:hAnsiTheme="minorHAnsi" w:cstheme="minorHAnsi" w:hint="cs"/>
-          <w:u w:val="single"/>
-          <w:rtl/>
-        </w:rPr>
-        <w:t xml:space="preserve"> מצב בו ייגמר לנו המקום בזיכרון ונקבל שגיאה בשם </w:t>
+        <w:t xml:space="preserve">, ואז יווצר מצב בו ייגמר לנו המקום בזיכרון ונקבל שגיאה בשם </w:t>
       </w:r>
       <w:r>
         <w:rPr>
@@ -4356,23 +4122,13 @@
         </w:rPr>
         <w:t xml:space="preserve">בתרגול ראינו כיצד ממומשת קריאת המערכת </w:t>
       </w:r>
-      <w:proofErr w:type="spellStart"/>
-      <w:r>
-        <w:rPr>
-          <w:rFonts w:asciiTheme="minorHAnsi" w:hAnsiTheme="minorHAnsi" w:cstheme="minorHAnsi"/>
-          <w:sz w:val="22"/>
-          <w:szCs w:val="22"/>
-        </w:rPr>
-        <w:t>getpid</w:t>
-      </w:r>
-      <w:proofErr w:type="spellEnd"/>
-      <w:r>
-        <w:rPr>
-          <w:rFonts w:asciiTheme="minorHAnsi" w:hAnsiTheme="minorHAnsi" w:cstheme="minorHAnsi"/>
-          <w:sz w:val="22"/>
-          <w:szCs w:val="22"/>
-        </w:rPr>
-        <w:t>()</w:t>
+      <w:r>
+        <w:rPr>
+          <w:rFonts w:asciiTheme="minorHAnsi" w:hAnsiTheme="minorHAnsi" w:cstheme="minorHAnsi"/>
+          <w:sz w:val="22"/>
+          <w:szCs w:val="22"/>
+        </w:rPr>
+        <w:t>getpid()</w:t>
       </w:r>
       <w:r>
         <w:rPr>
@@ -4383,23 +4139,13 @@
         </w:rPr>
         <w:t xml:space="preserve">, סטודנט בקורס התבקש להוסיף לקוד את קריאת המערכת </w:t>
       </w:r>
-      <w:proofErr w:type="spellStart"/>
-      <w:r>
-        <w:rPr>
-          <w:rFonts w:asciiTheme="minorHAnsi" w:hAnsiTheme="minorHAnsi" w:cstheme="minorHAnsi"/>
-          <w:sz w:val="22"/>
-          <w:szCs w:val="22"/>
-        </w:rPr>
-        <w:t>getppid</w:t>
-      </w:r>
-      <w:proofErr w:type="spellEnd"/>
-      <w:r>
-        <w:rPr>
-          <w:rFonts w:asciiTheme="minorHAnsi" w:hAnsiTheme="minorHAnsi" w:cstheme="minorHAnsi"/>
-          <w:sz w:val="22"/>
-          <w:szCs w:val="22"/>
-        </w:rPr>
-        <w:t>()</w:t>
+      <w:r>
+        <w:rPr>
+          <w:rFonts w:asciiTheme="minorHAnsi" w:hAnsiTheme="minorHAnsi" w:cstheme="minorHAnsi"/>
+          <w:sz w:val="22"/>
+          <w:szCs w:val="22"/>
+        </w:rPr>
+        <w:t>getppid()</w:t>
       </w:r>
       <w:r>
         <w:rPr>
@@ -4467,7 +4213,6 @@
         </w:rPr>
         <w:t xml:space="preserve">long </w:t>
       </w:r>
-      <w:proofErr w:type="spellStart"/>
       <w:r>
         <w:rPr>
           <w:rFonts w:asciiTheme="minorHAnsi" w:hAnsiTheme="minorHAnsi" w:cstheme="minorHAnsi"/>
@@ -4498,25 +4243,14 @@
         </w:rPr>
         <w:t>id</w:t>
       </w:r>
-      <w:proofErr w:type="spellEnd"/>
-      <w:r>
-        <w:rPr>
-          <w:rFonts w:asciiTheme="minorHAnsi" w:hAnsiTheme="minorHAnsi" w:cstheme="minorHAnsi"/>
-          <w:sz w:val="22"/>
-          <w:szCs w:val="22"/>
-        </w:rPr>
-        <w:t>(</w:t>
-      </w:r>
-      <w:proofErr w:type="gramStart"/>
-      <w:r>
-        <w:rPr>
-          <w:rFonts w:asciiTheme="minorHAnsi" w:hAnsiTheme="minorHAnsi" w:cstheme="minorHAnsi"/>
-          <w:sz w:val="22"/>
-          <w:szCs w:val="22"/>
-        </w:rPr>
-        <w:t>void) {</w:t>
-      </w:r>
-      <w:proofErr w:type="gramEnd"/>
+      <w:r>
+        <w:rPr>
+          <w:rFonts w:asciiTheme="minorHAnsi" w:hAnsiTheme="minorHAnsi" w:cstheme="minorHAnsi"/>
+          <w:sz w:val="22"/>
+          <w:szCs w:val="22"/>
+        </w:rPr>
+        <w:t>(void) {</w:t>
+      </w:r>
     </w:p>
     <w:p>
       <w:pPr>
@@ -4546,30 +4280,8 @@
           <w:szCs w:val="22"/>
           <w:u w:val="single"/>
         </w:rPr>
-        <w:t>parent-&gt;</w:t>
-      </w:r>
-      <w:proofErr w:type="spellStart"/>
-      <w:proofErr w:type="gramStart"/>
-      <w:r>
-        <w:rPr>
-          <w:rFonts w:asciiTheme="minorHAnsi" w:hAnsiTheme="minorHAnsi" w:cstheme="minorHAnsi"/>
-          <w:sz w:val="22"/>
-          <w:szCs w:val="22"/>
-          <w:u w:val="single"/>
-        </w:rPr>
-        <w:t>pid</w:t>
-      </w:r>
-      <w:proofErr w:type="spellEnd"/>
-      <w:r>
-        <w:rPr>
-          <w:rFonts w:asciiTheme="minorHAnsi" w:hAnsiTheme="minorHAnsi" w:cstheme="minorHAnsi"/>
-          <w:sz w:val="22"/>
-          <w:szCs w:val="22"/>
-          <w:u w:val="single"/>
-        </w:rPr>
-        <w:t>;</w:t>
-      </w:r>
-      <w:proofErr w:type="gramEnd"/>
+        <w:t>parent-&gt;pid;</w:t>
+      </w:r>
     </w:p>
     <w:p>
       <w:pPr>
@@ -4674,7 +4386,6 @@
         </w:rPr>
         <w:t xml:space="preserve"> הנקראת </w:t>
       </w:r>
-      <w:proofErr w:type="spellStart"/>
       <w:r>
         <w:rPr>
           <w:rFonts w:asciiTheme="minorHAnsi" w:hAnsiTheme="minorHAnsi" w:cstheme="minorHAnsi"/>
@@ -4683,7 +4394,6 @@
         </w:rPr>
         <w:t>strace</w:t>
       </w:r>
-      <w:proofErr w:type="spellEnd"/>
       <w:r>
         <w:rPr>
           <w:rFonts w:asciiTheme="minorHAnsi" w:hAnsiTheme="minorHAnsi" w:cstheme="minorHAnsi"/>
@@ -4711,7 +4421,6 @@
         </w:rPr>
         <w:t xml:space="preserve"> ולראות את קריאות המערכת שנקראו בה. הסטודנט טען שאם יריץ את הפקודה </w:t>
       </w:r>
-      <w:proofErr w:type="spellStart"/>
       <w:r>
         <w:rPr>
           <w:rFonts w:asciiTheme="minorHAnsi" w:hAnsiTheme="minorHAnsi" w:cstheme="minorHAnsi"/>
@@ -4720,7 +4429,6 @@
         </w:rPr>
         <w:t>strace</w:t>
       </w:r>
-      <w:proofErr w:type="spellEnd"/>
       <w:r>
         <w:rPr>
           <w:rFonts w:asciiTheme="minorHAnsi" w:hAnsiTheme="minorHAnsi" w:cstheme="minorHAnsi"/>
@@ -4828,25 +4536,7 @@
           <w:u w:val="single"/>
           <w:rtl/>
         </w:rPr>
-        <w:t xml:space="preserve"> על מנת לסיים את ביצוע התהליך </w:t>
-      </w:r>
-      <w:proofErr w:type="spellStart"/>
-      <w:r>
-        <w:rPr>
-          <w:rFonts w:asciiTheme="minorHAnsi" w:hAnsiTheme="minorHAnsi" w:cstheme="minorHAnsi" w:hint="cs"/>
-          <w:u w:val="single"/>
-          <w:rtl/>
-        </w:rPr>
-        <w:t>ולכחרר</w:t>
-      </w:r>
-      <w:proofErr w:type="spellEnd"/>
-      <w:r>
-        <w:rPr>
-          <w:rFonts w:asciiTheme="minorHAnsi" w:hAnsiTheme="minorHAnsi" w:cstheme="minorHAnsi" w:hint="cs"/>
-          <w:u w:val="single"/>
-          <w:rtl/>
-        </w:rPr>
-        <w:t xml:space="preserve"> את כל המשאבים שברשותו,</w:t>
+        <w:t xml:space="preserve"> על מנת לסיים את ביצוע התהליך ולכחרר את כל המשאבים שברשותו,</w:t>
       </w:r>
       <w:r>
         <w:rPr>
@@ -4865,7 +4555,6 @@
         <w:lastRenderedPageBreak/>
         <w:t xml:space="preserve">בעזרת </w:t>
       </w:r>
-      <w:proofErr w:type="spellStart"/>
       <w:r>
         <w:rPr>
           <w:rFonts w:asciiTheme="minorHAnsi" w:hAnsiTheme="minorHAnsi" w:cstheme="minorHAnsi"/>
@@ -4873,7 +4562,6 @@
         </w:rPr>
         <w:t>strace</w:t>
       </w:r>
-      <w:proofErr w:type="spellEnd"/>
       <w:r>
         <w:rPr>
           <w:rFonts w:asciiTheme="minorHAnsi" w:hAnsiTheme="minorHAnsi" w:cstheme="minorHAnsi" w:hint="cs"/>
@@ -4890,7 +4578,6 @@
         </w:rPr>
         <w:t xml:space="preserve"> (גם אם קריאה זו נכתבת בפונקציית המעטפת של התוכנית שלנו, הביצוע שלה יהיה בסיום התוכנית שאנו רואים כאן ולכן </w:t>
       </w:r>
-      <w:proofErr w:type="spellStart"/>
       <w:r>
         <w:rPr>
           <w:rFonts w:asciiTheme="minorHAnsi" w:hAnsiTheme="minorHAnsi" w:cstheme="minorHAnsi"/>
@@ -4898,7 +4585,6 @@
         </w:rPr>
         <w:t>strace</w:t>
       </w:r>
-      <w:proofErr w:type="spellEnd"/>
       <w:r>
         <w:rPr>
           <w:rFonts w:asciiTheme="minorHAnsi" w:hAnsiTheme="minorHAnsi" w:cstheme="minorHAnsi" w:hint="cs"/>
@@ -6249,7 +5935,6 @@
       </w:pPr>
       <w:bookmarkStart w:id="6" w:name="OLE_LINK41"/>
       <w:bookmarkStart w:id="7" w:name="OLE_LINK42"/>
-      <w:proofErr w:type="gramStart"/>
       <w:r>
         <w:rPr>
           <w:rFonts w:ascii="Consolas" w:hAnsi="Consolas" w:cs="Consolas"/>
@@ -6259,7 +5944,6 @@
         </w:rPr>
         <w:t>#include</w:t>
       </w:r>
-      <w:proofErr w:type="gramEnd"/>
       <w:r>
         <w:rPr>
           <w:rFonts w:ascii="Consolas" w:hAnsi="Consolas" w:cs="Consolas"/>
@@ -6276,27 +5960,7 @@
           <w:sz w:val="20"/>
           <w:szCs w:val="20"/>
         </w:rPr>
-        <w:t>&lt;</w:t>
-      </w:r>
-      <w:proofErr w:type="spellStart"/>
-      <w:r>
-        <w:rPr>
-          <w:rFonts w:ascii="Consolas" w:hAnsi="Consolas" w:cs="Consolas"/>
-          <w:color w:val="CE9178"/>
-          <w:sz w:val="20"/>
-          <w:szCs w:val="20"/>
-        </w:rPr>
-        <w:t>stdio.h</w:t>
-      </w:r>
-      <w:proofErr w:type="spellEnd"/>
-      <w:r>
-        <w:rPr>
-          <w:rFonts w:ascii="Consolas" w:hAnsi="Consolas" w:cs="Consolas"/>
-          <w:color w:val="CE9178"/>
-          <w:sz w:val="20"/>
-          <w:szCs w:val="20"/>
-        </w:rPr>
-        <w:t>&gt;</w:t>
+        <w:t>&lt;stdio.h&gt;</w:t>
       </w:r>
     </w:p>
     <w:p>
@@ -6337,27 +6001,7 @@
           <w:sz w:val="20"/>
           <w:szCs w:val="20"/>
         </w:rPr>
-        <w:t>&lt;</w:t>
-      </w:r>
-      <w:proofErr w:type="spellStart"/>
-      <w:r>
-        <w:rPr>
-          <w:rFonts w:ascii="Consolas" w:hAnsi="Consolas" w:cs="Consolas"/>
-          <w:color w:val="CE9178"/>
-          <w:sz w:val="20"/>
-          <w:szCs w:val="20"/>
-        </w:rPr>
-        <w:t>signal.h</w:t>
-      </w:r>
-      <w:proofErr w:type="spellEnd"/>
-      <w:r>
-        <w:rPr>
-          <w:rFonts w:ascii="Consolas" w:hAnsi="Consolas" w:cs="Consolas"/>
-          <w:color w:val="CE9178"/>
-          <w:sz w:val="20"/>
-          <w:szCs w:val="20"/>
-        </w:rPr>
-        <w:t>&gt;</w:t>
+        <w:t>&lt;signal.h&gt;</w:t>
       </w:r>
     </w:p>
     <w:p>
@@ -6373,7 +6017,6 @@
           <w:szCs w:val="20"/>
         </w:rPr>
       </w:pPr>
-      <w:proofErr w:type="gramStart"/>
       <w:r>
         <w:rPr>
           <w:rFonts w:ascii="Consolas" w:hAnsi="Consolas" w:cs="Consolas"/>
@@ -6383,7 +6026,6 @@
         </w:rPr>
         <w:t>#include</w:t>
       </w:r>
-      <w:proofErr w:type="gramEnd"/>
       <w:r>
         <w:rPr>
           <w:rFonts w:ascii="Consolas" w:hAnsi="Consolas" w:cs="Consolas"/>
@@ -6400,27 +6042,7 @@
           <w:sz w:val="20"/>
           <w:szCs w:val="20"/>
         </w:rPr>
-        <w:t>&lt;</w:t>
-      </w:r>
-      <w:proofErr w:type="spellStart"/>
-      <w:r>
-        <w:rPr>
-          <w:rFonts w:ascii="Consolas" w:hAnsi="Consolas" w:cs="Consolas"/>
-          <w:color w:val="CE9178"/>
-          <w:sz w:val="20"/>
-          <w:szCs w:val="20"/>
-        </w:rPr>
-        <w:t>stdlib.h</w:t>
-      </w:r>
-      <w:proofErr w:type="spellEnd"/>
-      <w:r>
-        <w:rPr>
-          <w:rFonts w:ascii="Consolas" w:hAnsi="Consolas" w:cs="Consolas"/>
-          <w:color w:val="CE9178"/>
-          <w:sz w:val="20"/>
-          <w:szCs w:val="20"/>
-        </w:rPr>
-        <w:t>&gt;</w:t>
+        <w:t>&lt;stdlib.h&gt;</w:t>
       </w:r>
     </w:p>
     <w:p>
@@ -6468,7 +6090,6 @@
         </w:rPr>
         <w:t xml:space="preserve"> </w:t>
       </w:r>
-      <w:proofErr w:type="gramStart"/>
       <w:r>
         <w:rPr>
           <w:rFonts w:ascii="Consolas" w:hAnsi="Consolas" w:cs="Consolas"/>
@@ -6487,7 +6108,6 @@
         </w:rPr>
         <w:t>(</w:t>
       </w:r>
-      <w:proofErr w:type="gramEnd"/>
       <w:r>
         <w:rPr>
           <w:rFonts w:ascii="Consolas" w:hAnsi="Consolas" w:cs="Consolas"/>
@@ -6570,8 +6190,6 @@
         </w:rPr>
         <w:t xml:space="preserve">    </w:t>
       </w:r>
-      <w:proofErr w:type="spellStart"/>
-      <w:proofErr w:type="gramStart"/>
       <w:r>
         <w:rPr>
           <w:rFonts w:ascii="Consolas" w:hAnsi="Consolas" w:cs="Consolas"/>
@@ -6581,7 +6199,6 @@
         </w:rPr>
         <w:t>printf</w:t>
       </w:r>
-      <w:proofErr w:type="spellEnd"/>
       <w:r>
         <w:rPr>
           <w:rFonts w:ascii="Consolas" w:hAnsi="Consolas" w:cs="Consolas"/>
@@ -6591,7 +6208,6 @@
         </w:rPr>
         <w:t>(</w:t>
       </w:r>
-      <w:proofErr w:type="gramEnd"/>
       <w:r>
         <w:rPr>
           <w:rFonts w:ascii="Consolas" w:hAnsi="Consolas" w:cs="Consolas"/>
@@ -6646,7 +6262,6 @@
         </w:rPr>
         <w:t>signum</w:t>
       </w:r>
-      <w:proofErr w:type="gramStart"/>
       <w:r>
         <w:rPr>
           <w:rFonts w:ascii="Consolas" w:hAnsi="Consolas" w:cs="Consolas"/>
@@ -6656,7 +6271,6 @@
         </w:rPr>
         <w:t>);</w:t>
       </w:r>
-      <w:proofErr w:type="gramEnd"/>
     </w:p>
     <w:p>
       <w:pPr>
@@ -6680,7 +6294,6 @@
         </w:rPr>
         <w:t xml:space="preserve">    </w:t>
       </w:r>
-      <w:proofErr w:type="gramStart"/>
       <w:r>
         <w:rPr>
           <w:rFonts w:ascii="Consolas" w:hAnsi="Consolas" w:cs="Consolas"/>
@@ -6699,7 +6312,6 @@
         </w:rPr>
         <w:t>(</w:t>
       </w:r>
-      <w:proofErr w:type="gramEnd"/>
       <w:r>
         <w:rPr>
           <w:rFonts w:ascii="Consolas" w:hAnsi="Consolas" w:cs="Consolas"/>
@@ -6709,7 +6321,6 @@
         </w:rPr>
         <w:t>0</w:t>
       </w:r>
-      <w:proofErr w:type="gramStart"/>
       <w:r>
         <w:rPr>
           <w:rFonts w:ascii="Consolas" w:hAnsi="Consolas" w:cs="Consolas"/>
@@ -6719,7 +6330,6 @@
         </w:rPr>
         <w:t>);</w:t>
       </w:r>
-      <w:proofErr w:type="gramEnd"/>
     </w:p>
     <w:p>
       <w:pPr>
@@ -6789,7 +6399,6 @@
         </w:rPr>
         <w:t xml:space="preserve"> </w:t>
       </w:r>
-      <w:proofErr w:type="gramStart"/>
       <w:r>
         <w:rPr>
           <w:rFonts w:ascii="Consolas" w:hAnsi="Consolas" w:cs="Consolas"/>
@@ -6806,17 +6415,7 @@
           <w:sz w:val="20"/>
           <w:szCs w:val="20"/>
         </w:rPr>
-        <w:t>(</w:t>
-      </w:r>
-      <w:proofErr w:type="gramEnd"/>
-      <w:r>
-        <w:rPr>
-          <w:rFonts w:ascii="Consolas" w:hAnsi="Consolas" w:cs="Consolas"/>
-          <w:color w:val="CCCCCC"/>
-          <w:sz w:val="20"/>
-          <w:szCs w:val="20"/>
-        </w:rPr>
-        <w:t>)</w:t>
+        <w:t>()</w:t>
       </w:r>
     </w:p>
     <w:p>
@@ -6864,7 +6463,6 @@
         </w:rPr>
         <w:t xml:space="preserve">    </w:t>
       </w:r>
-      <w:proofErr w:type="gramStart"/>
       <w:r>
         <w:rPr>
           <w:rFonts w:ascii="Consolas" w:hAnsi="Consolas" w:cs="Consolas"/>
@@ -6883,7 +6481,6 @@
         </w:rPr>
         <w:t>(</w:t>
       </w:r>
-      <w:proofErr w:type="gramEnd"/>
       <w:r>
         <w:rPr>
           <w:rFonts w:ascii="Consolas" w:hAnsi="Consolas" w:cs="Consolas"/>
@@ -6911,7 +6508,6 @@
         </w:rPr>
         <w:t>handler</w:t>
       </w:r>
-      <w:proofErr w:type="gramStart"/>
       <w:r>
         <w:rPr>
           <w:rFonts w:ascii="Consolas" w:hAnsi="Consolas" w:cs="Consolas"/>
@@ -6921,7 +6517,6 @@
         </w:rPr>
         <w:t>);</w:t>
       </w:r>
-      <w:proofErr w:type="gramEnd"/>
     </w:p>
     <w:p>
       <w:pPr>
@@ -6999,7 +6594,6 @@
         </w:rPr>
         <w:t xml:space="preserve"> </w:t>
       </w:r>
-      <w:proofErr w:type="gramStart"/>
       <w:r>
         <w:rPr>
           <w:rFonts w:ascii="Consolas" w:hAnsi="Consolas" w:cs="Consolas"/>
@@ -7018,7 +6612,6 @@
         </w:rPr>
         <w:t>;</w:t>
       </w:r>
-      <w:proofErr w:type="gramEnd"/>
     </w:p>
     <w:p>
       <w:pPr>
@@ -7042,7 +6635,6 @@
         </w:rPr>
         <w:t xml:space="preserve">    </w:t>
       </w:r>
-      <w:proofErr w:type="gramStart"/>
       <w:r>
         <w:rPr>
           <w:rFonts w:ascii="Consolas" w:hAnsi="Consolas" w:cs="Consolas"/>
@@ -7061,7 +6653,6 @@
         </w:rPr>
         <w:t>(</w:t>
       </w:r>
-      <w:proofErr w:type="gramEnd"/>
       <w:r>
         <w:rPr>
           <w:rFonts w:ascii="Consolas" w:hAnsi="Consolas" w:cs="Consolas"/>
@@ -7080,7 +6671,6 @@
         </w:rPr>
         <w:t xml:space="preserve"> </w:t>
       </w:r>
-      <w:proofErr w:type="spellStart"/>
       <w:r>
         <w:rPr>
           <w:rFonts w:ascii="Consolas" w:hAnsi="Consolas" w:cs="Consolas"/>
@@ -7090,7 +6680,6 @@
         </w:rPr>
         <w:t>i</w:t>
       </w:r>
-      <w:proofErr w:type="spellEnd"/>
       <w:r>
         <w:rPr>
           <w:rFonts w:ascii="Consolas" w:hAnsi="Consolas" w:cs="Consolas"/>
@@ -7136,7 +6725,6 @@
         </w:rPr>
         <w:t xml:space="preserve">; </w:t>
       </w:r>
-      <w:proofErr w:type="spellStart"/>
       <w:r>
         <w:rPr>
           <w:rFonts w:ascii="Consolas" w:hAnsi="Consolas" w:cs="Consolas"/>
@@ -7146,7 +6734,6 @@
         </w:rPr>
         <w:t>i</w:t>
       </w:r>
-      <w:proofErr w:type="spellEnd"/>
       <w:r>
         <w:rPr>
           <w:rFonts w:ascii="Consolas" w:hAnsi="Consolas" w:cs="Consolas"/>
@@ -7201,8 +6788,6 @@
         </w:rPr>
         <w:t>--</w:t>
       </w:r>
-      <w:proofErr w:type="spellStart"/>
-      <w:proofErr w:type="gramStart"/>
       <w:r>
         <w:rPr>
           <w:rFonts w:ascii="Consolas" w:hAnsi="Consolas" w:cs="Consolas"/>
@@ -7212,7 +6797,6 @@
         </w:rPr>
         <w:t>i</w:t>
       </w:r>
-      <w:proofErr w:type="spellEnd"/>
       <w:r>
         <w:rPr>
           <w:rFonts w:ascii="Consolas" w:hAnsi="Consolas" w:cs="Consolas"/>
@@ -7222,7 +6806,6 @@
         </w:rPr>
         <w:t>) {</w:t>
       </w:r>
-      <w:proofErr w:type="gramEnd"/>
     </w:p>
     <w:p>
       <w:pPr>
@@ -7246,8 +6829,6 @@
         </w:rPr>
         <w:t xml:space="preserve">        </w:t>
       </w:r>
-      <w:proofErr w:type="spellStart"/>
-      <w:proofErr w:type="gramStart"/>
       <w:r>
         <w:rPr>
           <w:rFonts w:ascii="Consolas" w:hAnsi="Consolas" w:cs="Consolas"/>
@@ -7257,7 +6838,6 @@
         </w:rPr>
         <w:t>printf</w:t>
       </w:r>
-      <w:proofErr w:type="spellEnd"/>
       <w:r>
         <w:rPr>
           <w:rFonts w:ascii="Consolas" w:hAnsi="Consolas" w:cs="Consolas"/>
@@ -7267,7 +6847,6 @@
         </w:rPr>
         <w:t>(</w:t>
       </w:r>
-      <w:proofErr w:type="gramEnd"/>
       <w:r>
         <w:rPr>
           <w:rFonts w:ascii="Consolas" w:hAnsi="Consolas" w:cs="Consolas"/>
@@ -7349,7 +6928,6 @@
         </w:rPr>
         <w:t xml:space="preserve"> </w:t>
       </w:r>
-      <w:proofErr w:type="spellStart"/>
       <w:r>
         <w:rPr>
           <w:rFonts w:ascii="Consolas" w:hAnsi="Consolas" w:cs="Consolas"/>
@@ -7359,8 +6937,6 @@
         </w:rPr>
         <w:t>i</w:t>
       </w:r>
-      <w:proofErr w:type="spellEnd"/>
-      <w:proofErr w:type="gramStart"/>
       <w:r>
         <w:rPr>
           <w:rFonts w:ascii="Consolas" w:hAnsi="Consolas" w:cs="Consolas"/>
@@ -7370,7 +6946,6 @@
         </w:rPr>
         <w:t>);</w:t>
       </w:r>
-      <w:proofErr w:type="gramEnd"/>
     </w:p>
     <w:p>
       <w:pPr>
@@ -7417,8 +6992,6 @@
         </w:rPr>
         <w:t xml:space="preserve">    </w:t>
       </w:r>
-      <w:proofErr w:type="spellStart"/>
-      <w:proofErr w:type="gramStart"/>
       <w:r>
         <w:rPr>
           <w:rFonts w:ascii="Consolas" w:hAnsi="Consolas" w:cs="Consolas"/>
@@ -7428,7 +7001,6 @@
         </w:rPr>
         <w:t>printf</w:t>
       </w:r>
-      <w:proofErr w:type="spellEnd"/>
       <w:r>
         <w:rPr>
           <w:rFonts w:ascii="Consolas" w:hAnsi="Consolas" w:cs="Consolas"/>
@@ -7438,7 +7010,6 @@
         </w:rPr>
         <w:t>(</w:t>
       </w:r>
-      <w:proofErr w:type="gramEnd"/>
       <w:r>
         <w:rPr>
           <w:rFonts w:ascii="Consolas" w:hAnsi="Consolas" w:cs="Consolas"/>
@@ -7446,9 +7017,17 @@
           <w:sz w:val="20"/>
           <w:szCs w:val="20"/>
         </w:rPr>
-        <w:t xml:space="preserve">"Magic </w:t>
-      </w:r>
-      <w:proofErr w:type="gramStart"/>
+        <w:t>"Magic Number!</w:t>
+      </w:r>
+      <w:r>
+        <w:rPr>
+          <w:rFonts w:ascii="Consolas" w:hAnsi="Consolas" w:cs="Consolas"/>
+          <w:color w:val="D7BA7D"/>
+          <w:sz w:val="20"/>
+          <w:szCs w:val="20"/>
+        </w:rPr>
+        <w:t>\n</w:t>
+      </w:r>
       <w:r>
         <w:rPr>
           <w:rFonts w:ascii="Consolas" w:hAnsi="Consolas" w:cs="Consolas"/>
@@ -7456,37 +7035,8 @@
           <w:sz w:val="20"/>
           <w:szCs w:val="20"/>
         </w:rPr>
-        <w:t>Number!</w:t>
-      </w:r>
-      <w:r>
-        <w:rPr>
-          <w:rFonts w:ascii="Consolas" w:hAnsi="Consolas" w:cs="Consolas"/>
-          <w:color w:val="D7BA7D"/>
-          <w:sz w:val="20"/>
-          <w:szCs w:val="20"/>
-        </w:rPr>
-        <w:t>\</w:t>
-      </w:r>
-      <w:proofErr w:type="gramEnd"/>
-      <w:r>
-        <w:rPr>
-          <w:rFonts w:ascii="Consolas" w:hAnsi="Consolas" w:cs="Consolas"/>
-          <w:color w:val="D7BA7D"/>
-          <w:sz w:val="20"/>
-          <w:szCs w:val="20"/>
-        </w:rPr>
-        <w:t>n</w:t>
-      </w:r>
-      <w:r>
-        <w:rPr>
-          <w:rFonts w:ascii="Consolas" w:hAnsi="Consolas" w:cs="Consolas"/>
-          <w:color w:val="CE9178"/>
-          <w:sz w:val="20"/>
-          <w:szCs w:val="20"/>
-        </w:rPr>
         <w:t>"</w:t>
       </w:r>
-      <w:proofErr w:type="gramStart"/>
       <w:r>
         <w:rPr>
           <w:rFonts w:ascii="Consolas" w:hAnsi="Consolas" w:cs="Consolas"/>
@@ -7496,7 +7046,6 @@
         </w:rPr>
         <w:t>);</w:t>
       </w:r>
-      <w:proofErr w:type="gramEnd"/>
     </w:p>
     <w:p>
       <w:pPr>
@@ -7538,7 +7087,6 @@
         </w:rPr>
         <w:t xml:space="preserve"> </w:t>
       </w:r>
-      <w:proofErr w:type="gramStart"/>
       <w:r>
         <w:rPr>
           <w:rFonts w:ascii="Consolas" w:hAnsi="Consolas" w:cs="Consolas"/>
@@ -7557,7 +7105,6 @@
         </w:rPr>
         <w:t>;</w:t>
       </w:r>
-      <w:proofErr w:type="gramEnd"/>
     </w:p>
     <w:p>
       <w:pPr>
@@ -7739,27 +7286,35 @@
     <w:p>
       <w:pPr>
         <w:rPr>
+          <w:rFonts w:asciiTheme="minorHAnsi" w:hAnsiTheme="minorHAnsi" w:cstheme="minorHAnsi"/>
+          <w:sz w:val="22"/>
+          <w:szCs w:val="22"/>
+          <w:u w:val="single"/>
+          <w:rtl/>
+        </w:rPr>
+      </w:pPr>
+      <w:r>
+        <w:rPr>
           <w:rFonts w:asciiTheme="minorHAnsi" w:hAnsiTheme="minorHAnsi" w:cstheme="minorHAnsi" w:hint="cs"/>
-          <w:sz w:val="22"/>
-          <w:szCs w:val="22"/>
-          <w:u w:val="single"/>
-          <w:rtl/>
-        </w:rPr>
-      </w:pPr>
+          <w:u w:val="single"/>
+          <w:rtl/>
+        </w:rPr>
+        <w:t>ייתכן תהליך שרץ במקביל ב</w:t>
+      </w:r>
+      <w:r>
+        <w:rPr>
+          <w:rFonts w:asciiTheme="minorHAnsi" w:hAnsiTheme="minorHAnsi" w:cstheme="minorHAnsi"/>
+          <w:u w:val="single"/>
+        </w:rPr>
+        <w:t>background</w:t>
+      </w:r>
       <w:r>
         <w:rPr>
           <w:rFonts w:asciiTheme="minorHAnsi" w:hAnsiTheme="minorHAnsi" w:cstheme="minorHAnsi" w:hint="cs"/>
           <w:u w:val="single"/>
           <w:rtl/>
         </w:rPr>
-        <w:t>ייתכן תהליך שרץ במקביל ב</w:t>
-      </w:r>
-      <w:r>
-        <w:rPr>
-          <w:rFonts w:asciiTheme="minorHAnsi" w:hAnsiTheme="minorHAnsi" w:cstheme="minorHAnsi"/>
-          <w:u w:val="single"/>
-        </w:rPr>
-        <w:t>background</w:t>
+        <w:t xml:space="preserve"> של המערכת, ואילו תהליך זה עשוי לעשות פעולה שתפעיל </w:t>
       </w:r>
       <w:r>
         <w:rPr>
@@ -7767,7 +7322,14 @@
           <w:u w:val="single"/>
           <w:rtl/>
         </w:rPr>
-        <w:t xml:space="preserve"> של המערכת, ואילו תהליך זה עשוי לעשות פעולה שתפעיל </w:t>
+        <w:t xml:space="preserve">שליחת </w:t>
+      </w:r>
+      <w:r>
+        <w:rPr>
+          <w:rFonts w:asciiTheme="minorHAnsi" w:hAnsiTheme="minorHAnsi" w:cstheme="minorHAnsi"/>
+          <w:u w:val="single"/>
+        </w:rPr>
+        <w:t>signal</w:t>
       </w:r>
       <w:r>
         <w:rPr>
@@ -7775,7 +7337,52 @@
           <w:u w:val="single"/>
           <w:rtl/>
         </w:rPr>
-        <w:t xml:space="preserve">שליחת </w:t>
+        <w:t xml:space="preserve"> ממנה לתהליך שבו רצה התוכנית שלנו בזמן מאוד ספציפי - לפני שהתוכנית שלנו תספיק להגיע ללולאת ה</w:t>
+      </w:r>
+      <w:r>
+        <w:rPr>
+          <w:rFonts w:asciiTheme="minorHAnsi" w:hAnsiTheme="minorHAnsi" w:cstheme="minorHAnsi"/>
+          <w:u w:val="single"/>
+        </w:rPr>
+        <w:t>for</w:t>
+      </w:r>
+      <w:r>
+        <w:rPr>
+          <w:rFonts w:asciiTheme="minorHAnsi" w:hAnsiTheme="minorHAnsi" w:cstheme="minorHAnsi" w:hint="cs"/>
+          <w:u w:val="single"/>
+          <w:rtl/>
+        </w:rPr>
+        <w:t xml:space="preserve"> ואחרי קריאת המערכת </w:t>
+      </w:r>
+      <w:r>
+        <w:rPr>
+          <w:rFonts w:asciiTheme="minorHAnsi" w:hAnsiTheme="minorHAnsi" w:cstheme="minorHAnsi"/>
+          <w:u w:val="single"/>
+        </w:rPr>
+        <w:t>signal()</w:t>
+      </w:r>
+      <w:r>
+        <w:rPr>
+          <w:rFonts w:asciiTheme="minorHAnsi" w:hAnsiTheme="minorHAnsi" w:cstheme="minorHAnsi" w:hint="cs"/>
+          <w:u w:val="single"/>
+          <w:rtl/>
+        </w:rPr>
+        <w:t xml:space="preserve">. הדבר עשוי להיעשות על ידי פעולת </w:t>
+      </w:r>
+      <w:r>
+        <w:rPr>
+          <w:rFonts w:asciiTheme="minorHAnsi" w:hAnsiTheme="minorHAnsi" w:cstheme="minorHAnsi"/>
+          <w:u w:val="single"/>
+        </w:rPr>
+        <w:t>kill(pid_our_process, SIGFPE)</w:t>
+      </w:r>
+      <w:r>
+        <w:rPr>
+          <w:rFonts w:asciiTheme="minorHAnsi" w:hAnsiTheme="minorHAnsi" w:cstheme="minorHAnsi" w:hint="cs"/>
+          <w:u w:val="single"/>
+          <w:rtl/>
+        </w:rPr>
+        <w:t>, דבר שיגרום לתוכנית שלנו להפעיל את ה</w:t>
       </w:r>
       <w:r>
         <w:rPr>
@@ -7790,14 +7397,14 @@
           <w:u w:val="single"/>
           <w:rtl/>
         </w:rPr>
-        <w:t xml:space="preserve"> ממנה לתהליך שבו רצה התוכנית שלנו בזמן מאוד ספציפי - לפני שהתוכנית שלנו תספיק להגיע ללולאת ה</w:t>
-      </w:r>
-      <w:r>
-        <w:rPr>
-          <w:rFonts w:asciiTheme="minorHAnsi" w:hAnsiTheme="minorHAnsi" w:cstheme="minorHAnsi"/>
-          <w:u w:val="single"/>
-        </w:rPr>
-        <w:t>for</w:t>
+        <w:t xml:space="preserve"> של </w:t>
+      </w:r>
+      <w:r>
+        <w:rPr>
+          <w:rFonts w:asciiTheme="minorHAnsi" w:hAnsiTheme="minorHAnsi" w:cstheme="minorHAnsi"/>
+          <w:u w:val="single"/>
+        </w:rPr>
+        <w:t>SIGFPE</w:t>
       </w:r>
       <w:r>
         <w:rPr>
@@ -7805,91 +7412,7 @@
           <w:u w:val="single"/>
           <w:rtl/>
         </w:rPr>
-        <w:t xml:space="preserve"> ואחרי קריאת המערכת </w:t>
-      </w:r>
-      <w:r>
-        <w:rPr>
-          <w:rFonts w:asciiTheme="minorHAnsi" w:hAnsiTheme="minorHAnsi" w:cstheme="minorHAnsi"/>
-          <w:u w:val="single"/>
-        </w:rPr>
-        <w:t>signal()</w:t>
-      </w:r>
-      <w:r>
-        <w:rPr>
-          <w:rFonts w:asciiTheme="minorHAnsi" w:hAnsiTheme="minorHAnsi" w:cstheme="minorHAnsi" w:hint="cs"/>
-          <w:u w:val="single"/>
-          <w:rtl/>
-        </w:rPr>
-        <w:t xml:space="preserve">. הדבר עשוי להיעשות על ידי פעולת </w:t>
-      </w:r>
-      <w:r>
-        <w:rPr>
-          <w:rFonts w:asciiTheme="minorHAnsi" w:hAnsiTheme="minorHAnsi" w:cstheme="minorHAnsi"/>
-          <w:u w:val="single"/>
-        </w:rPr>
-        <w:t>kill(</w:t>
-      </w:r>
-      <w:proofErr w:type="spellStart"/>
-      <w:r>
-        <w:rPr>
-          <w:rFonts w:asciiTheme="minorHAnsi" w:hAnsiTheme="minorHAnsi" w:cstheme="minorHAnsi"/>
-          <w:u w:val="single"/>
-        </w:rPr>
-        <w:t>pid_our_process</w:t>
-      </w:r>
-      <w:proofErr w:type="spellEnd"/>
-      <w:r>
-        <w:rPr>
-          <w:rFonts w:asciiTheme="minorHAnsi" w:hAnsiTheme="minorHAnsi" w:cstheme="minorHAnsi"/>
-          <w:u w:val="single"/>
-        </w:rPr>
-        <w:t>, SIGFPE)</w:t>
-      </w:r>
-      <w:r>
-        <w:rPr>
-          <w:rFonts w:asciiTheme="minorHAnsi" w:hAnsiTheme="minorHAnsi" w:cstheme="minorHAnsi" w:hint="cs"/>
-          <w:u w:val="single"/>
-          <w:rtl/>
-        </w:rPr>
-        <w:t>, דבר שיגרום לתוכנית שלנו להפעיל את ה</w:t>
-      </w:r>
-      <w:r>
-        <w:rPr>
-          <w:rFonts w:asciiTheme="minorHAnsi" w:hAnsiTheme="minorHAnsi" w:cstheme="minorHAnsi"/>
-          <w:u w:val="single"/>
-        </w:rPr>
-        <w:t>signal</w:t>
-      </w:r>
-      <w:r>
-        <w:rPr>
-          <w:rFonts w:asciiTheme="minorHAnsi" w:hAnsiTheme="minorHAnsi" w:cstheme="minorHAnsi" w:hint="cs"/>
-          <w:u w:val="single"/>
-          <w:rtl/>
-        </w:rPr>
-        <w:t xml:space="preserve"> של </w:t>
-      </w:r>
-      <w:r>
-        <w:rPr>
-          <w:rFonts w:asciiTheme="minorHAnsi" w:hAnsiTheme="minorHAnsi" w:cstheme="minorHAnsi"/>
-          <w:u w:val="single"/>
-        </w:rPr>
-        <w:t>SIGFPE</w:t>
-      </w:r>
-      <w:r>
-        <w:rPr>
-          <w:rFonts w:asciiTheme="minorHAnsi" w:hAnsiTheme="minorHAnsi" w:cstheme="minorHAnsi" w:hint="cs"/>
-          <w:u w:val="single"/>
-          <w:rtl/>
-        </w:rPr>
-        <w:t xml:space="preserve"> </w:t>
-      </w:r>
-      <w:r>
-        <w:rPr>
-          <w:rFonts w:asciiTheme="minorHAnsi" w:hAnsiTheme="minorHAnsi" w:cstheme="minorHAnsi" w:hint="cs"/>
-          <w:u w:val="single"/>
-          <w:rtl/>
-        </w:rPr>
-        <w:t>שיפעיל את ה</w:t>
+        <w:t xml:space="preserve"> שיפעיל את ה</w:t>
       </w:r>
       <w:r>
         <w:rPr>
@@ -8215,7 +7738,6 @@
         </w:rPr>
         <w:t xml:space="preserve">    </w:t>
       </w:r>
-      <w:proofErr w:type="gramStart"/>
       <w:r>
         <w:rPr>
           <w:rFonts w:ascii="Consolas" w:hAnsi="Consolas" w:cs="Consolas"/>
@@ -8234,7 +7756,6 @@
         </w:rPr>
         <w:t>(</w:t>
       </w:r>
-      <w:proofErr w:type="gramEnd"/>
       <w:r>
         <w:rPr>
           <w:rFonts w:ascii="Consolas" w:hAnsi="Consolas" w:cs="Consolas"/>
@@ -8253,7 +7774,6 @@
         </w:rPr>
         <w:t xml:space="preserve"> </w:t>
       </w:r>
-      <w:proofErr w:type="spellStart"/>
       <w:r>
         <w:rPr>
           <w:rFonts w:ascii="Consolas" w:hAnsi="Consolas" w:cs="Consolas"/>
@@ -8263,7 +7783,6 @@
         </w:rPr>
         <w:t>i</w:t>
       </w:r>
-      <w:proofErr w:type="spellEnd"/>
       <w:r>
         <w:rPr>
           <w:rFonts w:ascii="Consolas" w:hAnsi="Consolas" w:cs="Consolas"/>
@@ -8309,7 +7828,6 @@
         </w:rPr>
         <w:t xml:space="preserve">; </w:t>
       </w:r>
-      <w:proofErr w:type="spellStart"/>
       <w:r>
         <w:rPr>
           <w:rFonts w:ascii="Consolas" w:hAnsi="Consolas" w:cs="Consolas"/>
@@ -8319,7 +7837,6 @@
         </w:rPr>
         <w:t>i</w:t>
       </w:r>
-      <w:proofErr w:type="spellEnd"/>
       <w:r>
         <w:rPr>
           <w:rFonts w:ascii="Consolas" w:hAnsi="Consolas" w:cs="Consolas"/>
@@ -8374,8 +7891,6 @@
         </w:rPr>
         <w:t>--</w:t>
       </w:r>
-      <w:proofErr w:type="spellStart"/>
-      <w:proofErr w:type="gramStart"/>
       <w:r>
         <w:rPr>
           <w:rFonts w:ascii="Consolas" w:hAnsi="Consolas" w:cs="Consolas"/>
@@ -8385,7 +7900,6 @@
         </w:rPr>
         <w:t>i</w:t>
       </w:r>
-      <w:proofErr w:type="spellEnd"/>
       <w:r>
         <w:rPr>
           <w:rFonts w:ascii="Consolas" w:hAnsi="Consolas" w:cs="Consolas"/>
@@ -8395,7 +7909,6 @@
         </w:rPr>
         <w:t>) {</w:t>
       </w:r>
-      <w:proofErr w:type="gramEnd"/>
     </w:p>
     <w:p>
       <w:pPr>
@@ -8507,7 +8020,7 @@
     <w:p>
       <w:pPr>
         <w:rPr>
-          <w:rFonts w:asciiTheme="minorHAnsi" w:hAnsiTheme="minorHAnsi" w:cstheme="minorHAnsi" w:hint="cs"/>
+          <w:rFonts w:asciiTheme="minorHAnsi" w:hAnsiTheme="minorHAnsi" w:cstheme="minorHAnsi"/>
           <w:sz w:val="22"/>
           <w:szCs w:val="22"/>
           <w:u w:val="single"/>
@@ -8788,8 +8301,6 @@
           <w:szCs w:val="20"/>
         </w:rPr>
       </w:pPr>
-      <w:proofErr w:type="spellStart"/>
-      <w:proofErr w:type="gramStart"/>
       <w:r>
         <w:rPr>
           <w:rFonts w:ascii="Consolas" w:hAnsi="Consolas" w:cs="Consolas"/>
@@ -8799,7 +8310,6 @@
         </w:rPr>
         <w:t>printf</w:t>
       </w:r>
-      <w:proofErr w:type="spellEnd"/>
       <w:r>
         <w:rPr>
           <w:rFonts w:ascii="Consolas" w:hAnsi="Consolas" w:cs="Consolas"/>
@@ -8809,7 +8319,6 @@
         </w:rPr>
         <w:t>(</w:t>
       </w:r>
-      <w:proofErr w:type="gramEnd"/>
       <w:r>
         <w:rPr>
           <w:rFonts w:ascii="Consolas" w:hAnsi="Consolas" w:cs="Consolas"/>
@@ -8882,7 +8391,6 @@
         </w:rPr>
         <w:t>)</w:t>
       </w:r>
-      <w:proofErr w:type="gramStart"/>
       <w:r>
         <w:rPr>
           <w:rFonts w:ascii="Consolas" w:hAnsi="Consolas" w:cs="Consolas"/>
@@ -8892,7 +8400,6 @@
         </w:rPr>
         <w:t>);</w:t>
       </w:r>
-      <w:proofErr w:type="gramEnd"/>
     </w:p>
     <w:p>
       <w:pPr>
@@ -8929,7 +8436,6 @@
         </w:rPr>
         <w:t>ח</w:t>
       </w:r>
-      <w:proofErr w:type="spellStart"/>
       <w:r>
         <w:rPr>
           <w:rFonts w:asciiTheme="minorHAnsi" w:hAnsiTheme="minorHAnsi" w:cstheme="minorHAnsi" w:hint="cs"/>
@@ -8939,7 +8445,6 @@
         </w:rPr>
         <w:t>יצוניים</w:t>
       </w:r>
-      <w:proofErr w:type="spellEnd"/>
       <w:r>
         <w:rPr>
           <w:rFonts w:asciiTheme="minorHAnsi" w:hAnsiTheme="minorHAnsi" w:cstheme="minorHAnsi"/>
@@ -9242,27 +8747,42 @@
     <w:p>
       <w:pPr>
         <w:rPr>
+          <w:rFonts w:asciiTheme="minorHAnsi" w:hAnsiTheme="minorHAnsi" w:cstheme="minorHAnsi"/>
+          <w:sz w:val="22"/>
+          <w:szCs w:val="22"/>
+          <w:u w:val="single"/>
+          <w:rtl/>
+        </w:rPr>
+      </w:pPr>
+      <w:r>
+        <w:rPr>
           <w:rFonts w:asciiTheme="minorHAnsi" w:hAnsiTheme="minorHAnsi" w:cstheme="minorHAnsi" w:hint="cs"/>
-          <w:sz w:val="22"/>
-          <w:szCs w:val="22"/>
-          <w:u w:val="single"/>
-          <w:rtl/>
-        </w:rPr>
-      </w:pPr>
+          <w:u w:val="single"/>
+          <w:rtl/>
+        </w:rPr>
+        <w:t>הסטודנט טועה כיוון ש</w:t>
+      </w:r>
+      <w:r>
+        <w:rPr>
+          <w:rFonts w:asciiTheme="minorHAnsi" w:hAnsiTheme="minorHAnsi" w:cstheme="minorHAnsi"/>
+          <w:u w:val="single"/>
+        </w:rPr>
+        <w:t>CTRL+Z</w:t>
+      </w:r>
       <w:r>
         <w:rPr>
           <w:rFonts w:asciiTheme="minorHAnsi" w:hAnsiTheme="minorHAnsi" w:cstheme="minorHAnsi" w:hint="cs"/>
           <w:u w:val="single"/>
           <w:rtl/>
         </w:rPr>
-        <w:t>הסטודנט טועה כיוון ש</w:t>
-      </w:r>
-      <w:r>
-        <w:rPr>
-          <w:rFonts w:asciiTheme="minorHAnsi" w:hAnsiTheme="minorHAnsi" w:cstheme="minorHAnsi"/>
-          <w:u w:val="single"/>
-        </w:rPr>
-        <w:t>CTRL+Z</w:t>
+        <w:t xml:space="preserve"> שולח </w:t>
+      </w:r>
+      <w:r>
+        <w:rPr>
+          <w:rFonts w:asciiTheme="minorHAnsi" w:hAnsiTheme="minorHAnsi" w:cstheme="minorHAnsi"/>
+          <w:u w:val="single"/>
+        </w:rPr>
+        <w:t>signal</w:t>
       </w:r>
       <w:r>
         <w:rPr>
@@ -9270,14 +8790,14 @@
           <w:u w:val="single"/>
           <w:rtl/>
         </w:rPr>
-        <w:t xml:space="preserve"> שולח </w:t>
-      </w:r>
-      <w:r>
-        <w:rPr>
-          <w:rFonts w:asciiTheme="minorHAnsi" w:hAnsiTheme="minorHAnsi" w:cstheme="minorHAnsi"/>
-          <w:u w:val="single"/>
-        </w:rPr>
-        <w:t>signal</w:t>
+        <w:t xml:space="preserve"> של </w:t>
+      </w:r>
+      <w:r>
+        <w:rPr>
+          <w:rFonts w:asciiTheme="minorHAnsi" w:hAnsiTheme="minorHAnsi" w:cstheme="minorHAnsi"/>
+          <w:u w:val="single"/>
+        </w:rPr>
+        <w:t>SIGTSTP</w:t>
       </w:r>
       <w:r>
         <w:rPr>
@@ -9285,14 +8805,14 @@
           <w:u w:val="single"/>
           <w:rtl/>
         </w:rPr>
-        <w:t xml:space="preserve"> של </w:t>
-      </w:r>
-      <w:r>
-        <w:rPr>
-          <w:rFonts w:asciiTheme="minorHAnsi" w:hAnsiTheme="minorHAnsi" w:cstheme="minorHAnsi"/>
-          <w:u w:val="single"/>
-        </w:rPr>
-        <w:t>SIGTSTP</w:t>
+        <w:t xml:space="preserve"> ולא </w:t>
+      </w:r>
+      <w:r>
+        <w:rPr>
+          <w:rFonts w:asciiTheme="minorHAnsi" w:hAnsiTheme="minorHAnsi" w:cstheme="minorHAnsi"/>
+          <w:u w:val="single"/>
+        </w:rPr>
+        <w:t>SIGSTOP</w:t>
       </w:r>
       <w:r>
         <w:rPr>
@@ -9300,21 +8820,6 @@
           <w:u w:val="single"/>
           <w:rtl/>
         </w:rPr>
-        <w:t xml:space="preserve"> ולא </w:t>
-      </w:r>
-      <w:r>
-        <w:rPr>
-          <w:rFonts w:asciiTheme="minorHAnsi" w:hAnsiTheme="minorHAnsi" w:cstheme="minorHAnsi"/>
-          <w:u w:val="single"/>
-        </w:rPr>
-        <w:t>SIGSTOP</w:t>
-      </w:r>
-      <w:r>
-        <w:rPr>
-          <w:rFonts w:asciiTheme="minorHAnsi" w:hAnsiTheme="minorHAnsi" w:cstheme="minorHAnsi" w:hint="cs"/>
-          <w:u w:val="single"/>
-          <w:rtl/>
-        </w:rPr>
         <w:t>. ניתן לשנות ולהתקין שגרת טיפול ל</w:t>
       </w:r>
       <w:r>
@@ -9322,14 +8827,7 @@
           <w:rFonts w:asciiTheme="minorHAnsi" w:hAnsiTheme="minorHAnsi" w:cstheme="minorHAnsi"/>
           <w:u w:val="single"/>
         </w:rPr>
-        <w:t xml:space="preserve"> </w:t>
-      </w:r>
-      <w:r>
-        <w:rPr>
-          <w:rFonts w:asciiTheme="minorHAnsi" w:hAnsiTheme="minorHAnsi" w:cstheme="minorHAnsi"/>
-          <w:u w:val="single"/>
-        </w:rPr>
-        <w:t>SIGTSTP</w:t>
+        <w:t xml:space="preserve"> SIGTSTP</w:t>
       </w:r>
       <w:r>
         <w:rPr>
@@ -10113,7 +9611,7 @@
               <w:spacing w:after="0"/>
               <w:jc w:val="left"/>
               <w:rPr>
-                <w:rFonts w:asciiTheme="minorHAnsi" w:hAnsiTheme="minorHAnsi" w:cstheme="minorHAnsi" w:hint="cs"/>
+                <w:rFonts w:asciiTheme="minorHAnsi" w:hAnsiTheme="minorHAnsi" w:cstheme="minorHAnsi"/>
                 <w:color w:val="FF0000"/>
                 <w:sz w:val="22"/>
                 <w:szCs w:val="22"/>
@@ -10205,6 +9703,16 @@
                 <w:rtl/>
               </w:rPr>
               <w:t xml:space="preserve">64 הראשונים, ואילו שאר הקובץ ימתין </w:t>
+            </w:r>
+            <w:r>
+              <w:rPr>
+                <w:rFonts w:asciiTheme="minorHAnsi" w:hAnsiTheme="minorHAnsi" w:cstheme="minorHAnsi" w:hint="cs"/>
+                <w:color w:val="FF0000"/>
+                <w:sz w:val="22"/>
+                <w:szCs w:val="22"/>
+                <w:rtl/>
+              </w:rPr>
+              <w:t>להיכתב, ולא נקבל כי כל הקובץ ייכתב.</w:t>
             </w:r>
           </w:p>
         </w:tc>
@@ -10536,7 +10044,7 @@
               <w:spacing w:after="0"/>
               <w:jc w:val="left"/>
               <w:rPr>
-                <w:rFonts w:asciiTheme="minorHAnsi" w:hAnsiTheme="minorHAnsi" w:cstheme="minorHAnsi" w:hint="cs"/>
+                <w:rFonts w:asciiTheme="minorHAnsi" w:hAnsiTheme="minorHAnsi" w:cstheme="minorHAnsi"/>
                 <w:color w:val="FF0000"/>
                 <w:sz w:val="22"/>
                 <w:szCs w:val="22"/>
@@ -10575,7 +10083,7 @@
               <w:spacing w:after="0"/>
               <w:jc w:val="left"/>
               <w:rPr>
-                <w:rFonts w:asciiTheme="minorHAnsi" w:hAnsiTheme="minorHAnsi" w:cstheme="minorHAnsi" w:hint="cs"/>
+                <w:rFonts w:asciiTheme="minorHAnsi" w:hAnsiTheme="minorHAnsi" w:cstheme="minorHAnsi"/>
                 <w:color w:val="FF0000"/>
                 <w:sz w:val="22"/>
                 <w:szCs w:val="22"/>
@@ -10611,7 +10119,6 @@
               </w:rPr>
               <w:t xml:space="preserve"> מספר 23 פנוי ולא מקושר לתהליך מסוים, לכן ברגע שתהליך בעל מספר </w:t>
             </w:r>
-            <w:proofErr w:type="spellStart"/>
             <w:r>
               <w:rPr>
                 <w:rFonts w:asciiTheme="minorHAnsi" w:hAnsiTheme="minorHAnsi" w:cstheme="minorHAnsi"/>
@@ -10621,7 +10128,6 @@
               </w:rPr>
               <w:t>pid_max</w:t>
             </w:r>
-            <w:proofErr w:type="spellEnd"/>
             <w:r>
               <w:rPr>
                 <w:rFonts w:asciiTheme="minorHAnsi" w:hAnsiTheme="minorHAnsi" w:cstheme="minorHAnsi" w:hint="cs"/>
@@ -10651,7 +10157,6 @@
               </w:rPr>
               <w:t xml:space="preserve">, יש לפחות </w:t>
             </w:r>
-            <w:proofErr w:type="spellStart"/>
             <w:r>
               <w:rPr>
                 <w:rFonts w:asciiTheme="minorHAnsi" w:hAnsiTheme="minorHAnsi" w:cstheme="minorHAnsi"/>
@@ -10661,7 +10166,6 @@
               </w:rPr>
               <w:t>pid</w:t>
             </w:r>
-            <w:proofErr w:type="spellEnd"/>
             <w:r>
               <w:rPr>
                 <w:rFonts w:asciiTheme="minorHAnsi" w:hAnsiTheme="minorHAnsi" w:cstheme="minorHAnsi" w:hint="cs"/>
@@ -10692,7 +10196,6 @@
               </w:rPr>
               <w:t xml:space="preserve"> 23 לדוגמא, וזה יהיה ה</w:t>
             </w:r>
-            <w:proofErr w:type="spellStart"/>
             <w:r>
               <w:rPr>
                 <w:rFonts w:asciiTheme="minorHAnsi" w:hAnsiTheme="minorHAnsi" w:cstheme="minorHAnsi"/>
@@ -10702,7 +10205,6 @@
               </w:rPr>
               <w:t>pid</w:t>
             </w:r>
-            <w:proofErr w:type="spellEnd"/>
             <w:r>
               <w:rPr>
                 <w:rFonts w:asciiTheme="minorHAnsi" w:hAnsiTheme="minorHAnsi" w:cstheme="minorHAnsi" w:hint="cs"/>
@@ -10834,29 +10336,7 @@
           <w:szCs w:val="22"/>
           <w:rtl/>
         </w:rPr>
-        <w:t xml:space="preserve">למעבר </w:t>
-      </w:r>
-      <w:proofErr w:type="spellStart"/>
-      <w:r>
-        <w:rPr>
-          <w:rFonts w:asciiTheme="minorHAnsi" w:hAnsiTheme="minorHAnsi" w:cstheme="minorHAnsi"/>
-          <w:color w:val="000000"/>
-          <w:sz w:val="22"/>
-          <w:szCs w:val="22"/>
-          <w:rtl/>
-        </w:rPr>
-        <w:t>מיידי</w:t>
-      </w:r>
-      <w:proofErr w:type="spellEnd"/>
-      <w:r>
-        <w:rPr>
-          <w:rFonts w:asciiTheme="minorHAnsi" w:hAnsiTheme="minorHAnsi" w:cstheme="minorHAnsi"/>
-          <w:color w:val="000000"/>
-          <w:sz w:val="22"/>
-          <w:szCs w:val="22"/>
-          <w:rtl/>
-        </w:rPr>
-        <w:t xml:space="preserve"> ממצב משתמש ב</w:t>
+        <w:t>למעבר מיידי ממצב משתמש ב</w:t>
       </w:r>
       <w:r>
         <w:rPr>
@@ -11663,23 +11143,13 @@
         </w:rPr>
         <w:t xml:space="preserve"> של לינוקס על קריאות המערכת </w:t>
       </w:r>
-      <w:proofErr w:type="spellStart"/>
-      <w:r>
-        <w:rPr>
-          <w:rFonts w:asciiTheme="minorHAnsi" w:hAnsiTheme="minorHAnsi" w:cstheme="minorHAnsi"/>
-          <w:sz w:val="22"/>
-          <w:szCs w:val="22"/>
-        </w:rPr>
-        <w:t>vmsplice</w:t>
-      </w:r>
-      <w:proofErr w:type="spellEnd"/>
-      <w:r>
-        <w:rPr>
-          <w:rFonts w:asciiTheme="minorHAnsi" w:hAnsiTheme="minorHAnsi" w:cstheme="minorHAnsi"/>
-          <w:sz w:val="22"/>
-          <w:szCs w:val="22"/>
-        </w:rPr>
-        <w:t>()</w:t>
+      <w:r>
+        <w:rPr>
+          <w:rFonts w:asciiTheme="minorHAnsi" w:hAnsiTheme="minorHAnsi" w:cstheme="minorHAnsi"/>
+          <w:sz w:val="22"/>
+          <w:szCs w:val="22"/>
+        </w:rPr>
+        <w:t>vmsplice()</w:t>
       </w:r>
       <w:r>
         <w:rPr>
@@ -11771,7 +11241,6 @@
           <w:rtl/>
         </w:rPr>
       </w:pPr>
-      <w:proofErr w:type="gramStart"/>
       <w:r>
         <w:rPr>
           <w:rFonts w:ascii="Consolas" w:hAnsi="Consolas" w:cs="Consolas"/>
@@ -11788,16 +11257,7 @@
           <w:sz w:val="20"/>
           <w:szCs w:val="20"/>
         </w:rPr>
-        <w:t>(</w:t>
-      </w:r>
-      <w:proofErr w:type="gramEnd"/>
-      <w:r>
-        <w:rPr>
-          <w:rFonts w:ascii="Consolas" w:hAnsi="Consolas" w:cs="Consolas"/>
-          <w:sz w:val="20"/>
-          <w:szCs w:val="20"/>
-        </w:rPr>
-        <w:t>) moves data between two file descriptors without copying</w:t>
+        <w:t>() moves data between two file descriptors without copying</w:t>
       </w:r>
       <w:r>
         <w:rPr>
@@ -11876,8 +11336,6 @@
           <w:szCs w:val="20"/>
         </w:rPr>
       </w:pPr>
-      <w:proofErr w:type="spellStart"/>
-      <w:proofErr w:type="gramStart"/>
       <w:r>
         <w:rPr>
           <w:rFonts w:ascii="Consolas" w:hAnsi="Consolas" w:cs="Consolas"/>
@@ -11898,23 +11356,13 @@
         </w:rPr>
         <w:t>msplice</w:t>
       </w:r>
-      <w:proofErr w:type="spellEnd"/>
-      <w:r>
-        <w:rPr>
-          <w:rFonts w:ascii="Consolas" w:hAnsi="Consolas" w:cs="Consolas"/>
-          <w:sz w:val="20"/>
-          <w:szCs w:val="20"/>
-        </w:rPr>
-        <w:t>(</w:t>
-      </w:r>
-      <w:proofErr w:type="gramEnd"/>
-      <w:r>
-        <w:rPr>
-          <w:rFonts w:ascii="Consolas" w:hAnsi="Consolas" w:cs="Consolas"/>
-          <w:sz w:val="20"/>
-          <w:szCs w:val="20"/>
-        </w:rPr>
-        <w:t>)</w:t>
+      <w:r>
+        <w:rPr>
+          <w:rFonts w:ascii="Consolas" w:hAnsi="Consolas" w:cs="Consolas"/>
+          <w:sz w:val="20"/>
+          <w:szCs w:val="20"/>
+        </w:rPr>
+        <w:t>()</w:t>
       </w:r>
       <w:r>
         <w:rPr>
@@ -12001,7 +11449,6 @@
         </w:rPr>
         <w:t>הסבירו את היתרון של שימוש ב-</w:t>
       </w:r>
-      <w:proofErr w:type="spellStart"/>
       <w:r>
         <w:rPr>
           <w:rFonts w:asciiTheme="minorHAnsi" w:hAnsiTheme="minorHAnsi" w:cstheme="minorHAnsi"/>
@@ -12010,7 +11457,6 @@
         </w:rPr>
         <w:t>vmsplice</w:t>
       </w:r>
-      <w:proofErr w:type="spellEnd"/>
       <w:r>
         <w:rPr>
           <w:rFonts w:asciiTheme="minorHAnsi" w:hAnsiTheme="minorHAnsi" w:cstheme="minorHAnsi"/>
@@ -12104,7 +11550,7 @@
       <w:pPr>
         <w:jc w:val="left"/>
         <w:rPr>
-          <w:rFonts w:asciiTheme="minorHAnsi" w:hAnsiTheme="minorHAnsi" w:cstheme="minorHAnsi" w:hint="cs"/>
+          <w:rFonts w:asciiTheme="minorHAnsi" w:hAnsiTheme="minorHAnsi" w:cstheme="minorHAnsi"/>
           <w:u w:val="single"/>
           <w:rtl/>
         </w:rPr>
@@ -12202,7 +11648,6 @@
         </w:rPr>
         <w:t xml:space="preserve"> שואב את המידע מאותו אזור – מה שעשוי לכלול העתקות מיותרות בין זיכרון המשתמש לזיכרון הליבה. לעומת זאת, </w:t>
       </w:r>
-      <w:proofErr w:type="spellStart"/>
       <w:r>
         <w:rPr>
           <w:rFonts w:asciiTheme="minorHAnsi" w:hAnsiTheme="minorHAnsi" w:cstheme="minorHAnsi"/>
@@ -12210,7 +11655,6 @@
         </w:rPr>
         <w:t>vmsplice</w:t>
       </w:r>
-      <w:proofErr w:type="spellEnd"/>
       <w:r>
         <w:rPr>
           <w:rFonts w:asciiTheme="minorHAnsi" w:hAnsiTheme="minorHAnsi" w:cstheme="minorHAnsi" w:hint="cs"/>
@@ -12532,7 +11976,6 @@
         </w:rPr>
         <w:t xml:space="preserve"> </w:t>
       </w:r>
-      <w:proofErr w:type="gramStart"/>
       <w:r>
         <w:rPr>
           <w:rFonts w:ascii="Consolas" w:hAnsi="Consolas"/>
@@ -12551,7 +11994,6 @@
         </w:rPr>
         <w:t>(){</w:t>
       </w:r>
-      <w:proofErr w:type="gramEnd"/>
     </w:p>
     <w:p>
       <w:pPr>
@@ -12575,7 +12017,6 @@
         </w:rPr>
         <w:t xml:space="preserve">    </w:t>
       </w:r>
-      <w:proofErr w:type="spellStart"/>
       <w:r>
         <w:rPr>
           <w:rFonts w:ascii="Consolas" w:hAnsi="Consolas"/>
@@ -12583,19 +12024,8 @@
           <w:sz w:val="18"/>
           <w:szCs w:val="18"/>
         </w:rPr>
-        <w:t>external_</w:t>
-      </w:r>
-      <w:proofErr w:type="gramStart"/>
-      <w:r>
-        <w:rPr>
-          <w:rFonts w:ascii="Consolas" w:hAnsi="Consolas"/>
-          <w:color w:val="D2A8FF"/>
-          <w:sz w:val="18"/>
-          <w:szCs w:val="18"/>
-        </w:rPr>
-        <w:t>function</w:t>
-      </w:r>
-      <w:proofErr w:type="spellEnd"/>
+        <w:t>external_function</w:t>
+      </w:r>
       <w:r>
         <w:rPr>
           <w:rFonts w:ascii="Consolas" w:hAnsi="Consolas"/>
@@ -12603,18 +12033,31 @@
           <w:sz w:val="18"/>
           <w:szCs w:val="18"/>
         </w:rPr>
-        <w:t>(</w:t>
-      </w:r>
-      <w:proofErr w:type="gramEnd"/>
-      <w:r>
+        <w:t>();</w:t>
+      </w:r>
+      <w:r>
+        <w:rPr>
+          <w:rFonts w:ascii="Consolas" w:hAnsi="Consolas"/>
+          <w:color w:val="8B949E"/>
+          <w:sz w:val="18"/>
+          <w:szCs w:val="18"/>
+        </w:rPr>
+        <w:t xml:space="preserve"> // Can't know what this function does</w:t>
+      </w:r>
+    </w:p>
+    <w:p>
+      <w:pPr>
+        <w:shd w:val="clear" w:color="auto" w:fill="0D1117"/>
+        <w:bidi w:val="0"/>
+        <w:spacing w:after="0" w:line="285" w:lineRule="atLeast"/>
+        <w:jc w:val="left"/>
         <w:rPr>
           <w:rFonts w:ascii="Consolas" w:hAnsi="Consolas"/>
           <w:color w:val="E6EDF3"/>
           <w:sz w:val="18"/>
           <w:szCs w:val="18"/>
         </w:rPr>
-        <w:t>);</w:t>
-      </w:r>
+      </w:pPr>
       <w:r>
         <w:rPr>
           <w:rFonts w:ascii="Consolas" w:hAnsi="Consolas"/>
@@ -12622,7 +12065,7 @@
           <w:sz w:val="18"/>
           <w:szCs w:val="18"/>
         </w:rPr>
-        <w:t xml:space="preserve"> // Can't know what this function does</w:t>
+        <w:t>    /* Get input and perform calculations */</w:t>
       </w:r>
     </w:p>
     <w:p>
@@ -12641,11 +12084,47 @@
       <w:r>
         <w:rPr>
           <w:rFonts w:ascii="Consolas" w:hAnsi="Consolas"/>
-          <w:color w:val="8B949E"/>
+          <w:color w:val="E6EDF3"/>
           <w:sz w:val="18"/>
           <w:szCs w:val="18"/>
         </w:rPr>
-        <w:t>    /* Get input and perform calculations */</w:t>
+        <w:t xml:space="preserve">    </w:t>
+      </w:r>
+      <w:r>
+        <w:rPr>
+          <w:rFonts w:ascii="Consolas" w:hAnsi="Consolas"/>
+          <w:color w:val="FF7B72"/>
+          <w:sz w:val="18"/>
+          <w:szCs w:val="18"/>
+        </w:rPr>
+        <w:t>return</w:t>
+      </w:r>
+      <w:r>
+        <w:rPr>
+          <w:rFonts w:ascii="Consolas" w:hAnsi="Consolas"/>
+          <w:color w:val="E6EDF3"/>
+          <w:sz w:val="18"/>
+          <w:szCs w:val="18"/>
+        </w:rPr>
+        <w:t xml:space="preserve"> </w:t>
+      </w:r>
+      <w:r>
+        <w:rPr>
+          <w:rFonts w:ascii="Consolas" w:hAnsi="Consolas"/>
+          <w:color w:val="79C0FF"/>
+          <w:sz w:val="18"/>
+          <w:szCs w:val="18"/>
+        </w:rPr>
+        <w:t>0</w:t>
+      </w:r>
+      <w:r>
+        <w:rPr>
+          <w:rFonts w:ascii="Consolas" w:hAnsi="Consolas"/>
+          <w:color w:val="E6EDF3"/>
+          <w:sz w:val="18"/>
+          <w:szCs w:val="18"/>
+        </w:rPr>
+        <w:t>;</w:t>
       </w:r>
     </w:p>
     <w:p>
@@ -12668,67 +12147,6 @@
           <w:sz w:val="18"/>
           <w:szCs w:val="18"/>
         </w:rPr>
-        <w:t xml:space="preserve">    </w:t>
-      </w:r>
-      <w:r>
-        <w:rPr>
-          <w:rFonts w:ascii="Consolas" w:hAnsi="Consolas"/>
-          <w:color w:val="FF7B72"/>
-          <w:sz w:val="18"/>
-          <w:szCs w:val="18"/>
-        </w:rPr>
-        <w:t>return</w:t>
-      </w:r>
-      <w:r>
-        <w:rPr>
-          <w:rFonts w:ascii="Consolas" w:hAnsi="Consolas"/>
-          <w:color w:val="E6EDF3"/>
-          <w:sz w:val="18"/>
-          <w:szCs w:val="18"/>
-        </w:rPr>
-        <w:t xml:space="preserve"> </w:t>
-      </w:r>
-      <w:proofErr w:type="gramStart"/>
-      <w:r>
-        <w:rPr>
-          <w:rFonts w:ascii="Consolas" w:hAnsi="Consolas"/>
-          <w:color w:val="79C0FF"/>
-          <w:sz w:val="18"/>
-          <w:szCs w:val="18"/>
-        </w:rPr>
-        <w:t>0</w:t>
-      </w:r>
-      <w:r>
-        <w:rPr>
-          <w:rFonts w:ascii="Consolas" w:hAnsi="Consolas"/>
-          <w:color w:val="E6EDF3"/>
-          <w:sz w:val="18"/>
-          <w:szCs w:val="18"/>
-        </w:rPr>
-        <w:t>;</w:t>
-      </w:r>
-      <w:proofErr w:type="gramEnd"/>
-    </w:p>
-    <w:p>
-      <w:pPr>
-        <w:shd w:val="clear" w:color="auto" w:fill="0D1117"/>
-        <w:bidi w:val="0"/>
-        <w:spacing w:after="0" w:line="285" w:lineRule="atLeast"/>
-        <w:jc w:val="left"/>
-        <w:rPr>
-          <w:rFonts w:ascii="Consolas" w:hAnsi="Consolas"/>
-          <w:color w:val="E6EDF3"/>
-          <w:sz w:val="18"/>
-          <w:szCs w:val="18"/>
-        </w:rPr>
-      </w:pPr>
-      <w:r>
-        <w:rPr>
-          <w:rFonts w:ascii="Consolas" w:hAnsi="Consolas"/>
-          <w:color w:val="E6EDF3"/>
-          <w:sz w:val="18"/>
-          <w:szCs w:val="18"/>
-        </w:rPr>
         <w:t>}</w:t>
       </w:r>
     </w:p>
@@ -13141,7 +12559,6 @@
         </w:rPr>
         <w:t xml:space="preserve"> ומשתמשת ב-</w:t>
       </w:r>
-      <w:proofErr w:type="spellStart"/>
       <w:r>
         <w:rPr>
           <w:rFonts w:asciiTheme="minorHAnsi" w:hAnsiTheme="minorHAnsi" w:cstheme="minorHAnsi"/>
@@ -13150,7 +12567,6 @@
         </w:rPr>
         <w:t>fifo</w:t>
       </w:r>
-      <w:proofErr w:type="spellEnd"/>
       <w:r>
         <w:rPr>
           <w:rFonts w:asciiTheme="minorHAnsi" w:hAnsiTheme="minorHAnsi" w:cstheme="minorHAnsi" w:hint="cs"/>
@@ -13230,7 +12646,6 @@
         </w:rPr>
         <w:t xml:space="preserve"> </w:t>
       </w:r>
-      <w:proofErr w:type="spellStart"/>
       <w:r>
         <w:rPr>
           <w:rFonts w:asciiTheme="minorHAnsi" w:hAnsiTheme="minorHAnsi" w:cstheme="minorHAnsi"/>
@@ -13238,7 +12653,6 @@
         </w:rPr>
         <w:t>fifo</w:t>
       </w:r>
-      <w:proofErr w:type="spellEnd"/>
       <w:r>
         <w:rPr>
           <w:rFonts w:asciiTheme="minorHAnsi" w:hAnsiTheme="minorHAnsi" w:cstheme="minorHAnsi" w:hint="cs"/>
@@ -13268,36 +12682,35 @@
         <w:spacing w:after="0"/>
         <w:jc w:val="left"/>
         <w:rPr>
+          <w:rFonts w:asciiTheme="minorHAnsi" w:hAnsiTheme="minorHAnsi" w:cstheme="minorHAnsi"/>
+          <w:u w:val="single"/>
+          <w:rtl/>
+        </w:rPr>
+      </w:pPr>
+      <w:r>
+        <w:rPr>
           <w:rFonts w:asciiTheme="minorHAnsi" w:hAnsiTheme="minorHAnsi" w:cstheme="minorHAnsi" w:hint="cs"/>
           <w:u w:val="single"/>
           <w:rtl/>
         </w:rPr>
-      </w:pPr>
+        <w:t xml:space="preserve">יתרון בגישה זו </w:t>
+      </w:r>
+      <w:r>
+        <w:rPr>
+          <w:rFonts w:asciiTheme="minorHAnsi" w:hAnsiTheme="minorHAnsi" w:cstheme="minorHAnsi"/>
+          <w:u w:val="single"/>
+          <w:rtl/>
+        </w:rPr>
+        <w:t>–</w:t>
+      </w:r>
       <w:r>
         <w:rPr>
           <w:rFonts w:asciiTheme="minorHAnsi" w:hAnsiTheme="minorHAnsi" w:cstheme="minorHAnsi" w:hint="cs"/>
           <w:u w:val="single"/>
           <w:rtl/>
         </w:rPr>
-        <w:t xml:space="preserve">יתרון בגישה זו </w:t>
-      </w:r>
-      <w:r>
-        <w:rPr>
-          <w:rFonts w:asciiTheme="minorHAnsi" w:hAnsiTheme="minorHAnsi" w:cstheme="minorHAnsi"/>
-          <w:u w:val="single"/>
-          <w:rtl/>
-        </w:rPr>
-        <w:t>–</w:t>
-      </w:r>
-      <w:r>
-        <w:rPr>
-          <w:rFonts w:asciiTheme="minorHAnsi" w:hAnsiTheme="minorHAnsi" w:cstheme="minorHAnsi" w:hint="cs"/>
-          <w:u w:val="single"/>
-          <w:rtl/>
-        </w:rPr>
         <w:t xml:space="preserve"> </w:t>
       </w:r>
-      <w:proofErr w:type="spellStart"/>
       <w:r>
         <w:rPr>
           <w:rFonts w:asciiTheme="minorHAnsi" w:hAnsiTheme="minorHAnsi" w:cstheme="minorHAnsi"/>
@@ -13305,7 +12718,6 @@
         </w:rPr>
         <w:t>fifo</w:t>
       </w:r>
-      <w:proofErr w:type="spellEnd"/>
       <w:r>
         <w:rPr>
           <w:rFonts w:asciiTheme="minorHAnsi" w:hAnsiTheme="minorHAnsi" w:cstheme="minorHAnsi" w:hint="cs"/>
@@ -19966,6 +19378,7 @@
   <w:style w:type="character" w:default="1" w:styleId="DefaultParagraphFont">
     <w:name w:val="Default Paragraph Font"/>
     <w:uiPriority w:val="1"/>
+    <w:semiHidden/>
     <w:unhideWhenUsed/>
   </w:style>
   <w:style w:type="table" w:default="1" w:styleId="TableNormal">
@@ -20555,6 +19968,19 @@
 </file>
 
 <file path=customXml/item2.xml><?xml version="1.0" encoding="utf-8"?>
+<b:Sources xmlns:b="http://schemas.openxmlformats.org/officeDocument/2006/bibliography" xmlns="http://schemas.openxmlformats.org/officeDocument/2006/bibliography" SelectedStyle="\APASixthEditionOfficeOnline.xsl" StyleName="APA" Version="6"/>
+</file>
+
+<file path=customXml/item3.xml><?xml version="1.0" encoding="utf-8"?>
+<?mso-contentType ?>
+<FormTemplates xmlns="http://schemas.microsoft.com/sharepoint/v3/contenttype/forms">
+  <Display>DocumentLibraryForm</Display>
+  <Edit>DocumentLibraryForm</Edit>
+  <New>DocumentLibraryForm</New>
+</FormTemplates>
+</file>
+
+<file path=customXml/item4.xml><?xml version="1.0" encoding="utf-8"?>
 <ct:contentTypeSchema xmlns:ct="http://schemas.microsoft.com/office/2006/metadata/contentType" xmlns:ma="http://schemas.microsoft.com/office/2006/metadata/properties/metaAttributes" ct:_="" ma:_="" ma:contentTypeName="Document" ma:contentTypeID="0x010100631546E65AEDBA4B81035C1D60FF02E9" ma:contentTypeVersion="17" ma:contentTypeDescription="Create a new document." ma:contentTypeScope="" ma:versionID="4cacf57f0b180660c6c9cc8d2a14659e">
   <xsd:schema xmlns:xsd="http://www.w3.org/2001/XMLSchema" xmlns:xs="http://www.w3.org/2001/XMLSchema" xmlns:p="http://schemas.microsoft.com/office/2006/metadata/properties" xmlns:ns3="6945af98-e67a-47d7-a2d6-97981bd2f36c" xmlns:ns4="f9eb54e3-0137-4ef0-a01c-e2b6a257eece" targetNamespace="http://schemas.microsoft.com/office/2006/metadata/properties" ma:root="true" ma:fieldsID="36d8e932ff91184cf232be9013b74fa8" ns3:_="" ns4:_="">
     <xsd:import namespace="6945af98-e67a-47d7-a2d6-97981bd2f36c"/>
@@ -20801,19 +20227,6 @@
 </ct:contentTypeSchema>
 </file>
 
-<file path=customXml/item3.xml><?xml version="1.0" encoding="utf-8"?>
-<?mso-contentType ?>
-<FormTemplates xmlns="http://schemas.microsoft.com/sharepoint/v3/contenttype/forms">
-  <Display>DocumentLibraryForm</Display>
-  <Edit>DocumentLibraryForm</Edit>
-  <New>DocumentLibraryForm</New>
-</FormTemplates>
-</file>
-
-<file path=customXml/item4.xml><?xml version="1.0" encoding="utf-8"?>
-<b:Sources xmlns:b="http://schemas.openxmlformats.org/officeDocument/2006/bibliography" xmlns="http://schemas.openxmlformats.org/officeDocument/2006/bibliography" SelectedStyle="\APASixthEditionOfficeOnline.xsl" StyleName="APA" Version="6"/>
-</file>
-
 <file path=customXml/itemProps1.xml><?xml version="1.0" encoding="utf-8"?>
 <ds:datastoreItem xmlns:ds="http://schemas.openxmlformats.org/officeDocument/2006/customXml" ds:itemID="{9C934F31-FD76-4D20-91B6-D16174015584}">
   <ds:schemaRefs>
@@ -20825,6 +20238,22 @@
 </file>
 
 <file path=customXml/itemProps2.xml><?xml version="1.0" encoding="utf-8"?>
+<ds:datastoreItem xmlns:ds="http://schemas.openxmlformats.org/officeDocument/2006/customXml" ds:itemID="{F57AC30F-FBA1-46F0-81B4-5DB3118B97D1}">
+  <ds:schemaRefs>
+    <ds:schemaRef ds:uri="http://schemas.openxmlformats.org/officeDocument/2006/bibliography"/>
+  </ds:schemaRefs>
+</ds:datastoreItem>
+</file>
+
+<file path=customXml/itemProps3.xml><?xml version="1.0" encoding="utf-8"?>
+<ds:datastoreItem xmlns:ds="http://schemas.openxmlformats.org/officeDocument/2006/customXml" ds:itemID="{D07E0351-5DFD-4A7C-8B56-16295755E874}">
+  <ds:schemaRefs>
+    <ds:schemaRef ds:uri="http://schemas.microsoft.com/sharepoint/v3/contenttype/forms"/>
+  </ds:schemaRefs>
+</ds:datastoreItem>
+</file>
+
+<file path=customXml/itemProps4.xml><?xml version="1.0" encoding="utf-8"?>
 <ds:datastoreItem xmlns:ds="http://schemas.openxmlformats.org/officeDocument/2006/customXml" ds:itemID="{DC27C5A4-FF10-4A63-92E8-A9EB6DADC59C}">
   <ds:schemaRefs>
     <ds:schemaRef ds:uri="http://schemas.microsoft.com/office/2006/metadata/contentType"/>
@@ -20841,20 +20270,4 @@
     <ds:schemaRef ds:uri="http://schemas.microsoft.com/internal/obd"/>
   </ds:schemaRefs>
 </ds:datastoreItem>
-</file>
-
-<file path=customXml/itemProps3.xml><?xml version="1.0" encoding="utf-8"?>
-<ds:datastoreItem xmlns:ds="http://schemas.openxmlformats.org/officeDocument/2006/customXml" ds:itemID="{D07E0351-5DFD-4A7C-8B56-16295755E874}">
-  <ds:schemaRefs>
-    <ds:schemaRef ds:uri="http://schemas.microsoft.com/sharepoint/v3/contenttype/forms"/>
-  </ds:schemaRefs>
-</ds:datastoreItem>
-</file>
-
-<file path=customXml/itemProps4.xml><?xml version="1.0" encoding="utf-8"?>
-<ds:datastoreItem xmlns:ds="http://schemas.openxmlformats.org/officeDocument/2006/customXml" ds:itemID="{F57AC30F-FBA1-46F0-81B4-5DB3118B97D1}">
-  <ds:schemaRefs>
-    <ds:schemaRef ds:uri="http://schemas.openxmlformats.org/officeDocument/2006/bibliography"/>
-  </ds:schemaRefs>
-</ds:datastoreItem>
 </file>
</xml_diff>

<commit_message>
fix bugs in jobs and update docx
</commit_message>
<xml_diff>
--- a/HW1/DHW1.docx
+++ b/HW1/DHW1.docx
@@ -1337,7 +1337,25 @@
           <w:sz w:val="22"/>
           <w:szCs w:val="22"/>
         </w:rPr>
-        <w:t xml:space="preserve"> discuss such a matter, please come to the reception hour.</w:t>
+        <w:t xml:space="preserve"> discuss such a matter, please come to </w:t>
+      </w:r>
+      <w:proofErr w:type="gramStart"/>
+      <w:r>
+        <w:rPr>
+          <w:rFonts w:asciiTheme="minorHAnsi" w:eastAsia="Source Sans Pro" w:hAnsiTheme="minorHAnsi" w:cstheme="minorHAnsi"/>
+          <w:sz w:val="22"/>
+          <w:szCs w:val="22"/>
+        </w:rPr>
+        <w:t>the reception hour</w:t>
+      </w:r>
+      <w:proofErr w:type="gramEnd"/>
+      <w:r>
+        <w:rPr>
+          <w:rFonts w:asciiTheme="minorHAnsi" w:eastAsia="Source Sans Pro" w:hAnsiTheme="minorHAnsi" w:cstheme="minorHAnsi"/>
+          <w:sz w:val="22"/>
+          <w:szCs w:val="22"/>
+        </w:rPr>
+        <w:t>.</w:t>
       </w:r>
     </w:p>
     <w:p>
@@ -1422,18 +1440,8 @@
           <w:sz w:val="22"/>
           <w:szCs w:val="22"/>
         </w:rPr>
-        <w:t xml:space="preserve"> </w:t>
-      </w:r>
-      <w:proofErr w:type="gramStart"/>
-      <w:r>
-        <w:rPr>
-          <w:rFonts w:asciiTheme="minorHAnsi" w:eastAsia="Source Sans Pro" w:hAnsiTheme="minorHAnsi" w:cstheme="minorHAnsi"/>
-          <w:sz w:val="22"/>
-          <w:szCs w:val="22"/>
-        </w:rPr>
-        <w:t>folder .</w:t>
-      </w:r>
-      <w:proofErr w:type="gramEnd"/>
+        <w:t xml:space="preserve"> folder .</w:t>
+      </w:r>
     </w:p>
     <w:p>
       <w:pPr>
@@ -2564,35 +2572,26 @@
         </w:rPr>
         <w:t xml:space="preserve"> </w:t>
       </w:r>
+      <w:r>
+        <w:rPr>
+          <w:rFonts w:ascii="Consolas" w:hAnsi="Consolas" w:cs="Consolas"/>
+          <w:color w:val="DCDCAA"/>
+          <w:sz w:val="20"/>
+          <w:szCs w:val="20"/>
+        </w:rPr>
+        <w:t>main</w:t>
+      </w:r>
       <w:proofErr w:type="gramStart"/>
       <w:r>
         <w:rPr>
           <w:rFonts w:ascii="Consolas" w:hAnsi="Consolas" w:cs="Consolas"/>
-          <w:color w:val="DCDCAA"/>
-          <w:sz w:val="20"/>
-          <w:szCs w:val="20"/>
-        </w:rPr>
-        <w:t>main</w:t>
-      </w:r>
-      <w:r>
-        <w:rPr>
-          <w:rFonts w:ascii="Consolas" w:hAnsi="Consolas" w:cs="Consolas"/>
           <w:color w:val="CCCCCC"/>
           <w:sz w:val="20"/>
           <w:szCs w:val="20"/>
         </w:rPr>
-        <w:t>(</w:t>
+        <w:t>() {</w:t>
       </w:r>
       <w:proofErr w:type="gramEnd"/>
-      <w:r>
-        <w:rPr>
-          <w:rFonts w:ascii="Consolas" w:hAnsi="Consolas" w:cs="Consolas"/>
-          <w:color w:val="CCCCCC"/>
-          <w:sz w:val="20"/>
-          <w:szCs w:val="20"/>
-        </w:rPr>
-        <w:t>) {</w:t>
-      </w:r>
     </w:p>
     <w:p>
       <w:pPr>
@@ -2672,24 +2671,33 @@
         </w:rPr>
         <w:t xml:space="preserve"> </w:t>
       </w:r>
+      <w:r>
+        <w:rPr>
+          <w:rFonts w:ascii="Consolas" w:hAnsi="Consolas" w:cs="Consolas"/>
+          <w:color w:val="DCDCAA"/>
+          <w:sz w:val="20"/>
+          <w:szCs w:val="20"/>
+        </w:rPr>
+        <w:t>fork</w:t>
+      </w:r>
+      <w:r>
+        <w:rPr>
+          <w:rFonts w:ascii="Consolas" w:hAnsi="Consolas" w:cs="Consolas"/>
+          <w:color w:val="CCCCCC"/>
+          <w:sz w:val="20"/>
+          <w:szCs w:val="20"/>
+        </w:rPr>
+        <w:t>(</w:t>
+      </w:r>
       <w:proofErr w:type="gramStart"/>
       <w:r>
         <w:rPr>
           <w:rFonts w:ascii="Consolas" w:hAnsi="Consolas" w:cs="Consolas"/>
-          <w:color w:val="DCDCAA"/>
-          <w:sz w:val="20"/>
-          <w:szCs w:val="20"/>
-        </w:rPr>
-        <w:t>fork</w:t>
-      </w:r>
-      <w:r>
-        <w:rPr>
-          <w:rFonts w:ascii="Consolas" w:hAnsi="Consolas" w:cs="Consolas"/>
           <w:color w:val="CCCCCC"/>
           <w:sz w:val="20"/>
           <w:szCs w:val="20"/>
         </w:rPr>
-        <w:t>();</w:t>
+        <w:t>);</w:t>
       </w:r>
       <w:proofErr w:type="gramEnd"/>
     </w:p>
@@ -2824,7 +2832,6 @@
         <w:t xml:space="preserve">        </w:t>
       </w:r>
       <w:proofErr w:type="spellStart"/>
-      <w:proofErr w:type="gramStart"/>
       <w:r>
         <w:rPr>
           <w:rFonts w:ascii="Consolas" w:hAnsi="Consolas" w:cs="Consolas"/>
@@ -2844,7 +2851,6 @@
         </w:rPr>
         <w:t>(</w:t>
       </w:r>
-      <w:proofErr w:type="gramEnd"/>
       <w:r>
         <w:rPr>
           <w:rFonts w:ascii="Consolas" w:hAnsi="Consolas" w:cs="Consolas"/>
@@ -2930,7 +2936,6 @@
         <w:t xml:space="preserve">        </w:t>
       </w:r>
       <w:proofErr w:type="spellStart"/>
-      <w:proofErr w:type="gramStart"/>
       <w:r>
         <w:rPr>
           <w:rFonts w:ascii="Consolas" w:hAnsi="Consolas" w:cs="Consolas"/>
@@ -2950,7 +2955,6 @@
         </w:rPr>
         <w:t>(</w:t>
       </w:r>
-      <w:proofErr w:type="gramEnd"/>
       <w:r>
         <w:rPr>
           <w:rFonts w:ascii="Consolas" w:hAnsi="Consolas" w:cs="Consolas"/>
@@ -3248,21 +3252,7 @@
           <w:rFonts w:asciiTheme="minorHAnsi" w:hAnsiTheme="minorHAnsi" w:cstheme="minorHAnsi"/>
           <w:u w:val="single"/>
         </w:rPr>
-        <w:t>wait(</w:t>
-      </w:r>
-      <w:r>
-        <w:rPr>
-          <w:rFonts w:asciiTheme="minorHAnsi" w:hAnsiTheme="minorHAnsi" w:cstheme="minorHAnsi"/>
-          <w:u w:val="single"/>
-        </w:rPr>
-        <w:t>NULL</w:t>
-      </w:r>
-      <w:r>
-        <w:rPr>
-          <w:rFonts w:asciiTheme="minorHAnsi" w:hAnsiTheme="minorHAnsi" w:cstheme="minorHAnsi"/>
-          <w:u w:val="single"/>
-        </w:rPr>
-        <w:t>)</w:t>
+        <w:t>wait()</w:t>
       </w:r>
       <w:r>
         <w:rPr>
@@ -3354,45 +3344,7 @@
           <w:u w:val="single"/>
           <w:rtl/>
         </w:rPr>
-        <w:t xml:space="preserve"> שלנו).</w:t>
-      </w:r>
-      <w:r>
-        <w:rPr>
-          <w:rFonts w:asciiTheme="minorHAnsi" w:hAnsiTheme="minorHAnsi" w:cstheme="minorHAnsi"/>
-          <w:u w:val="single"/>
-        </w:rPr>
-        <w:t xml:space="preserve"> </w:t>
-      </w:r>
-      <w:r>
-        <w:rPr>
-          <w:rFonts w:asciiTheme="minorHAnsi" w:hAnsiTheme="minorHAnsi" w:cstheme="minorHAnsi" w:hint="cs"/>
-          <w:u w:val="single"/>
-          <w:rtl/>
-        </w:rPr>
-        <w:t xml:space="preserve">נשים לב ששמנו </w:t>
-      </w:r>
-      <w:r>
-        <w:rPr>
-          <w:rFonts w:asciiTheme="minorHAnsi" w:hAnsiTheme="minorHAnsi" w:cstheme="minorHAnsi"/>
-          <w:u w:val="single"/>
-        </w:rPr>
-        <w:t>NULL</w:t>
-      </w:r>
-      <w:r>
-        <w:rPr>
-          <w:rFonts w:asciiTheme="minorHAnsi" w:hAnsiTheme="minorHAnsi" w:cstheme="minorHAnsi" w:hint="cs"/>
-          <w:u w:val="single"/>
-          <w:rtl/>
-        </w:rPr>
-        <w:t xml:space="preserve"> כי אנו לא מעוניינים בסטטוס הבן שסיים.</w:t>
-      </w:r>
-      <w:r>
-        <w:rPr>
-          <w:rFonts w:asciiTheme="minorHAnsi" w:hAnsiTheme="minorHAnsi" w:cstheme="minorHAnsi" w:hint="cs"/>
-          <w:u w:val="single"/>
-          <w:rtl/>
-        </w:rPr>
-        <w:t xml:space="preserve"> </w:t>
+        <w:t xml:space="preserve"> שלנו). </w:t>
       </w:r>
     </w:p>
     <w:p>
@@ -3402,22 +3354,9 @@
         <w:textAlignment w:val="baseline"/>
         <w:rPr>
           <w:rFonts w:asciiTheme="minorHAnsi" w:hAnsiTheme="minorHAnsi" w:cstheme="minorHAnsi"/>
-          <w:sz w:val="22"/>
-          <w:szCs w:val="22"/>
-          <w:u w:val="single"/>
-          <w:rtl/>
-        </w:rPr>
-      </w:pPr>
-      <w:r>
-        <w:rPr>
-          <w:rFonts w:asciiTheme="minorHAnsi" w:hAnsiTheme="minorHAnsi" w:cstheme="minorHAnsi"/>
-          <w:sz w:val="22"/>
-          <w:szCs w:val="22"/>
-          <w:u w:val="single"/>
-          <w:rtl/>
-        </w:rPr>
-        <w:t>סעיף 2</w:t>
-      </w:r>
+          <w:rtl/>
+        </w:rPr>
+      </w:pPr>
     </w:p>
     <w:p>
       <w:pPr>
@@ -3428,44 +3367,19 @@
           <w:rFonts w:asciiTheme="minorHAnsi" w:hAnsiTheme="minorHAnsi" w:cstheme="minorHAnsi"/>
           <w:sz w:val="22"/>
           <w:szCs w:val="22"/>
-          <w:rtl/>
-        </w:rPr>
-      </w:pPr>
-      <w:r>
-        <w:rPr>
-          <w:rFonts w:asciiTheme="minorHAnsi" w:hAnsiTheme="minorHAnsi" w:cstheme="minorHAnsi"/>
-          <w:sz w:val="22"/>
-          <w:szCs w:val="22"/>
-          <w:rtl/>
-        </w:rPr>
-        <w:t xml:space="preserve">האם ניתן להוסיף שורת קוד אחת כך שתמיד יודפס 12 בהרצת התוכנית? </w:t>
-      </w:r>
-      <w:r>
-        <w:rPr>
-          <w:rFonts w:asciiTheme="minorHAnsi" w:hAnsiTheme="minorHAnsi" w:cstheme="minorHAnsi"/>
-          <w:sz w:val="22"/>
-          <w:szCs w:val="22"/>
-          <w:rtl/>
-        </w:rPr>
-        <w:t xml:space="preserve">אם כן – כתבו אותה </w:t>
-      </w:r>
-      <w:r>
-        <w:rPr>
-          <w:rFonts w:asciiTheme="minorHAnsi" w:hAnsiTheme="minorHAnsi" w:cstheme="minorHAnsi" w:hint="cs"/>
-          <w:sz w:val="22"/>
-          <w:szCs w:val="22"/>
-          <w:rtl/>
-        </w:rPr>
-        <w:t>(כולל מספרי השורות שביניהם להוסיפה) והסבירו</w:t>
-      </w:r>
-      <w:r>
-        <w:rPr>
-          <w:rFonts w:asciiTheme="minorHAnsi" w:hAnsiTheme="minorHAnsi" w:cstheme="minorHAnsi"/>
-          <w:sz w:val="22"/>
-          <w:szCs w:val="22"/>
-          <w:rtl/>
-        </w:rPr>
-        <w:t>, אם לא – הסבירו מדוע.</w:t>
+          <w:u w:val="single"/>
+          <w:rtl/>
+        </w:rPr>
+      </w:pPr>
+      <w:r>
+        <w:rPr>
+          <w:rFonts w:asciiTheme="minorHAnsi" w:hAnsiTheme="minorHAnsi" w:cstheme="minorHAnsi"/>
+          <w:sz w:val="22"/>
+          <w:szCs w:val="22"/>
+          <w:u w:val="single"/>
+          <w:rtl/>
+        </w:rPr>
+        <w:t>סעיף 2</w:t>
       </w:r>
     </w:p>
     <w:p>
@@ -3475,72 +3389,46 @@
         <w:textAlignment w:val="baseline"/>
         <w:rPr>
           <w:rFonts w:asciiTheme="minorHAnsi" w:hAnsiTheme="minorHAnsi" w:cstheme="minorHAnsi"/>
-          <w:rtl/>
-        </w:rPr>
-      </w:pPr>
+          <w:sz w:val="22"/>
+          <w:szCs w:val="22"/>
+          <w:rtl/>
+        </w:rPr>
+      </w:pPr>
+      <w:r>
+        <w:rPr>
+          <w:rFonts w:asciiTheme="minorHAnsi" w:hAnsiTheme="minorHAnsi" w:cstheme="minorHAnsi"/>
+          <w:sz w:val="22"/>
+          <w:szCs w:val="22"/>
+          <w:rtl/>
+        </w:rPr>
+        <w:t xml:space="preserve">האם ניתן להוסיף שורת קוד אחת כך שתמיד יודפס 12 בהרצת התוכנית? </w:t>
+      </w:r>
+      <w:r>
+        <w:rPr>
+          <w:rFonts w:asciiTheme="minorHAnsi" w:hAnsiTheme="minorHAnsi" w:cstheme="minorHAnsi"/>
+          <w:sz w:val="22"/>
+          <w:szCs w:val="22"/>
+          <w:rtl/>
+        </w:rPr>
+        <w:t xml:space="preserve">אם כן – כתבו אותה </w:t>
+      </w:r>
       <w:r>
         <w:rPr>
           <w:rFonts w:asciiTheme="minorHAnsi" w:hAnsiTheme="minorHAnsi" w:cstheme="minorHAnsi" w:hint="cs"/>
-          <w:u w:val="single"/>
-          <w:rtl/>
-        </w:rPr>
-        <w:t>לא ניתן. בכדי להדפיס 12 בהרצת התוכנית נרצה להבטיח כי תהליך הבן יסיים (</w:t>
-      </w:r>
-      <w:proofErr w:type="spellStart"/>
-      <w:r>
-        <w:rPr>
-          <w:rFonts w:asciiTheme="minorHAnsi" w:hAnsiTheme="minorHAnsi" w:cstheme="minorHAnsi"/>
-          <w:u w:val="single"/>
-        </w:rPr>
-        <w:t>pid</w:t>
-      </w:r>
-      <w:proofErr w:type="spellEnd"/>
-      <w:r>
-        <w:rPr>
-          <w:rFonts w:asciiTheme="minorHAnsi" w:hAnsiTheme="minorHAnsi" w:cstheme="minorHAnsi"/>
-          <w:u w:val="single"/>
-        </w:rPr>
-        <w:t xml:space="preserve"> = 0</w:t>
-      </w:r>
-      <w:r>
-        <w:rPr>
-          <w:rFonts w:asciiTheme="minorHAnsi" w:hAnsiTheme="minorHAnsi" w:cstheme="minorHAnsi" w:hint="cs"/>
-          <w:u w:val="single"/>
-          <w:rtl/>
-        </w:rPr>
-        <w:t xml:space="preserve">) וידפיס 2 רק כאשר תהליך האב יסיים וידפיס 1. אין לנו פקודה קיימת שיכולה להחליט כי תהליך בן יחכה לסיום תהליך אביו. נשים לב </w:t>
-      </w:r>
-      <w:r>
-        <w:rPr>
-          <w:rFonts w:asciiTheme="minorHAnsi" w:hAnsiTheme="minorHAnsi" w:cstheme="minorHAnsi" w:hint="cs"/>
-          <w:u w:val="single"/>
-          <w:rtl/>
-        </w:rPr>
-        <w:t xml:space="preserve">כי פונקציית </w:t>
-      </w:r>
-      <w:proofErr w:type="spellStart"/>
-      <w:r>
-        <w:rPr>
-          <w:rFonts w:asciiTheme="minorHAnsi" w:hAnsiTheme="minorHAnsi" w:cstheme="minorHAnsi"/>
-          <w:u w:val="single"/>
-        </w:rPr>
-        <w:t>waitpid</w:t>
-      </w:r>
-      <w:proofErr w:type="spellEnd"/>
-      <w:r>
-        <w:rPr>
-          <w:rFonts w:asciiTheme="minorHAnsi" w:hAnsiTheme="minorHAnsi" w:cstheme="minorHAnsi"/>
-          <w:u w:val="single"/>
-        </w:rPr>
-        <w:t>()</w:t>
-      </w:r>
-      <w:r>
-        <w:rPr>
-          <w:rFonts w:asciiTheme="minorHAnsi" w:hAnsiTheme="minorHAnsi" w:cstheme="minorHAnsi" w:hint="cs"/>
-          <w:u w:val="single"/>
-          <w:rtl/>
-        </w:rPr>
-        <w:t xml:space="preserve"> מחכה רק עבור הבנים של תהליך מסוים ולא יכולה לחכות ספציפית לאב.</w:t>
+          <w:sz w:val="22"/>
+          <w:szCs w:val="22"/>
+          <w:rtl/>
+        </w:rPr>
+        <w:t>(כולל מספרי השורות שביניהם להוסיפה) והסבירו</w:t>
+      </w:r>
+      <w:r>
+        <w:rPr>
+          <w:rFonts w:asciiTheme="minorHAnsi" w:hAnsiTheme="minorHAnsi" w:cstheme="minorHAnsi"/>
+          <w:sz w:val="22"/>
+          <w:szCs w:val="22"/>
+          <w:rtl/>
+        </w:rPr>
+        <w:t>, אם לא – הסבירו מדוע.</w:t>
       </w:r>
     </w:p>
     <w:p>
@@ -3550,21 +3438,72 @@
         <w:textAlignment w:val="baseline"/>
         <w:rPr>
           <w:rFonts w:asciiTheme="minorHAnsi" w:hAnsiTheme="minorHAnsi" w:cstheme="minorHAnsi"/>
-          <w:sz w:val="22"/>
-          <w:szCs w:val="22"/>
-          <w:u w:val="single"/>
-          <w:rtl/>
-        </w:rPr>
-      </w:pPr>
-      <w:r>
-        <w:rPr>
-          <w:rFonts w:asciiTheme="minorHAnsi" w:hAnsiTheme="minorHAnsi" w:cstheme="minorHAnsi"/>
-          <w:sz w:val="22"/>
-          <w:szCs w:val="22"/>
-          <w:u w:val="single"/>
-          <w:rtl/>
-        </w:rPr>
-        <w:t>סעיף 3</w:t>
+          <w:rtl/>
+        </w:rPr>
+      </w:pPr>
+      <w:r>
+        <w:rPr>
+          <w:rFonts w:asciiTheme="minorHAnsi" w:hAnsiTheme="minorHAnsi" w:cstheme="minorHAnsi" w:hint="cs"/>
+          <w:u w:val="single"/>
+          <w:rtl/>
+        </w:rPr>
+        <w:t>לא ניתן. בכדי להדפיס 12 בהרצת התוכנית נרצה להבטיח כי תהליך הבן יסיים (</w:t>
+      </w:r>
+      <w:proofErr w:type="spellStart"/>
+      <w:r>
+        <w:rPr>
+          <w:rFonts w:asciiTheme="minorHAnsi" w:hAnsiTheme="minorHAnsi" w:cstheme="minorHAnsi"/>
+          <w:u w:val="single"/>
+        </w:rPr>
+        <w:t>pid</w:t>
+      </w:r>
+      <w:proofErr w:type="spellEnd"/>
+      <w:r>
+        <w:rPr>
+          <w:rFonts w:asciiTheme="minorHAnsi" w:hAnsiTheme="minorHAnsi" w:cstheme="minorHAnsi"/>
+          <w:u w:val="single"/>
+        </w:rPr>
+        <w:t xml:space="preserve"> = 0</w:t>
+      </w:r>
+      <w:r>
+        <w:rPr>
+          <w:rFonts w:asciiTheme="minorHAnsi" w:hAnsiTheme="minorHAnsi" w:cstheme="minorHAnsi" w:hint="cs"/>
+          <w:u w:val="single"/>
+          <w:rtl/>
+        </w:rPr>
+        <w:t xml:space="preserve">) וידפיס 2 רק כאשר תהליך האב יסיים וידפיס 1. אין לנו פקודה קיימת שיכולה להחליט כי תהליך בן יחכה לסיום תהליך אביו. נשים לב </w:t>
+      </w:r>
+      <w:r>
+        <w:rPr>
+          <w:rFonts w:asciiTheme="minorHAnsi" w:hAnsiTheme="minorHAnsi" w:cstheme="minorHAnsi" w:hint="cs"/>
+          <w:u w:val="single"/>
+          <w:rtl/>
+        </w:rPr>
+        <w:t xml:space="preserve">כי פונקציית </w:t>
+      </w:r>
+      <w:proofErr w:type="spellStart"/>
+      <w:r>
+        <w:rPr>
+          <w:rFonts w:asciiTheme="minorHAnsi" w:hAnsiTheme="minorHAnsi" w:cstheme="minorHAnsi"/>
+          <w:u w:val="single"/>
+        </w:rPr>
+        <w:t>waitpid</w:t>
+      </w:r>
+      <w:proofErr w:type="spellEnd"/>
+      <w:r>
+        <w:rPr>
+          <w:rFonts w:asciiTheme="minorHAnsi" w:hAnsiTheme="minorHAnsi" w:cstheme="minorHAnsi"/>
+          <w:u w:val="single"/>
+        </w:rPr>
+        <w:t>()</w:t>
+      </w:r>
+      <w:r>
+        <w:rPr>
+          <w:rFonts w:asciiTheme="minorHAnsi" w:hAnsiTheme="minorHAnsi" w:cstheme="minorHAnsi" w:hint="cs"/>
+          <w:u w:val="single"/>
+          <w:rtl/>
+        </w:rPr>
+        <w:t xml:space="preserve"> מחכה רק עבור הבנים של תהליך מסוים ולא יכולה לחכות ספציפית לאב.</w:t>
       </w:r>
     </w:p>
     <w:p>
@@ -3576,35 +3515,19 @@
           <w:rFonts w:asciiTheme="minorHAnsi" w:hAnsiTheme="minorHAnsi" w:cstheme="minorHAnsi"/>
           <w:sz w:val="22"/>
           <w:szCs w:val="22"/>
-          <w:rtl/>
-        </w:rPr>
-      </w:pPr>
-      <w:r>
-        <w:rPr>
-          <w:rFonts w:asciiTheme="minorHAnsi" w:hAnsiTheme="minorHAnsi" w:cstheme="minorHAnsi"/>
-          <w:sz w:val="22"/>
-          <w:szCs w:val="22"/>
-          <w:rtl/>
-        </w:rPr>
-        <w:t xml:space="preserve">האם </w:t>
-      </w:r>
-      <w:r>
-        <w:rPr>
-          <w:rFonts w:asciiTheme="minorHAnsi" w:hAnsiTheme="minorHAnsi" w:cstheme="minorHAnsi" w:hint="cs"/>
-          <w:sz w:val="22"/>
-          <w:szCs w:val="22"/>
-          <w:rtl/>
-        </w:rPr>
-        <w:t>ייתכן שתהליך האב ידפיס 2</w:t>
-      </w:r>
-      <w:r>
-        <w:rPr>
-          <w:rFonts w:asciiTheme="minorHAnsi" w:hAnsiTheme="minorHAnsi" w:cstheme="minorHAnsi"/>
-          <w:sz w:val="22"/>
-          <w:szCs w:val="22"/>
-          <w:rtl/>
-        </w:rPr>
-        <w:t>? הסבירו.</w:t>
+          <w:u w:val="single"/>
+          <w:rtl/>
+        </w:rPr>
+      </w:pPr>
+      <w:r>
+        <w:rPr>
+          <w:rFonts w:asciiTheme="minorHAnsi" w:hAnsiTheme="minorHAnsi" w:cstheme="minorHAnsi"/>
+          <w:sz w:val="22"/>
+          <w:szCs w:val="22"/>
+          <w:u w:val="single"/>
+          <w:rtl/>
+        </w:rPr>
+        <w:t>סעיף 3</w:t>
       </w:r>
     </w:p>
     <w:p>
@@ -3616,248 +3539,35 @@
           <w:rFonts w:asciiTheme="minorHAnsi" w:hAnsiTheme="minorHAnsi" w:cstheme="minorHAnsi"/>
           <w:sz w:val="22"/>
           <w:szCs w:val="22"/>
-          <w:u w:val="single"/>
-          <w:rtl/>
-        </w:rPr>
-      </w:pPr>
+          <w:rtl/>
+        </w:rPr>
+      </w:pPr>
+      <w:r>
+        <w:rPr>
+          <w:rFonts w:asciiTheme="minorHAnsi" w:hAnsiTheme="minorHAnsi" w:cstheme="minorHAnsi"/>
+          <w:sz w:val="22"/>
+          <w:szCs w:val="22"/>
+          <w:rtl/>
+        </w:rPr>
+        <w:t xml:space="preserve">האם </w:t>
+      </w:r>
       <w:r>
         <w:rPr>
           <w:rFonts w:asciiTheme="minorHAnsi" w:hAnsiTheme="minorHAnsi" w:cstheme="minorHAnsi" w:hint="cs"/>
           <w:sz w:val="22"/>
           <w:szCs w:val="22"/>
-          <w:u w:val="single"/>
-          <w:rtl/>
-        </w:rPr>
-        <w:t>על מנת שתהליך האב ידפיס 2, ה</w:t>
-      </w:r>
-      <w:proofErr w:type="spellStart"/>
-      <w:r>
-        <w:rPr>
-          <w:rFonts w:asciiTheme="minorHAnsi" w:hAnsiTheme="minorHAnsi" w:cstheme="minorHAnsi"/>
-          <w:sz w:val="22"/>
-          <w:szCs w:val="22"/>
-          <w:u w:val="single"/>
-        </w:rPr>
-        <w:t>pid</w:t>
-      </w:r>
-      <w:proofErr w:type="spellEnd"/>
-      <w:r>
-        <w:rPr>
-          <w:rFonts w:asciiTheme="minorHAnsi" w:hAnsiTheme="minorHAnsi" w:cstheme="minorHAnsi" w:hint="cs"/>
-          <w:sz w:val="22"/>
-          <w:szCs w:val="22"/>
-          <w:u w:val="single"/>
-          <w:rtl/>
-        </w:rPr>
-        <w:t xml:space="preserve"> שלו צריך להיות שווה ל-0. דבר זה לא ייתכן כיוון שלאחר ביצוע </w:t>
-      </w:r>
-      <w:r>
-        <w:rPr>
-          <w:rFonts w:asciiTheme="minorHAnsi" w:hAnsiTheme="minorHAnsi" w:cstheme="minorHAnsi"/>
-          <w:sz w:val="22"/>
-          <w:szCs w:val="22"/>
-          <w:u w:val="single"/>
-        </w:rPr>
-        <w:t>fork</w:t>
-      </w:r>
-      <w:r>
-        <w:rPr>
-          <w:rFonts w:asciiTheme="minorHAnsi" w:hAnsiTheme="minorHAnsi" w:cstheme="minorHAnsi" w:hint="cs"/>
-          <w:sz w:val="22"/>
-          <w:szCs w:val="22"/>
-          <w:u w:val="single"/>
-          <w:rtl/>
-        </w:rPr>
-        <w:t xml:space="preserve">, הפקודה </w:t>
-      </w:r>
-      <w:r>
-        <w:rPr>
-          <w:rFonts w:asciiTheme="minorHAnsi" w:hAnsiTheme="minorHAnsi" w:cstheme="minorHAnsi" w:hint="cs"/>
-          <w:sz w:val="22"/>
-          <w:szCs w:val="22"/>
-          <w:u w:val="single"/>
-          <w:rtl/>
-        </w:rPr>
-        <w:t>חוזרת פעמיים, אחד לתהליך המקורי ו</w:t>
-      </w:r>
-      <w:r>
-        <w:rPr>
-          <w:rFonts w:asciiTheme="minorHAnsi" w:hAnsiTheme="minorHAnsi" w:cstheme="minorHAnsi" w:hint="cs"/>
-          <w:sz w:val="22"/>
-          <w:szCs w:val="22"/>
-          <w:u w:val="single"/>
-          <w:rtl/>
-        </w:rPr>
-        <w:t>מחזירה</w:t>
-      </w:r>
-      <w:r>
-        <w:rPr>
-          <w:rFonts w:asciiTheme="minorHAnsi" w:hAnsiTheme="minorHAnsi" w:cstheme="minorHAnsi" w:hint="cs"/>
-          <w:sz w:val="22"/>
-          <w:szCs w:val="22"/>
-          <w:u w:val="single"/>
-          <w:rtl/>
-        </w:rPr>
-        <w:t xml:space="preserve"> לאב</w:t>
-      </w:r>
-      <w:r>
-        <w:rPr>
-          <w:rFonts w:asciiTheme="minorHAnsi" w:hAnsiTheme="minorHAnsi" w:cstheme="minorHAnsi" w:hint="cs"/>
-          <w:sz w:val="22"/>
-          <w:szCs w:val="22"/>
-          <w:u w:val="single"/>
-          <w:rtl/>
-        </w:rPr>
-        <w:t xml:space="preserve"> ערך</w:t>
-      </w:r>
-      <w:r>
-        <w:rPr>
-          <w:rFonts w:asciiTheme="minorHAnsi" w:hAnsiTheme="minorHAnsi" w:cstheme="minorHAnsi" w:hint="cs"/>
-          <w:sz w:val="22"/>
-          <w:szCs w:val="22"/>
-          <w:u w:val="single"/>
-          <w:rtl/>
-        </w:rPr>
-        <w:t xml:space="preserve"> </w:t>
-      </w:r>
-      <w:proofErr w:type="spellStart"/>
-      <w:r>
-        <w:rPr>
-          <w:rFonts w:asciiTheme="minorHAnsi" w:hAnsiTheme="minorHAnsi" w:cstheme="minorHAnsi"/>
-          <w:sz w:val="22"/>
-          <w:szCs w:val="22"/>
-          <w:u w:val="single"/>
-        </w:rPr>
-        <w:t>pid</w:t>
-      </w:r>
-      <w:proofErr w:type="spellEnd"/>
-      <w:r>
-        <w:rPr>
-          <w:rFonts w:asciiTheme="minorHAnsi" w:hAnsiTheme="minorHAnsi" w:cstheme="minorHAnsi"/>
-          <w:sz w:val="22"/>
-          <w:szCs w:val="22"/>
-          <w:u w:val="single"/>
-        </w:rPr>
-        <w:t xml:space="preserve"> &gt;</w:t>
-      </w:r>
-      <w:r>
-        <w:rPr>
-          <w:rFonts w:asciiTheme="minorHAnsi" w:hAnsiTheme="minorHAnsi" w:cstheme="minorHAnsi"/>
-          <w:sz w:val="22"/>
-          <w:szCs w:val="22"/>
-          <w:u w:val="single"/>
-        </w:rPr>
-        <w:t xml:space="preserve"> 0</w:t>
-      </w:r>
-      <w:r>
-        <w:rPr>
-          <w:rFonts w:asciiTheme="minorHAnsi" w:hAnsiTheme="minorHAnsi" w:cstheme="minorHAnsi" w:hint="cs"/>
-          <w:sz w:val="22"/>
-          <w:szCs w:val="22"/>
-          <w:u w:val="single"/>
-          <w:rtl/>
-        </w:rPr>
-        <w:t xml:space="preserve">, והשני לתהליך שהעתיקה, יקרא תהליך הבן אשר מקבל </w:t>
-      </w:r>
-      <w:r>
-        <w:rPr>
-          <w:rFonts w:asciiTheme="minorHAnsi" w:hAnsiTheme="minorHAnsi" w:cstheme="minorHAnsi" w:hint="cs"/>
-          <w:sz w:val="22"/>
-          <w:szCs w:val="22"/>
-          <w:u w:val="single"/>
-          <w:rtl/>
-        </w:rPr>
-        <w:t>ערך</w:t>
-      </w:r>
-      <w:r>
-        <w:rPr>
-          <w:rFonts w:asciiTheme="minorHAnsi" w:hAnsiTheme="minorHAnsi" w:cstheme="minorHAnsi" w:hint="cs"/>
-          <w:sz w:val="22"/>
-          <w:szCs w:val="22"/>
-          <w:u w:val="single"/>
-          <w:rtl/>
-        </w:rPr>
-        <w:t xml:space="preserve"> </w:t>
-      </w:r>
-      <w:proofErr w:type="spellStart"/>
-      <w:r>
-        <w:rPr>
-          <w:rFonts w:asciiTheme="minorHAnsi" w:hAnsiTheme="minorHAnsi" w:cstheme="minorHAnsi"/>
-          <w:sz w:val="22"/>
-          <w:szCs w:val="22"/>
-          <w:u w:val="single"/>
-        </w:rPr>
-        <w:t>pid</w:t>
-      </w:r>
-      <w:proofErr w:type="spellEnd"/>
-      <w:r>
-        <w:rPr>
-          <w:rFonts w:asciiTheme="minorHAnsi" w:hAnsiTheme="minorHAnsi" w:cstheme="minorHAnsi"/>
-          <w:sz w:val="22"/>
-          <w:szCs w:val="22"/>
-          <w:u w:val="single"/>
-        </w:rPr>
-        <w:t>=0</w:t>
-      </w:r>
-      <w:r>
-        <w:rPr>
-          <w:rFonts w:asciiTheme="minorHAnsi" w:hAnsiTheme="minorHAnsi" w:cstheme="minorHAnsi" w:hint="cs"/>
-          <w:sz w:val="22"/>
-          <w:szCs w:val="22"/>
-          <w:u w:val="single"/>
-          <w:rtl/>
-        </w:rPr>
-        <w:t xml:space="preserve"> כך שנוכל להבדיל בין השניים</w:t>
-      </w:r>
-      <w:r>
-        <w:rPr>
-          <w:rFonts w:asciiTheme="minorHAnsi" w:hAnsiTheme="minorHAnsi" w:cstheme="minorHAnsi" w:hint="cs"/>
-          <w:sz w:val="22"/>
-          <w:szCs w:val="22"/>
-          <w:u w:val="single"/>
-          <w:rtl/>
-        </w:rPr>
-        <w:t>.</w:t>
-      </w:r>
-      <w:r>
-        <w:rPr>
-          <w:rFonts w:asciiTheme="minorHAnsi" w:hAnsiTheme="minorHAnsi" w:cstheme="minorHAnsi" w:hint="cs"/>
-          <w:sz w:val="22"/>
-          <w:szCs w:val="22"/>
-          <w:u w:val="single"/>
-          <w:rtl/>
-        </w:rPr>
-        <w:t xml:space="preserve"> לכן תהליך האב לא יקבל </w:t>
-      </w:r>
-      <w:proofErr w:type="spellStart"/>
-      <w:r>
-        <w:rPr>
-          <w:rFonts w:asciiTheme="minorHAnsi" w:hAnsiTheme="minorHAnsi" w:cstheme="minorHAnsi"/>
-          <w:sz w:val="22"/>
-          <w:szCs w:val="22"/>
-          <w:u w:val="single"/>
-        </w:rPr>
-        <w:t>pid</w:t>
-      </w:r>
-      <w:proofErr w:type="spellEnd"/>
-      <w:r>
-        <w:rPr>
-          <w:rFonts w:asciiTheme="minorHAnsi" w:hAnsiTheme="minorHAnsi" w:cstheme="minorHAnsi"/>
-          <w:sz w:val="22"/>
-          <w:szCs w:val="22"/>
-          <w:u w:val="single"/>
-        </w:rPr>
-        <w:t>=0</w:t>
-      </w:r>
-      <w:r>
-        <w:rPr>
-          <w:rFonts w:asciiTheme="minorHAnsi" w:hAnsiTheme="minorHAnsi" w:cstheme="minorHAnsi" w:hint="cs"/>
-          <w:sz w:val="22"/>
-          <w:szCs w:val="22"/>
-          <w:u w:val="single"/>
-          <w:rtl/>
-        </w:rPr>
-        <w:t>.</w:t>
+          <w:rtl/>
+        </w:rPr>
+        <w:t>ייתכן שתהליך האב ידפיס 2</w:t>
+      </w:r>
+      <w:r>
+        <w:rPr>
+          <w:rFonts w:asciiTheme="minorHAnsi" w:hAnsiTheme="minorHAnsi" w:cstheme="minorHAnsi"/>
+          <w:sz w:val="22"/>
+          <w:szCs w:val="22"/>
+          <w:rtl/>
+        </w:rPr>
+        <w:t>? הסבירו.</w:t>
       </w:r>
     </w:p>
     <w:p>
@@ -3867,9 +3577,211 @@
         <w:textAlignment w:val="baseline"/>
         <w:rPr>
           <w:rFonts w:asciiTheme="minorHAnsi" w:hAnsiTheme="minorHAnsi" w:cstheme="minorHAnsi"/>
-          <w:rtl/>
-        </w:rPr>
-      </w:pPr>
+          <w:sz w:val="22"/>
+          <w:szCs w:val="22"/>
+          <w:u w:val="single"/>
+          <w:rtl/>
+        </w:rPr>
+      </w:pPr>
+      <w:r>
+        <w:rPr>
+          <w:rFonts w:asciiTheme="minorHAnsi" w:hAnsiTheme="minorHAnsi" w:cstheme="minorHAnsi" w:hint="cs"/>
+          <w:sz w:val="22"/>
+          <w:szCs w:val="22"/>
+          <w:u w:val="single"/>
+          <w:rtl/>
+        </w:rPr>
+        <w:t>על מנת שתהליך האב ידפיס 2, ה</w:t>
+      </w:r>
+      <w:proofErr w:type="spellStart"/>
+      <w:r>
+        <w:rPr>
+          <w:rFonts w:asciiTheme="minorHAnsi" w:hAnsiTheme="minorHAnsi" w:cstheme="minorHAnsi"/>
+          <w:sz w:val="22"/>
+          <w:szCs w:val="22"/>
+          <w:u w:val="single"/>
+        </w:rPr>
+        <w:t>pid</w:t>
+      </w:r>
+      <w:proofErr w:type="spellEnd"/>
+      <w:r>
+        <w:rPr>
+          <w:rFonts w:asciiTheme="minorHAnsi" w:hAnsiTheme="minorHAnsi" w:cstheme="minorHAnsi" w:hint="cs"/>
+          <w:sz w:val="22"/>
+          <w:szCs w:val="22"/>
+          <w:u w:val="single"/>
+          <w:rtl/>
+        </w:rPr>
+        <w:t xml:space="preserve"> שלו צריך להיות שווה ל-0. דבר זה לא ייתכן כיוון שלאחר ביצוע </w:t>
+      </w:r>
+      <w:r>
+        <w:rPr>
+          <w:rFonts w:asciiTheme="minorHAnsi" w:hAnsiTheme="minorHAnsi" w:cstheme="minorHAnsi"/>
+          <w:sz w:val="22"/>
+          <w:szCs w:val="22"/>
+          <w:u w:val="single"/>
+        </w:rPr>
+        <w:t>fork</w:t>
+      </w:r>
+      <w:r>
+        <w:rPr>
+          <w:rFonts w:asciiTheme="minorHAnsi" w:hAnsiTheme="minorHAnsi" w:cstheme="minorHAnsi" w:hint="cs"/>
+          <w:sz w:val="22"/>
+          <w:szCs w:val="22"/>
+          <w:u w:val="single"/>
+          <w:rtl/>
+        </w:rPr>
+        <w:t xml:space="preserve">, הפקודה </w:t>
+      </w:r>
+      <w:r>
+        <w:rPr>
+          <w:rFonts w:asciiTheme="minorHAnsi" w:hAnsiTheme="minorHAnsi" w:cstheme="minorHAnsi" w:hint="cs"/>
+          <w:sz w:val="22"/>
+          <w:szCs w:val="22"/>
+          <w:u w:val="single"/>
+          <w:rtl/>
+        </w:rPr>
+        <w:t>חוזרת פעמיים, אחד לתהליך המקורי ו</w:t>
+      </w:r>
+      <w:r>
+        <w:rPr>
+          <w:rFonts w:asciiTheme="minorHAnsi" w:hAnsiTheme="minorHAnsi" w:cstheme="minorHAnsi" w:hint="cs"/>
+          <w:sz w:val="22"/>
+          <w:szCs w:val="22"/>
+          <w:u w:val="single"/>
+          <w:rtl/>
+        </w:rPr>
+        <w:t>מחזירה</w:t>
+      </w:r>
+      <w:r>
+        <w:rPr>
+          <w:rFonts w:asciiTheme="minorHAnsi" w:hAnsiTheme="minorHAnsi" w:cstheme="minorHAnsi" w:hint="cs"/>
+          <w:sz w:val="22"/>
+          <w:szCs w:val="22"/>
+          <w:u w:val="single"/>
+          <w:rtl/>
+        </w:rPr>
+        <w:t xml:space="preserve"> לאב</w:t>
+      </w:r>
+      <w:r>
+        <w:rPr>
+          <w:rFonts w:asciiTheme="minorHAnsi" w:hAnsiTheme="minorHAnsi" w:cstheme="minorHAnsi" w:hint="cs"/>
+          <w:sz w:val="22"/>
+          <w:szCs w:val="22"/>
+          <w:u w:val="single"/>
+          <w:rtl/>
+        </w:rPr>
+        <w:t xml:space="preserve"> ערך</w:t>
+      </w:r>
+      <w:r>
+        <w:rPr>
+          <w:rFonts w:asciiTheme="minorHAnsi" w:hAnsiTheme="minorHAnsi" w:cstheme="minorHAnsi" w:hint="cs"/>
+          <w:sz w:val="22"/>
+          <w:szCs w:val="22"/>
+          <w:u w:val="single"/>
+          <w:rtl/>
+        </w:rPr>
+        <w:t xml:space="preserve"> </w:t>
+      </w:r>
+      <w:proofErr w:type="spellStart"/>
+      <w:r>
+        <w:rPr>
+          <w:rFonts w:asciiTheme="minorHAnsi" w:hAnsiTheme="minorHAnsi" w:cstheme="minorHAnsi"/>
+          <w:sz w:val="22"/>
+          <w:szCs w:val="22"/>
+          <w:u w:val="single"/>
+        </w:rPr>
+        <w:t>pid</w:t>
+      </w:r>
+      <w:proofErr w:type="spellEnd"/>
+      <w:r>
+        <w:rPr>
+          <w:rFonts w:asciiTheme="minorHAnsi" w:hAnsiTheme="minorHAnsi" w:cstheme="minorHAnsi"/>
+          <w:sz w:val="22"/>
+          <w:szCs w:val="22"/>
+          <w:u w:val="single"/>
+        </w:rPr>
+        <w:t xml:space="preserve"> &gt;</w:t>
+      </w:r>
+      <w:r>
+        <w:rPr>
+          <w:rFonts w:asciiTheme="minorHAnsi" w:hAnsiTheme="minorHAnsi" w:cstheme="minorHAnsi"/>
+          <w:sz w:val="22"/>
+          <w:szCs w:val="22"/>
+          <w:u w:val="single"/>
+        </w:rPr>
+        <w:t xml:space="preserve"> 0</w:t>
+      </w:r>
+      <w:r>
+        <w:rPr>
+          <w:rFonts w:asciiTheme="minorHAnsi" w:hAnsiTheme="minorHAnsi" w:cstheme="minorHAnsi" w:hint="cs"/>
+          <w:sz w:val="22"/>
+          <w:szCs w:val="22"/>
+          <w:u w:val="single"/>
+          <w:rtl/>
+        </w:rPr>
+        <w:t xml:space="preserve">, והשני לתהליך שהעתיקה, יקרא תהליך הבן אשר מקבל </w:t>
+      </w:r>
+      <w:r>
+        <w:rPr>
+          <w:rFonts w:asciiTheme="minorHAnsi" w:hAnsiTheme="minorHAnsi" w:cstheme="minorHAnsi" w:hint="cs"/>
+          <w:sz w:val="22"/>
+          <w:szCs w:val="22"/>
+          <w:u w:val="single"/>
+          <w:rtl/>
+        </w:rPr>
+        <w:t>ערך</w:t>
+      </w:r>
+      <w:r>
+        <w:rPr>
+          <w:rFonts w:asciiTheme="minorHAnsi" w:hAnsiTheme="minorHAnsi" w:cstheme="minorHAnsi" w:hint="cs"/>
+          <w:sz w:val="22"/>
+          <w:szCs w:val="22"/>
+          <w:u w:val="single"/>
+          <w:rtl/>
+        </w:rPr>
+        <w:t xml:space="preserve"> </w:t>
+      </w:r>
+      <w:proofErr w:type="spellStart"/>
+      <w:r>
+        <w:rPr>
+          <w:rFonts w:asciiTheme="minorHAnsi" w:hAnsiTheme="minorHAnsi" w:cstheme="minorHAnsi"/>
+          <w:sz w:val="22"/>
+          <w:szCs w:val="22"/>
+          <w:u w:val="single"/>
+        </w:rPr>
+        <w:t>pid</w:t>
+      </w:r>
+      <w:proofErr w:type="spellEnd"/>
+      <w:r>
+        <w:rPr>
+          <w:rFonts w:asciiTheme="minorHAnsi" w:hAnsiTheme="minorHAnsi" w:cstheme="minorHAnsi"/>
+          <w:sz w:val="22"/>
+          <w:szCs w:val="22"/>
+          <w:u w:val="single"/>
+        </w:rPr>
+        <w:t>=0</w:t>
+      </w:r>
+      <w:r>
+        <w:rPr>
+          <w:rFonts w:asciiTheme="minorHAnsi" w:hAnsiTheme="minorHAnsi" w:cstheme="minorHAnsi" w:hint="cs"/>
+          <w:sz w:val="22"/>
+          <w:szCs w:val="22"/>
+          <w:u w:val="single"/>
+          <w:rtl/>
+        </w:rPr>
+        <w:t xml:space="preserve"> כך שנוכל להבדיל בין השניים</w:t>
+      </w:r>
+      <w:r>
+        <w:rPr>
+          <w:rFonts w:asciiTheme="minorHAnsi" w:hAnsiTheme="minorHAnsi" w:cstheme="minorHAnsi" w:hint="cs"/>
+          <w:sz w:val="22"/>
+          <w:szCs w:val="22"/>
+          <w:u w:val="single"/>
+          <w:rtl/>
+        </w:rPr>
+        <w:t>.</w:t>
+      </w:r>
     </w:p>
     <w:p>
       <w:pPr>
@@ -3878,32 +3790,9 @@
         <w:textAlignment w:val="baseline"/>
         <w:rPr>
           <w:rFonts w:asciiTheme="minorHAnsi" w:hAnsiTheme="minorHAnsi" w:cstheme="minorHAnsi"/>
-          <w:sz w:val="22"/>
-          <w:szCs w:val="22"/>
-          <w:u w:val="single"/>
-          <w:rtl/>
-        </w:rPr>
-      </w:pPr>
-      <w:r>
-        <w:rPr>
-          <w:rFonts w:asciiTheme="minorHAnsi" w:hAnsiTheme="minorHAnsi" w:cstheme="minorHAnsi"/>
-          <w:sz w:val="22"/>
-          <w:szCs w:val="22"/>
-          <w:u w:val="single"/>
-          <w:rtl/>
-        </w:rPr>
-        <w:t xml:space="preserve">סעיף </w:t>
-      </w:r>
-      <w:r>
-        <w:rPr>
-          <w:rFonts w:asciiTheme="minorHAnsi" w:hAnsiTheme="minorHAnsi" w:cstheme="minorHAnsi"/>
-          <w:sz w:val="22"/>
-          <w:szCs w:val="22"/>
-          <w:u w:val="single"/>
-          <w:rtl/>
-        </w:rPr>
-        <w:t>4</w:t>
-      </w:r>
+          <w:rtl/>
+        </w:rPr>
+      </w:pPr>
     </w:p>
     <w:p>
       <w:pPr>
@@ -3914,6 +3803,40 @@
           <w:rFonts w:asciiTheme="minorHAnsi" w:hAnsiTheme="minorHAnsi" w:cstheme="minorHAnsi"/>
           <w:sz w:val="22"/>
           <w:szCs w:val="22"/>
+          <w:u w:val="single"/>
+          <w:rtl/>
+        </w:rPr>
+      </w:pPr>
+      <w:r>
+        <w:rPr>
+          <w:rFonts w:asciiTheme="minorHAnsi" w:hAnsiTheme="minorHAnsi" w:cstheme="minorHAnsi"/>
+          <w:sz w:val="22"/>
+          <w:szCs w:val="22"/>
+          <w:u w:val="single"/>
+          <w:rtl/>
+        </w:rPr>
+        <w:t xml:space="preserve">סעיף </w:t>
+      </w:r>
+      <w:r>
+        <w:rPr>
+          <w:rFonts w:asciiTheme="minorHAnsi" w:hAnsiTheme="minorHAnsi" w:cstheme="minorHAnsi"/>
+          <w:sz w:val="22"/>
+          <w:szCs w:val="22"/>
+          <w:u w:val="single"/>
+          <w:rtl/>
+        </w:rPr>
+        <w:t>4</w:t>
+      </w:r>
+    </w:p>
+    <w:p>
+      <w:pPr>
+        <w:spacing w:before="100" w:beforeAutospacing="1" w:after="100" w:afterAutospacing="1"/>
+        <w:jc w:val="left"/>
+        <w:textAlignment w:val="baseline"/>
+        <w:rPr>
+          <w:rFonts w:asciiTheme="minorHAnsi" w:hAnsiTheme="minorHAnsi" w:cstheme="minorHAnsi"/>
+          <w:sz w:val="22"/>
+          <w:szCs w:val="22"/>
           <w:rtl/>
         </w:rPr>
       </w:pPr>
@@ -3951,7 +3874,25 @@
           <w:u w:val="single"/>
           <w:rtl/>
         </w:rPr>
-        <w:t xml:space="preserve">בהנחה שקריאות מערכת לא ייכשלו ובקריאת </w:t>
+        <w:t>כן, תתכן ריצה בה יודפס מספר יחיד, נתן דוגמא לריצה זו:</w:t>
+      </w:r>
+    </w:p>
+    <w:p>
+      <w:pPr>
+        <w:jc w:val="left"/>
+        <w:rPr>
+          <w:rFonts w:asciiTheme="minorHAnsi" w:hAnsiTheme="minorHAnsi" w:cstheme="minorHAnsi"/>
+          <w:u w:val="single"/>
+          <w:rtl/>
+        </w:rPr>
+      </w:pPr>
+      <w:r>
+        <w:rPr>
+          <w:rFonts w:asciiTheme="minorHAnsi" w:hAnsiTheme="minorHAnsi" w:cstheme="minorHAnsi" w:hint="cs"/>
+          <w:u w:val="single"/>
+          <w:rtl/>
+        </w:rPr>
+        <w:t xml:space="preserve">אם </w:t>
       </w:r>
       <w:r>
         <w:rPr>
@@ -3966,59 +3907,72 @@
           <w:u w:val="single"/>
           <w:rtl/>
         </w:rPr>
-        <w:t xml:space="preserve"> ניצור תהליך נוסף, שני התהליכים (זה שיצר וזה </w:t>
+        <w:t xml:space="preserve"> נכשלת אז היא מחזירה את הערך </w:t>
+      </w:r>
+      <w:r>
+        <w:rPr>
+          <w:rFonts w:asciiTheme="minorHAnsi" w:hAnsiTheme="minorHAnsi" w:cstheme="minorHAnsi"/>
+          <w:u w:val="single"/>
+        </w:rPr>
+        <w:t>-1</w:t>
+      </w:r>
+      <w:r>
+        <w:rPr>
+          <w:rFonts w:asciiTheme="minorHAnsi" w:hAnsiTheme="minorHAnsi" w:cstheme="minorHAnsi" w:hint="cs"/>
+          <w:u w:val="single"/>
+          <w:rtl/>
+        </w:rPr>
+        <w:t xml:space="preserve"> </w:t>
+      </w:r>
+      <w:r>
+        <w:rPr>
+          <w:rFonts w:asciiTheme="minorHAnsi" w:hAnsiTheme="minorHAnsi" w:cstheme="minorHAnsi" w:hint="cs"/>
+          <w:u w:val="single"/>
+          <w:rtl/>
+        </w:rPr>
+        <w:t>ל</w:t>
       </w:r>
       <w:proofErr w:type="spellStart"/>
       <w:r>
         <w:rPr>
+          <w:rFonts w:asciiTheme="minorHAnsi" w:hAnsiTheme="minorHAnsi" w:cstheme="minorHAnsi"/>
+          <w:u w:val="single"/>
+        </w:rPr>
+        <w:t>pid</w:t>
+      </w:r>
+      <w:proofErr w:type="spellEnd"/>
+      <w:r>
+        <w:rPr>
           <w:rFonts w:asciiTheme="minorHAnsi" w:hAnsiTheme="minorHAnsi" w:cstheme="minorHAnsi" w:hint="cs"/>
           <w:u w:val="single"/>
           <w:rtl/>
         </w:rPr>
-        <w:t>שיווצר</w:t>
-      </w:r>
-      <w:proofErr w:type="spellEnd"/>
+        <w:t xml:space="preserve"> ולכן יופעל </w:t>
+      </w:r>
+      <w:r>
+        <w:rPr>
+          <w:rFonts w:asciiTheme="minorHAnsi" w:hAnsiTheme="minorHAnsi" w:cstheme="minorHAnsi"/>
+          <w:u w:val="single"/>
+        </w:rPr>
+        <w:t>else</w:t>
+      </w:r>
       <w:r>
         <w:rPr>
           <w:rFonts w:asciiTheme="minorHAnsi" w:hAnsiTheme="minorHAnsi" w:cstheme="minorHAnsi" w:hint="cs"/>
           <w:u w:val="single"/>
           <w:rtl/>
         </w:rPr>
-        <w:t xml:space="preserve">) ממשיכים מאותה נקודה, עם </w:t>
-      </w:r>
-      <w:proofErr w:type="spellStart"/>
-      <w:r>
-        <w:rPr>
-          <w:rFonts w:asciiTheme="minorHAnsi" w:hAnsiTheme="minorHAnsi" w:cstheme="minorHAnsi"/>
-          <w:u w:val="single"/>
-        </w:rPr>
-        <w:t>pid</w:t>
-      </w:r>
-      <w:proofErr w:type="spellEnd"/>
-      <w:r>
-        <w:rPr>
-          <w:rFonts w:asciiTheme="minorHAnsi" w:hAnsiTheme="minorHAnsi" w:cstheme="minorHAnsi" w:hint="cs"/>
-          <w:u w:val="single"/>
-          <w:rtl/>
-        </w:rPr>
-        <w:t xml:space="preserve"> מותאם (0 לבן ומספר חיובי לאב), והם יכנסו לתנאי שלנו לפי הערך המתאים, ולכן ידפיסו מספרים </w:t>
-      </w:r>
-      <w:r>
-        <w:rPr>
-          <w:rFonts w:asciiTheme="minorHAnsi" w:hAnsiTheme="minorHAnsi" w:cstheme="minorHAnsi"/>
-          <w:u w:val="single"/>
-          <w:rtl/>
-        </w:rPr>
-        <w:t>–</w:t>
-      </w:r>
-      <w:r>
-        <w:rPr>
-          <w:rFonts w:asciiTheme="minorHAnsi" w:hAnsiTheme="minorHAnsi" w:cstheme="minorHAnsi" w:hint="cs"/>
-          <w:u w:val="single"/>
-          <w:rtl/>
-        </w:rPr>
-        <w:t xml:space="preserve"> שני תהליכים סה"כ ולכן שני מספרים.</w:t>
-      </w:r>
+        <w:t xml:space="preserve"> לאחר מכן וזה ידפיס 1.</w:t>
+      </w:r>
+    </w:p>
+    <w:p>
+      <w:pPr>
+        <w:jc w:val="left"/>
+        <w:rPr>
+          <w:rFonts w:asciiTheme="minorHAnsi" w:hAnsiTheme="minorHAnsi" w:cstheme="minorHAnsi"/>
+          <w:rtl/>
+        </w:rPr>
+      </w:pPr>
     </w:p>
     <w:p>
       <w:pPr>
@@ -4612,24 +4566,6 @@
           <w:szCs w:val="22"/>
           <w:u w:val="single"/>
         </w:rPr>
-        <w:t xml:space="preserve">return </w:t>
-      </w:r>
-      <w:r>
-        <w:rPr>
-          <w:rFonts w:asciiTheme="minorHAnsi" w:hAnsiTheme="minorHAnsi" w:cstheme="minorHAnsi"/>
-          <w:sz w:val="22"/>
-          <w:szCs w:val="22"/>
-          <w:u w:val="single"/>
-        </w:rPr>
-        <w:t>current-&gt;</w:t>
-      </w:r>
-      <w:r>
-        <w:rPr>
-          <w:rFonts w:asciiTheme="minorHAnsi" w:hAnsiTheme="minorHAnsi" w:cstheme="minorHAnsi"/>
-          <w:sz w:val="22"/>
-          <w:szCs w:val="22"/>
-          <w:u w:val="single"/>
-        </w:rPr>
         <w:t>parent-&gt;</w:t>
       </w:r>
       <w:proofErr w:type="spellStart"/>
@@ -4665,7 +4601,6 @@
           <w:rFonts w:asciiTheme="minorHAnsi" w:hAnsiTheme="minorHAnsi" w:cstheme="minorHAnsi"/>
           <w:sz w:val="22"/>
           <w:szCs w:val="22"/>
-          <w:rtl/>
         </w:rPr>
       </w:pPr>
       <w:r>
@@ -4684,22 +4619,9 @@
         <w:textAlignment w:val="baseline"/>
         <w:rPr>
           <w:rFonts w:asciiTheme="minorHAnsi" w:hAnsiTheme="minorHAnsi" w:cstheme="minorHAnsi"/>
-          <w:sz w:val="22"/>
-          <w:szCs w:val="22"/>
-          <w:u w:val="single"/>
-          <w:rtl/>
-        </w:rPr>
-      </w:pPr>
-      <w:r>
-        <w:rPr>
-          <w:rFonts w:asciiTheme="minorHAnsi" w:hAnsiTheme="minorHAnsi" w:cstheme="minorHAnsi"/>
-          <w:sz w:val="22"/>
-          <w:szCs w:val="22"/>
-          <w:u w:val="single"/>
-          <w:rtl/>
-        </w:rPr>
-        <w:t>סעיף 7</w:t>
-      </w:r>
+          <w:rtl/>
+        </w:rPr>
+      </w:pPr>
     </w:p>
     <w:p>
       <w:pPr>
@@ -4710,6 +4632,30 @@
           <w:rFonts w:asciiTheme="minorHAnsi" w:hAnsiTheme="minorHAnsi" w:cstheme="minorHAnsi"/>
           <w:sz w:val="22"/>
           <w:szCs w:val="22"/>
+          <w:u w:val="single"/>
+          <w:rtl/>
+        </w:rPr>
+      </w:pPr>
+      <w:r>
+        <w:rPr>
+          <w:rFonts w:asciiTheme="minorHAnsi" w:hAnsiTheme="minorHAnsi" w:cstheme="minorHAnsi"/>
+          <w:sz w:val="22"/>
+          <w:szCs w:val="22"/>
+          <w:u w:val="single"/>
+          <w:rtl/>
+        </w:rPr>
+        <w:t>סעיף 7</w:t>
+      </w:r>
+    </w:p>
+    <w:p>
+      <w:pPr>
+        <w:spacing w:before="100" w:beforeAutospacing="1" w:after="100" w:afterAutospacing="1"/>
+        <w:jc w:val="left"/>
+        <w:textAlignment w:val="baseline"/>
+        <w:rPr>
+          <w:rFonts w:asciiTheme="minorHAnsi" w:hAnsiTheme="minorHAnsi" w:cstheme="minorHAnsi"/>
+          <w:sz w:val="22"/>
+          <w:szCs w:val="22"/>
           <w:rtl/>
         </w:rPr>
       </w:pPr>
@@ -4902,23 +4848,25 @@
           <w:u w:val="single"/>
           <w:rtl/>
         </w:rPr>
-        <w:t xml:space="preserve"> על מנת לסיים את ביצוע התהליך ול</w:t>
-      </w:r>
+        <w:t xml:space="preserve"> על מנת לסיים את ביצוע התהליך </w:t>
+      </w:r>
+      <w:proofErr w:type="spellStart"/>
       <w:r>
         <w:rPr>
           <w:rFonts w:asciiTheme="minorHAnsi" w:hAnsiTheme="minorHAnsi" w:cstheme="minorHAnsi" w:hint="cs"/>
           <w:u w:val="single"/>
           <w:rtl/>
         </w:rPr>
-        <w:t>ש</w:t>
-      </w:r>
+        <w:t>ולכחרר</w:t>
+      </w:r>
+      <w:proofErr w:type="spellEnd"/>
       <w:r>
         <w:rPr>
           <w:rFonts w:asciiTheme="minorHAnsi" w:hAnsiTheme="minorHAnsi" w:cstheme="minorHAnsi" w:hint="cs"/>
           <w:u w:val="single"/>
           <w:rtl/>
         </w:rPr>
-        <w:t>חרר את כל המשאבים שברשותו,</w:t>
+        <w:t xml:space="preserve"> את כל המשאבים שברשותו,</w:t>
       </w:r>
       <w:r>
         <w:rPr>
@@ -4926,7 +4874,16 @@
           <w:u w:val="single"/>
           <w:rtl/>
         </w:rPr>
-        <w:t xml:space="preserve"> לכן כאשר התוכנית תסתיים תיקרא קריאת מערכת זו ונדפיס אותה בעזרת </w:t>
+        <w:t xml:space="preserve"> לכן כאשר התוכנית תסתיים תיקרא קריאת מערכת זו ונדפיס אותה </w:t>
+      </w:r>
+      <w:r>
+        <w:rPr>
+          <w:rFonts w:asciiTheme="minorHAnsi" w:hAnsiTheme="minorHAnsi" w:cstheme="minorHAnsi" w:hint="cs"/>
+          <w:u w:val="single"/>
+          <w:rtl/>
+        </w:rPr>
+        <w:lastRenderedPageBreak/>
+        <w:t xml:space="preserve">בעזרת </w:t>
       </w:r>
       <w:proofErr w:type="spellStart"/>
       <w:r>
@@ -4970,6 +4927,30 @@
         </w:rPr>
         <w:t xml:space="preserve"> ידפיסה).</w:t>
       </w:r>
+    </w:p>
+    <w:p>
+      <w:pPr>
+        <w:jc w:val="left"/>
+        <w:rPr>
+          <w:rFonts w:asciiTheme="minorHAnsi" w:hAnsiTheme="minorHAnsi" w:cstheme="minorHAnsi"/>
+          <w:rtl/>
+        </w:rPr>
+      </w:pPr>
+      <w:bookmarkStart w:id="4" w:name="OLE_LINK21"/>
+      <w:bookmarkStart w:id="5" w:name="OLE_LINK22"/>
+    </w:p>
+    <w:bookmarkEnd w:id="4"/>
+    <w:bookmarkEnd w:id="5"/>
+    <w:p>
+      <w:pPr>
+        <w:spacing w:before="100" w:beforeAutospacing="1" w:after="100" w:afterAutospacing="1"/>
+        <w:jc w:val="left"/>
+        <w:textAlignment w:val="baseline"/>
+        <w:rPr>
+          <w:rFonts w:asciiTheme="minorHAnsi" w:hAnsiTheme="minorHAnsi" w:cstheme="minorHAnsi"/>
+          <w:rtl/>
+        </w:rPr>
+      </w:pPr>
     </w:p>
     <w:p>
       <w:pPr>
@@ -5072,20 +5053,6 @@
           <w:bCs/>
           <w:sz w:val="22"/>
           <w:szCs w:val="22"/>
-        </w:rPr>
-      </w:pPr>
-    </w:p>
-    <w:p>
-      <w:pPr>
-        <w:spacing w:after="0"/>
-        <w:jc w:val="left"/>
-        <w:rPr>
-          <w:rFonts w:asciiTheme="minorHAnsi" w:hAnsiTheme="minorHAnsi" w:cstheme="minorHAnsi"/>
-          <w:b/>
-          <w:bCs/>
-          <w:sz w:val="22"/>
-          <w:szCs w:val="22"/>
-          <w:rtl/>
         </w:rPr>
       </w:pPr>
     </w:p>
@@ -5154,6 +5121,7 @@
           <w:bCs/>
           <w:sz w:val="22"/>
           <w:szCs w:val="22"/>
+          <w:rtl/>
         </w:rPr>
       </w:pPr>
       <w:r>
@@ -5167,6 +5135,32 @@
         </w:rPr>
         <w:br w:type="page"/>
       </w:r>
+    </w:p>
+    <w:p>
+      <w:pPr>
+        <w:spacing w:after="0"/>
+        <w:jc w:val="left"/>
+        <w:rPr>
+          <w:rFonts w:asciiTheme="minorHAnsi" w:hAnsiTheme="minorHAnsi" w:cstheme="minorHAnsi"/>
+          <w:b/>
+          <w:bCs/>
+          <w:sz w:val="22"/>
+          <w:szCs w:val="22"/>
+        </w:rPr>
+      </w:pPr>
+    </w:p>
+    <w:p>
+      <w:pPr>
+        <w:spacing w:after="0"/>
+        <w:jc w:val="left"/>
+        <w:rPr>
+          <w:rFonts w:asciiTheme="minorHAnsi" w:hAnsiTheme="minorHAnsi" w:cstheme="minorHAnsi"/>
+          <w:b/>
+          <w:bCs/>
+          <w:sz w:val="22"/>
+          <w:szCs w:val="22"/>
+        </w:rPr>
+      </w:pPr>
     </w:p>
     <w:p>
       <w:pPr>
@@ -6273,8 +6267,8 @@
           <w:szCs w:val="20"/>
         </w:rPr>
       </w:pPr>
-      <w:bookmarkStart w:id="4" w:name="OLE_LINK41"/>
-      <w:bookmarkStart w:id="5" w:name="OLE_LINK42"/>
+      <w:bookmarkStart w:id="6" w:name="OLE_LINK41"/>
+      <w:bookmarkStart w:id="7" w:name="OLE_LINK42"/>
       <w:proofErr w:type="gramStart"/>
       <w:r>
         <w:rPr>
@@ -6494,7 +6488,6 @@
         </w:rPr>
         <w:t xml:space="preserve"> </w:t>
       </w:r>
-      <w:proofErr w:type="gramStart"/>
       <w:r>
         <w:rPr>
           <w:rFonts w:ascii="Consolas" w:hAnsi="Consolas" w:cs="Consolas"/>
@@ -6513,7 +6506,6 @@
         </w:rPr>
         <w:t>(</w:t>
       </w:r>
-      <w:proofErr w:type="gramEnd"/>
       <w:r>
         <w:rPr>
           <w:rFonts w:ascii="Consolas" w:hAnsi="Consolas" w:cs="Consolas"/>
@@ -6597,7 +6589,6 @@
         <w:t xml:space="preserve">    </w:t>
       </w:r>
       <w:proofErr w:type="spellStart"/>
-      <w:proofErr w:type="gramStart"/>
       <w:r>
         <w:rPr>
           <w:rFonts w:ascii="Consolas" w:hAnsi="Consolas" w:cs="Consolas"/>
@@ -6617,7 +6608,6 @@
         </w:rPr>
         <w:t>(</w:t>
       </w:r>
-      <w:proofErr w:type="gramEnd"/>
       <w:r>
         <w:rPr>
           <w:rFonts w:ascii="Consolas" w:hAnsi="Consolas" w:cs="Consolas"/>
@@ -6706,7 +6696,6 @@
         </w:rPr>
         <w:t xml:space="preserve">    </w:t>
       </w:r>
-      <w:proofErr w:type="gramStart"/>
       <w:r>
         <w:rPr>
           <w:rFonts w:ascii="Consolas" w:hAnsi="Consolas" w:cs="Consolas"/>
@@ -6725,7 +6714,6 @@
         </w:rPr>
         <w:t>(</w:t>
       </w:r>
-      <w:proofErr w:type="gramEnd"/>
       <w:r>
         <w:rPr>
           <w:rFonts w:ascii="Consolas" w:hAnsi="Consolas" w:cs="Consolas"/>
@@ -6815,7 +6803,6 @@
         </w:rPr>
         <w:t xml:space="preserve"> </w:t>
       </w:r>
-      <w:proofErr w:type="gramStart"/>
       <w:r>
         <w:rPr>
           <w:rFonts w:ascii="Consolas" w:hAnsi="Consolas" w:cs="Consolas"/>
@@ -6832,17 +6819,7 @@
           <w:sz w:val="20"/>
           <w:szCs w:val="20"/>
         </w:rPr>
-        <w:t>(</w:t>
-      </w:r>
-      <w:proofErr w:type="gramEnd"/>
-      <w:r>
-        <w:rPr>
-          <w:rFonts w:ascii="Consolas" w:hAnsi="Consolas" w:cs="Consolas"/>
-          <w:color w:val="CCCCCC"/>
-          <w:sz w:val="20"/>
-          <w:szCs w:val="20"/>
-        </w:rPr>
-        <w:t>)</w:t>
+        <w:t>()</w:t>
       </w:r>
     </w:p>
     <w:p>
@@ -6890,7 +6867,6 @@
         </w:rPr>
         <w:t xml:space="preserve">    </w:t>
       </w:r>
-      <w:proofErr w:type="gramStart"/>
       <w:r>
         <w:rPr>
           <w:rFonts w:ascii="Consolas" w:hAnsi="Consolas" w:cs="Consolas"/>
@@ -6909,7 +6885,6 @@
         </w:rPr>
         <w:t>(</w:t>
       </w:r>
-      <w:proofErr w:type="gramEnd"/>
       <w:r>
         <w:rPr>
           <w:rFonts w:ascii="Consolas" w:hAnsi="Consolas" w:cs="Consolas"/>
@@ -7068,7 +7043,6 @@
         </w:rPr>
         <w:t xml:space="preserve">    </w:t>
       </w:r>
-      <w:proofErr w:type="gramStart"/>
       <w:r>
         <w:rPr>
           <w:rFonts w:ascii="Consolas" w:hAnsi="Consolas" w:cs="Consolas"/>
@@ -7087,7 +7061,6 @@
         </w:rPr>
         <w:t>(</w:t>
       </w:r>
-      <w:proofErr w:type="gramEnd"/>
       <w:r>
         <w:rPr>
           <w:rFonts w:ascii="Consolas" w:hAnsi="Consolas" w:cs="Consolas"/>
@@ -7273,7 +7246,6 @@
         <w:t xml:space="preserve">        </w:t>
       </w:r>
       <w:proofErr w:type="spellStart"/>
-      <w:proofErr w:type="gramStart"/>
       <w:r>
         <w:rPr>
           <w:rFonts w:ascii="Consolas" w:hAnsi="Consolas" w:cs="Consolas"/>
@@ -7293,7 +7265,6 @@
         </w:rPr>
         <w:t>(</w:t>
       </w:r>
-      <w:proofErr w:type="gramEnd"/>
       <w:r>
         <w:rPr>
           <w:rFonts w:ascii="Consolas" w:hAnsi="Consolas" w:cs="Consolas"/>
@@ -7444,7 +7415,6 @@
         <w:t xml:space="preserve">    </w:t>
       </w:r>
       <w:proofErr w:type="spellStart"/>
-      <w:proofErr w:type="gramStart"/>
       <w:r>
         <w:rPr>
           <w:rFonts w:ascii="Consolas" w:hAnsi="Consolas" w:cs="Consolas"/>
@@ -7464,7 +7434,6 @@
         </w:rPr>
         <w:t>(</w:t>
       </w:r>
-      <w:proofErr w:type="gramEnd"/>
       <w:r>
         <w:rPr>
           <w:rFonts w:ascii="Consolas" w:hAnsi="Consolas" w:cs="Consolas"/>
@@ -7472,17 +7441,7 @@
           <w:sz w:val="20"/>
           <w:szCs w:val="20"/>
         </w:rPr>
-        <w:t xml:space="preserve">"Magic </w:t>
-      </w:r>
-      <w:proofErr w:type="gramStart"/>
-      <w:r>
-        <w:rPr>
-          <w:rFonts w:ascii="Consolas" w:hAnsi="Consolas" w:cs="Consolas"/>
-          <w:color w:val="CE9178"/>
-          <w:sz w:val="20"/>
-          <w:szCs w:val="20"/>
-        </w:rPr>
-        <w:t>Number!</w:t>
+        <w:t>"Magic Number!</w:t>
       </w:r>
       <w:r>
         <w:rPr>
@@ -7491,17 +7450,7 @@
           <w:sz w:val="20"/>
           <w:szCs w:val="20"/>
         </w:rPr>
-        <w:t>\</w:t>
-      </w:r>
-      <w:proofErr w:type="gramEnd"/>
-      <w:r>
-        <w:rPr>
-          <w:rFonts w:ascii="Consolas" w:hAnsi="Consolas" w:cs="Consolas"/>
-          <w:color w:val="D7BA7D"/>
-          <w:sz w:val="20"/>
-          <w:szCs w:val="20"/>
-        </w:rPr>
-        <w:t>n</w:t>
+        <w:t>\n</w:t>
       </w:r>
       <w:r>
         <w:rPr>
@@ -7673,17 +7622,166 @@
     </w:p>
     <w:p>
       <w:pPr>
-        <w:jc w:val="left"/>
-        <w:rPr>
-          <w:rFonts w:asciiTheme="minorHAnsi" w:hAnsiTheme="minorHAnsi" w:cstheme="minorHAnsi"/>
-        </w:rPr>
-      </w:pPr>
-      <w:r>
-        <w:rPr>
-          <w:rFonts w:asciiTheme="minorHAnsi" w:hAnsiTheme="minorHAnsi" w:cstheme="minorHAnsi"/>
-          <w:rtl/>
-        </w:rPr>
-        <w:t>____________________________________________________________________________________________________________________________________________________________________________________________________________________________________________________________________________________________________________</w:t>
+        <w:rPr>
+          <w:rFonts w:asciiTheme="minorHAnsi" w:hAnsiTheme="minorHAnsi" w:cstheme="minorHAnsi"/>
+          <w:sz w:val="22"/>
+          <w:szCs w:val="22"/>
+          <w:rtl/>
+        </w:rPr>
+      </w:pPr>
+      <w:r>
+        <w:rPr>
+          <w:rFonts w:asciiTheme="minorHAnsi" w:hAnsiTheme="minorHAnsi" w:cstheme="minorHAnsi" w:hint="cs"/>
+          <w:u w:val="single"/>
+          <w:rtl/>
+        </w:rPr>
+        <w:t>לא, בשורה 13 אנו מעדכנים את ה-</w:t>
+      </w:r>
+      <w:r>
+        <w:rPr>
+          <w:rFonts w:asciiTheme="minorHAnsi" w:hAnsiTheme="minorHAnsi" w:cstheme="minorHAnsi"/>
+          <w:u w:val="single"/>
+        </w:rPr>
+        <w:t>handler</w:t>
+      </w:r>
+      <w:r>
+        <w:rPr>
+          <w:rFonts w:asciiTheme="minorHAnsi" w:hAnsiTheme="minorHAnsi" w:cstheme="minorHAnsi" w:hint="cs"/>
+          <w:u w:val="single"/>
+          <w:rtl/>
+        </w:rPr>
+        <w:t xml:space="preserve"> של הסיגנל </w:t>
+      </w:r>
+      <w:r>
+        <w:rPr>
+          <w:rFonts w:asciiTheme="minorHAnsi" w:hAnsiTheme="minorHAnsi" w:cstheme="minorHAnsi"/>
+          <w:u w:val="single"/>
+        </w:rPr>
+        <w:t>SIGFPE</w:t>
+      </w:r>
+      <w:r>
+        <w:rPr>
+          <w:rFonts w:asciiTheme="minorHAnsi" w:hAnsiTheme="minorHAnsi" w:cstheme="minorHAnsi" w:hint="cs"/>
+          <w:u w:val="single"/>
+          <w:rtl/>
+        </w:rPr>
+        <w:t xml:space="preserve"> לפונקציה </w:t>
+      </w:r>
+      <w:r>
+        <w:rPr>
+          <w:rFonts w:asciiTheme="minorHAnsi" w:hAnsiTheme="minorHAnsi" w:cstheme="minorHAnsi"/>
+          <w:u w:val="single"/>
+        </w:rPr>
+        <w:t>handler()</w:t>
+      </w:r>
+      <w:r>
+        <w:rPr>
+          <w:rFonts w:asciiTheme="minorHAnsi" w:hAnsiTheme="minorHAnsi" w:cstheme="minorHAnsi" w:hint="cs"/>
+          <w:u w:val="single"/>
+          <w:rtl/>
+        </w:rPr>
+        <w:t xml:space="preserve"> שמבצעת יציאה מהתוכנית. כמו כן בשורה 16 </w:t>
+      </w:r>
+      <w:proofErr w:type="spellStart"/>
+      <w:r>
+        <w:rPr>
+          <w:rFonts w:asciiTheme="minorHAnsi" w:hAnsiTheme="minorHAnsi" w:cstheme="minorHAnsi" w:hint="cs"/>
+          <w:u w:val="single"/>
+          <w:rtl/>
+        </w:rPr>
+        <w:t>באיטרציה</w:t>
+      </w:r>
+      <w:proofErr w:type="spellEnd"/>
+      <w:r>
+        <w:rPr>
+          <w:rFonts w:asciiTheme="minorHAnsi" w:hAnsiTheme="minorHAnsi" w:cstheme="minorHAnsi" w:hint="cs"/>
+          <w:u w:val="single"/>
+          <w:rtl/>
+        </w:rPr>
+        <w:t xml:space="preserve"> האחרונה על הלולאה נבצע חילוק ב-0. חלוקה ב-0 תביא לשגיאת חלוקה ב-</w:t>
+      </w:r>
+      <w:r>
+        <w:rPr>
+          <w:rFonts w:asciiTheme="minorHAnsi" w:hAnsiTheme="minorHAnsi" w:cstheme="minorHAnsi"/>
+          <w:u w:val="single"/>
+        </w:rPr>
+        <w:t>CPU</w:t>
+      </w:r>
+      <w:r>
+        <w:rPr>
+          <w:rFonts w:asciiTheme="minorHAnsi" w:hAnsiTheme="minorHAnsi" w:cstheme="minorHAnsi" w:hint="cs"/>
+          <w:u w:val="single"/>
+          <w:rtl/>
+        </w:rPr>
+        <w:t xml:space="preserve">. המעבד יבצע </w:t>
+      </w:r>
+      <w:r>
+        <w:rPr>
+          <w:rFonts w:asciiTheme="minorHAnsi" w:hAnsiTheme="minorHAnsi" w:cstheme="minorHAnsi"/>
+          <w:u w:val="single"/>
+        </w:rPr>
+        <w:t>Interrupt</w:t>
+      </w:r>
+      <w:r>
+        <w:rPr>
+          <w:rFonts w:asciiTheme="minorHAnsi" w:hAnsiTheme="minorHAnsi" w:cstheme="minorHAnsi" w:hint="cs"/>
+          <w:u w:val="single"/>
+          <w:rtl/>
+        </w:rPr>
+        <w:t xml:space="preserve"> וה-</w:t>
+      </w:r>
+      <w:r>
+        <w:rPr>
+          <w:rFonts w:asciiTheme="minorHAnsi" w:hAnsiTheme="minorHAnsi" w:cstheme="minorHAnsi"/>
+          <w:u w:val="single"/>
+        </w:rPr>
+        <w:t>kernel</w:t>
+      </w:r>
+      <w:r>
+        <w:rPr>
+          <w:rFonts w:asciiTheme="minorHAnsi" w:hAnsiTheme="minorHAnsi" w:cstheme="minorHAnsi" w:hint="cs"/>
+          <w:u w:val="single"/>
+          <w:rtl/>
+        </w:rPr>
+        <w:t xml:space="preserve"> ישלח את הסיגנל הסינכרוני </w:t>
+      </w:r>
+      <w:r>
+        <w:rPr>
+          <w:rFonts w:asciiTheme="minorHAnsi" w:hAnsiTheme="minorHAnsi" w:cstheme="minorHAnsi"/>
+          <w:u w:val="single"/>
+        </w:rPr>
+        <w:t>SIGFPE</w:t>
+      </w:r>
+      <w:r>
+        <w:rPr>
+          <w:rFonts w:asciiTheme="minorHAnsi" w:hAnsiTheme="minorHAnsi" w:cstheme="minorHAnsi" w:hint="cs"/>
+          <w:u w:val="single"/>
+          <w:rtl/>
+        </w:rPr>
+        <w:t xml:space="preserve"> ולכן </w:t>
+      </w:r>
+      <w:r>
+        <w:rPr>
+          <w:rFonts w:asciiTheme="minorHAnsi" w:hAnsiTheme="minorHAnsi" w:cstheme="minorHAnsi"/>
+          <w:u w:val="single"/>
+        </w:rPr>
+        <w:t>handler()</w:t>
+      </w:r>
+      <w:r>
+        <w:rPr>
+          <w:rFonts w:asciiTheme="minorHAnsi" w:hAnsiTheme="minorHAnsi" w:cstheme="minorHAnsi" w:hint="cs"/>
+          <w:u w:val="single"/>
+          <w:rtl/>
+        </w:rPr>
+        <w:t xml:space="preserve"> יקרא</w:t>
+      </w:r>
+      <w:r>
+        <w:rPr>
+          <w:rFonts w:asciiTheme="minorHAnsi" w:hAnsiTheme="minorHAnsi" w:cstheme="minorHAnsi" w:hint="cs"/>
+          <w:u w:val="single"/>
+          <w:rtl/>
+        </w:rPr>
+        <w:t xml:space="preserve"> והתוכנית תיעצר טרם סיום הלולאה.</w:t>
       </w:r>
     </w:p>
     <w:p>
@@ -8095,17 +8193,106 @@
     </w:p>
     <w:p>
       <w:pPr>
-        <w:jc w:val="left"/>
-        <w:rPr>
-          <w:rFonts w:asciiTheme="minorHAnsi" w:hAnsiTheme="minorHAnsi" w:cstheme="minorHAnsi"/>
-        </w:rPr>
-      </w:pPr>
-      <w:r>
-        <w:rPr>
-          <w:rFonts w:asciiTheme="minorHAnsi" w:hAnsiTheme="minorHAnsi" w:cstheme="minorHAnsi"/>
-          <w:rtl/>
-        </w:rPr>
-        <w:t>____________________________________________________________________________________________________________________________________________________________________________________________________________________________________________________________________________________________________________</w:t>
+        <w:rPr>
+          <w:rFonts w:asciiTheme="minorHAnsi" w:hAnsiTheme="minorHAnsi" w:cstheme="minorHAnsi" w:hint="cs"/>
+          <w:u w:val="single"/>
+          <w:rtl/>
+        </w:rPr>
+      </w:pPr>
+      <w:r>
+        <w:rPr>
+          <w:rFonts w:asciiTheme="minorHAnsi" w:hAnsiTheme="minorHAnsi" w:cstheme="minorHAnsi" w:hint="cs"/>
+          <w:u w:val="single"/>
+          <w:rtl/>
+        </w:rPr>
+        <w:t xml:space="preserve">הלולאה תתבצע באופן תקין עד </w:t>
+      </w:r>
+      <w:proofErr w:type="spellStart"/>
+      <w:r>
+        <w:rPr>
+          <w:rFonts w:asciiTheme="minorHAnsi" w:hAnsiTheme="minorHAnsi" w:cstheme="minorHAnsi" w:hint="cs"/>
+          <w:u w:val="single"/>
+          <w:rtl/>
+        </w:rPr>
+        <w:t>האיטרציה</w:t>
+      </w:r>
+      <w:proofErr w:type="spellEnd"/>
+      <w:r>
+        <w:rPr>
+          <w:rFonts w:asciiTheme="minorHAnsi" w:hAnsiTheme="minorHAnsi" w:cstheme="minorHAnsi" w:hint="cs"/>
+          <w:u w:val="single"/>
+          <w:rtl/>
+        </w:rPr>
+        <w:t xml:space="preserve"> האחרונה בה מתבצעת חלוקה ב-0. כעת יקרא ה-</w:t>
+      </w:r>
+      <w:r>
+        <w:rPr>
+          <w:rFonts w:asciiTheme="minorHAnsi" w:hAnsiTheme="minorHAnsi" w:cstheme="minorHAnsi"/>
+          <w:u w:val="single"/>
+        </w:rPr>
+        <w:t>handler()</w:t>
+      </w:r>
+      <w:r>
+        <w:rPr>
+          <w:rFonts w:asciiTheme="minorHAnsi" w:hAnsiTheme="minorHAnsi" w:cstheme="minorHAnsi" w:hint="cs"/>
+          <w:u w:val="single"/>
+          <w:rtl/>
+        </w:rPr>
+        <w:t xml:space="preserve"> ושיבצע את ההדפסה. לאחר ביצוע ה-</w:t>
+      </w:r>
+      <w:r>
+        <w:rPr>
+          <w:rFonts w:asciiTheme="minorHAnsi" w:hAnsiTheme="minorHAnsi" w:cstheme="minorHAnsi"/>
+          <w:u w:val="single"/>
+        </w:rPr>
+        <w:t>Handler()</w:t>
+      </w:r>
+      <w:r>
+        <w:rPr>
+          <w:rFonts w:asciiTheme="minorHAnsi" w:hAnsiTheme="minorHAnsi" w:cstheme="minorHAnsi" w:hint="cs"/>
+          <w:u w:val="single"/>
+          <w:rtl/>
+        </w:rPr>
+        <w:t xml:space="preserve"> התוכנית תחזור בחזרה לשורה 16 ותבצע אותה שוב. אך </w:t>
+      </w:r>
+      <w:r>
+        <w:rPr>
+          <w:rFonts w:asciiTheme="minorHAnsi" w:hAnsiTheme="minorHAnsi" w:cstheme="minorHAnsi" w:hint="cs"/>
+          <w:u w:val="single"/>
+          <w:rtl/>
+        </w:rPr>
+        <w:lastRenderedPageBreak/>
+        <w:t xml:space="preserve">מכיוון שחזרה לריצה רגילה לאחר ביצוע </w:t>
+      </w:r>
+      <w:r>
+        <w:rPr>
+          <w:rFonts w:asciiTheme="minorHAnsi" w:hAnsiTheme="minorHAnsi" w:cstheme="minorHAnsi"/>
+          <w:u w:val="single"/>
+        </w:rPr>
+        <w:t>SIGFPE</w:t>
+      </w:r>
+      <w:r>
+        <w:rPr>
+          <w:rFonts w:asciiTheme="minorHAnsi" w:hAnsiTheme="minorHAnsi" w:cstheme="minorHAnsi" w:hint="cs"/>
+          <w:u w:val="single"/>
+          <w:rtl/>
+        </w:rPr>
+        <w:t xml:space="preserve"> היא חסרת משמעות ונחלק שוב ב-0 ה-</w:t>
+      </w:r>
+      <w:r>
+        <w:rPr>
+          <w:rFonts w:asciiTheme="minorHAnsi" w:hAnsiTheme="minorHAnsi" w:cstheme="minorHAnsi"/>
+          <w:u w:val="single"/>
+        </w:rPr>
+        <w:t>handler()</w:t>
+      </w:r>
+      <w:r>
+        <w:rPr>
+          <w:rFonts w:asciiTheme="minorHAnsi" w:hAnsiTheme="minorHAnsi" w:cstheme="minorHAnsi" w:hint="cs"/>
+          <w:u w:val="single"/>
+          <w:rtl/>
+        </w:rPr>
+        <w:t xml:space="preserve"> יקרא בשנית. התנהגות זו בלתי מוגדרת.</w:t>
       </w:r>
     </w:p>
     <w:p>
@@ -8225,7 +8412,6 @@
         </w:rPr>
         <w:t xml:space="preserve">    </w:t>
       </w:r>
-      <w:proofErr w:type="gramStart"/>
       <w:r>
         <w:rPr>
           <w:rFonts w:ascii="Consolas" w:hAnsi="Consolas" w:cs="Consolas"/>
@@ -8244,7 +8430,6 @@
         </w:rPr>
         <w:t>(</w:t>
       </w:r>
-      <w:proofErr w:type="gramEnd"/>
       <w:r>
         <w:rPr>
           <w:rFonts w:ascii="Consolas" w:hAnsi="Consolas" w:cs="Consolas"/>
@@ -8799,7 +8984,6 @@
         </w:rPr>
       </w:pPr>
       <w:proofErr w:type="spellStart"/>
-      <w:proofErr w:type="gramStart"/>
       <w:r>
         <w:rPr>
           <w:rFonts w:ascii="Consolas" w:hAnsi="Consolas" w:cs="Consolas"/>
@@ -8819,7 +9003,6 @@
         </w:rPr>
         <w:t>(</w:t>
       </w:r>
-      <w:proofErr w:type="gramEnd"/>
       <w:r>
         <w:rPr>
           <w:rFonts w:ascii="Consolas" w:hAnsi="Consolas" w:cs="Consolas"/>
@@ -9090,17 +9273,127 @@
     </w:p>
     <w:p>
       <w:pPr>
-        <w:jc w:val="left"/>
-        <w:rPr>
-          <w:rFonts w:asciiTheme="minorHAnsi" w:hAnsiTheme="minorHAnsi" w:cstheme="minorHAnsi"/>
-        </w:rPr>
-      </w:pPr>
-      <w:r>
-        <w:rPr>
-          <w:rFonts w:asciiTheme="minorHAnsi" w:hAnsiTheme="minorHAnsi" w:cstheme="minorHAnsi"/>
-          <w:rtl/>
-        </w:rPr>
-        <w:t>____________________________________________________________________________________________________________________________________________________________________________________________________________________________________________________________________________________________________________</w:t>
+        <w:rPr>
+          <w:rFonts w:asciiTheme="minorHAnsi" w:hAnsiTheme="minorHAnsi" w:cstheme="minorHAnsi" w:hint="cs"/>
+          <w:u w:val="single"/>
+          <w:rtl/>
+        </w:rPr>
+      </w:pPr>
+      <w:r>
+        <w:rPr>
+          <w:rFonts w:asciiTheme="minorHAnsi" w:hAnsiTheme="minorHAnsi" w:cstheme="minorHAnsi" w:hint="cs"/>
+          <w:u w:val="single"/>
+          <w:rtl/>
+        </w:rPr>
+        <w:t xml:space="preserve">פעם אחת. עקב כך שמספר הסיגנל </w:t>
+      </w:r>
+      <w:r>
+        <w:rPr>
+          <w:rFonts w:asciiTheme="minorHAnsi" w:hAnsiTheme="minorHAnsi" w:cstheme="minorHAnsi"/>
+          <w:u w:val="single"/>
+        </w:rPr>
+        <w:t>SIGFPE</w:t>
+      </w:r>
+      <w:r>
+        <w:rPr>
+          <w:rFonts w:asciiTheme="minorHAnsi" w:hAnsiTheme="minorHAnsi" w:cstheme="minorHAnsi" w:hint="cs"/>
+          <w:u w:val="single"/>
+          <w:rtl/>
+        </w:rPr>
+        <w:t xml:space="preserve"> הוא 8 נקבל שתבוצע ב-</w:t>
+      </w:r>
+      <w:r>
+        <w:rPr>
+          <w:rFonts w:asciiTheme="minorHAnsi" w:hAnsiTheme="minorHAnsi" w:cstheme="minorHAnsi"/>
+          <w:u w:val="single"/>
+        </w:rPr>
+        <w:t>handler()</w:t>
+      </w:r>
+      <w:r>
+        <w:rPr>
+          <w:rFonts w:asciiTheme="minorHAnsi" w:hAnsiTheme="minorHAnsi" w:cstheme="minorHAnsi" w:hint="cs"/>
+          <w:u w:val="single"/>
+          <w:rtl/>
+        </w:rPr>
+        <w:t xml:space="preserve"> חלוקה ב-0. באופן כללי במהלך הרצת </w:t>
+      </w:r>
+      <w:r>
+        <w:rPr>
+          <w:rFonts w:asciiTheme="minorHAnsi" w:hAnsiTheme="minorHAnsi" w:cstheme="minorHAnsi"/>
+          <w:u w:val="single"/>
+        </w:rPr>
+        <w:t>handler</w:t>
+      </w:r>
+      <w:r>
+        <w:rPr>
+          <w:rFonts w:asciiTheme="minorHAnsi" w:hAnsiTheme="minorHAnsi" w:cstheme="minorHAnsi" w:hint="cs"/>
+          <w:u w:val="single"/>
+          <w:rtl/>
+        </w:rPr>
+        <w:t xml:space="preserve"> של סיגנל כלשהו, הסיגנל נחסם עד סיום הריצה של ה-</w:t>
+      </w:r>
+      <w:r>
+        <w:rPr>
+          <w:rFonts w:asciiTheme="minorHAnsi" w:hAnsiTheme="minorHAnsi" w:cstheme="minorHAnsi"/>
+          <w:u w:val="single"/>
+        </w:rPr>
+        <w:t>handler</w:t>
+      </w:r>
+      <w:r>
+        <w:rPr>
+          <w:rFonts w:asciiTheme="minorHAnsi" w:hAnsiTheme="minorHAnsi" w:cstheme="minorHAnsi" w:hint="cs"/>
+          <w:u w:val="single"/>
+          <w:rtl/>
+        </w:rPr>
+        <w:t xml:space="preserve"> שלו. אך במקרה זה הסיגנל הוא סינכרוני ולא ניתן לדחות את הטיפול בו לחזרה מהפונקציה. לכן החלוקה ב-0 תגרום להפעלת ה-</w:t>
+      </w:r>
+      <w:r>
+        <w:rPr>
+          <w:rFonts w:asciiTheme="minorHAnsi" w:hAnsiTheme="minorHAnsi" w:cstheme="minorHAnsi"/>
+          <w:u w:val="single"/>
+        </w:rPr>
+        <w:t>handler()</w:t>
+      </w:r>
+      <w:r>
+        <w:rPr>
+          <w:rFonts w:asciiTheme="minorHAnsi" w:hAnsiTheme="minorHAnsi" w:cstheme="minorHAnsi" w:hint="cs"/>
+          <w:u w:val="single"/>
+          <w:rtl/>
+        </w:rPr>
+        <w:t xml:space="preserve"> </w:t>
+      </w:r>
+      <w:proofErr w:type="spellStart"/>
+      <w:r>
+        <w:rPr>
+          <w:rFonts w:asciiTheme="minorHAnsi" w:hAnsiTheme="minorHAnsi" w:cstheme="minorHAnsi" w:hint="cs"/>
+          <w:u w:val="single"/>
+          <w:rtl/>
+        </w:rPr>
+        <w:t>הדיפולטי</w:t>
+      </w:r>
+      <w:proofErr w:type="spellEnd"/>
+      <w:r>
+        <w:rPr>
+          <w:rFonts w:asciiTheme="minorHAnsi" w:hAnsiTheme="minorHAnsi" w:cstheme="minorHAnsi" w:hint="cs"/>
+          <w:u w:val="single"/>
+          <w:rtl/>
+        </w:rPr>
+        <w:t xml:space="preserve"> של </w:t>
+      </w:r>
+      <w:r>
+        <w:rPr>
+          <w:rFonts w:asciiTheme="minorHAnsi" w:hAnsiTheme="minorHAnsi" w:cstheme="minorHAnsi"/>
+          <w:u w:val="single"/>
+        </w:rPr>
+        <w:t>SIGFPE</w:t>
+      </w:r>
+      <w:r>
+        <w:rPr>
+          <w:rFonts w:asciiTheme="minorHAnsi" w:hAnsiTheme="minorHAnsi" w:cstheme="minorHAnsi" w:hint="cs"/>
+          <w:u w:val="single"/>
+          <w:rtl/>
+        </w:rPr>
+        <w:t xml:space="preserve"> שיעצור את התוכנית.</w:t>
       </w:r>
     </w:p>
     <w:p>
@@ -9393,45 +9686,6 @@
           <w:rtl/>
         </w:rPr>
         <w:t xml:space="preserve">. </w:t>
-      </w:r>
-      <w:r>
-        <w:rPr>
-          <w:rFonts w:asciiTheme="minorHAnsi" w:hAnsiTheme="minorHAnsi" w:cstheme="minorHAnsi" w:hint="cs"/>
-          <w:u w:val="single"/>
-          <w:rtl/>
-        </w:rPr>
-        <w:t>בנוסף נשים לב כי ל</w:t>
-      </w:r>
-      <w:r>
-        <w:rPr>
-          <w:rFonts w:asciiTheme="minorHAnsi" w:hAnsiTheme="minorHAnsi" w:cstheme="minorHAnsi"/>
-          <w:u w:val="single"/>
-        </w:rPr>
-        <w:t>SIGSTOP</w:t>
-      </w:r>
-      <w:r>
-        <w:rPr>
-          <w:rFonts w:asciiTheme="minorHAnsi" w:hAnsiTheme="minorHAnsi" w:cstheme="minorHAnsi" w:hint="cs"/>
-          <w:u w:val="single"/>
-          <w:rtl/>
-        </w:rPr>
-        <w:t xml:space="preserve"> לא ניתן להתקין שגרת טיפול חדשה כיוון שמטרת המפתחים היה שמערכת הפעלה תרצה לשמור לעצמה שליטה מוחלטת בתהליכים </w:t>
-      </w:r>
-      <w:r>
-        <w:rPr>
-          <w:rFonts w:asciiTheme="minorHAnsi" w:hAnsiTheme="minorHAnsi" w:cstheme="minorHAnsi"/>
-          <w:u w:val="single"/>
-          <w:rtl/>
-        </w:rPr>
-        <w:t>–</w:t>
-      </w:r>
-      <w:r>
-        <w:rPr>
-          <w:rFonts w:asciiTheme="minorHAnsi" w:hAnsiTheme="minorHAnsi" w:cstheme="minorHAnsi" w:hint="cs"/>
-          <w:u w:val="single"/>
-          <w:rtl/>
-        </w:rPr>
-        <w:t xml:space="preserve"> אם לא תהיה לה את היכולת לעצור תהליך, היו יכולים לפעול תהליכים תקועים או עוינים דבר שעלול לפגוע במערכת ההפעלה ביכולותיה וביציבותה.</w:t>
       </w:r>
     </w:p>
     <w:p>
@@ -9588,8 +9842,8 @@
         </w:rPr>
       </w:pPr>
     </w:p>
-    <w:bookmarkEnd w:id="4"/>
-    <w:bookmarkEnd w:id="5"/>
+    <w:bookmarkEnd w:id="6"/>
+    <w:bookmarkEnd w:id="7"/>
     <w:p>
       <w:pPr>
         <w:jc w:val="right"/>
@@ -9992,8 +10246,8 @@
                 <w:szCs w:val="22"/>
               </w:rPr>
             </w:pPr>
-            <w:bookmarkStart w:id="6" w:name="OLE_LINK31"/>
-            <w:bookmarkStart w:id="7" w:name="OLE_LINK32"/>
+            <w:bookmarkStart w:id="8" w:name="OLE_LINK31"/>
+            <w:bookmarkStart w:id="9" w:name="OLE_LINK32"/>
             <w:r>
               <w:rPr>
                 <w:rFonts w:asciiTheme="minorHAnsi" w:hAnsiTheme="minorHAnsi" w:cstheme="minorHAnsi"/>
@@ -10032,8 +10286,8 @@
               </w:rPr>
               <w:t>pipe</w:t>
             </w:r>
-            <w:bookmarkEnd w:id="6"/>
-            <w:bookmarkEnd w:id="7"/>
+            <w:bookmarkEnd w:id="8"/>
+            <w:bookmarkEnd w:id="9"/>
             <w:r>
               <w:rPr>
                 <w:rFonts w:asciiTheme="minorHAnsi" w:hAnsiTheme="minorHAnsi" w:cstheme="minorHAnsi"/>
@@ -10159,6 +10413,7 @@
                 <w:color w:val="FF0000"/>
                 <w:sz w:val="22"/>
                 <w:szCs w:val="22"/>
+                <w:rtl/>
               </w:rPr>
             </w:pPr>
             <w:r>
@@ -10292,8 +10547,8 @@
                 <w:rtl/>
               </w:rPr>
             </w:pPr>
-            <w:bookmarkStart w:id="8" w:name="OLE_LINK43"/>
-            <w:bookmarkStart w:id="9" w:name="OLE_LINK44"/>
+            <w:bookmarkStart w:id="10" w:name="OLE_LINK43"/>
+            <w:bookmarkStart w:id="11" w:name="OLE_LINK44"/>
             <w:r>
               <w:rPr>
                 <w:rFonts w:asciiTheme="minorHAnsi" w:hAnsiTheme="minorHAnsi" w:cstheme="minorHAnsi"/>
@@ -10332,8 +10587,8 @@
               </w:rPr>
               <w:t>exit()</w:t>
             </w:r>
-            <w:bookmarkEnd w:id="8"/>
-            <w:bookmarkEnd w:id="9"/>
+            <w:bookmarkEnd w:id="10"/>
+            <w:bookmarkEnd w:id="11"/>
           </w:p>
         </w:tc>
         <w:tc>
@@ -10971,8 +11226,8 @@
           <w:szCs w:val="22"/>
         </w:rPr>
       </w:pPr>
-      <w:bookmarkStart w:id="10" w:name="OLE_LINK46"/>
-      <w:bookmarkStart w:id="11" w:name="OLE_LINK47"/>
+      <w:bookmarkStart w:id="12" w:name="OLE_LINK46"/>
+      <w:bookmarkStart w:id="13" w:name="OLE_LINK47"/>
       <w:r>
         <w:rPr>
           <w:rFonts w:asciiTheme="minorHAnsi" w:hAnsiTheme="minorHAnsi" w:cstheme="minorHAnsi"/>
@@ -11020,8 +11275,8 @@
             </w:tcMar>
             <w:hideMark/>
           </w:tcPr>
-          <w:bookmarkEnd w:id="10"/>
-          <w:bookmarkEnd w:id="11"/>
+          <w:bookmarkEnd w:id="12"/>
+          <w:bookmarkEnd w:id="13"/>
           <w:p>
             <w:pPr>
               <w:spacing w:after="0"/>
@@ -11822,7 +12077,6 @@
           <w:rtl/>
         </w:rPr>
       </w:pPr>
-      <w:proofErr w:type="gramStart"/>
       <w:r>
         <w:rPr>
           <w:rFonts w:ascii="Consolas" w:hAnsi="Consolas" w:cs="Consolas"/>
@@ -11839,16 +12093,7 @@
           <w:sz w:val="20"/>
           <w:szCs w:val="20"/>
         </w:rPr>
-        <w:t>(</w:t>
-      </w:r>
-      <w:proofErr w:type="gramEnd"/>
-      <w:r>
-        <w:rPr>
-          <w:rFonts w:ascii="Consolas" w:hAnsi="Consolas" w:cs="Consolas"/>
-          <w:sz w:val="20"/>
-          <w:szCs w:val="20"/>
-        </w:rPr>
-        <w:t>) moves data between two file descriptors without copying</w:t>
+        <w:t>() moves data between two file descriptors without copying</w:t>
       </w:r>
       <w:r>
         <w:rPr>
@@ -11928,7 +12173,6 @@
         </w:rPr>
       </w:pPr>
       <w:proofErr w:type="spellStart"/>
-      <w:proofErr w:type="gramStart"/>
       <w:r>
         <w:rPr>
           <w:rFonts w:ascii="Consolas" w:hAnsi="Consolas" w:cs="Consolas"/>
@@ -11956,16 +12200,7 @@
           <w:sz w:val="20"/>
           <w:szCs w:val="20"/>
         </w:rPr>
-        <w:t>(</w:t>
-      </w:r>
-      <w:proofErr w:type="gramEnd"/>
-      <w:r>
-        <w:rPr>
-          <w:rFonts w:ascii="Consolas" w:hAnsi="Consolas" w:cs="Consolas"/>
-          <w:sz w:val="20"/>
-          <w:szCs w:val="20"/>
-        </w:rPr>
-        <w:t>)</w:t>
+        <w:t>()</w:t>
       </w:r>
       <w:r>
         <w:rPr>
@@ -12583,7 +12818,6 @@
         </w:rPr>
         <w:t xml:space="preserve"> </w:t>
       </w:r>
-      <w:proofErr w:type="gramStart"/>
       <w:r>
         <w:rPr>
           <w:rFonts w:ascii="Consolas" w:hAnsi="Consolas"/>
@@ -12593,6 +12827,7 @@
         </w:rPr>
         <w:t>main</w:t>
       </w:r>
+      <w:proofErr w:type="gramStart"/>
       <w:r>
         <w:rPr>
           <w:rFonts w:ascii="Consolas" w:hAnsi="Consolas"/>
@@ -12634,17 +12869,7 @@
           <w:sz w:val="18"/>
           <w:szCs w:val="18"/>
         </w:rPr>
-        <w:t>external_</w:t>
-      </w:r>
-      <w:proofErr w:type="gramStart"/>
-      <w:r>
-        <w:rPr>
-          <w:rFonts w:ascii="Consolas" w:hAnsi="Consolas"/>
-          <w:color w:val="D2A8FF"/>
-          <w:sz w:val="18"/>
-          <w:szCs w:val="18"/>
-        </w:rPr>
-        <w:t>function</w:t>
+        <w:t>external_function</w:t>
       </w:r>
       <w:proofErr w:type="spellEnd"/>
       <w:r>
@@ -12654,17 +12879,7 @@
           <w:sz w:val="18"/>
           <w:szCs w:val="18"/>
         </w:rPr>
-        <w:t>(</w:t>
-      </w:r>
-      <w:proofErr w:type="gramEnd"/>
-      <w:r>
-        <w:rPr>
-          <w:rFonts w:ascii="Consolas" w:hAnsi="Consolas"/>
-          <w:color w:val="E6EDF3"/>
-          <w:sz w:val="18"/>
-          <w:szCs w:val="18"/>
-        </w:rPr>
-        <w:t>);</w:t>
+        <w:t>();</w:t>
       </w:r>
       <w:r>
         <w:rPr>
@@ -13796,8 +14011,8 @@
       </w:rPr>
       <w:tab/>
     </w:r>
-    <w:bookmarkStart w:id="12" w:name="OLE_LINK1"/>
-    <w:bookmarkStart w:id="13" w:name="OLE_LINK2"/>
+    <w:bookmarkStart w:id="14" w:name="OLE_LINK1"/>
+    <w:bookmarkStart w:id="15" w:name="OLE_LINK2"/>
     <w:r>
       <w:rPr>
         <w:rFonts w:ascii="Calibri" w:eastAsia="Calibri" w:hAnsi="Calibri" w:cs="Calibri"/>
@@ -13807,8 +14022,8 @@
       </w:rPr>
       <w:t xml:space="preserve">Page 1 of </w:t>
     </w:r>
-    <w:bookmarkEnd w:id="12"/>
-    <w:bookmarkEnd w:id="13"/>
+    <w:bookmarkEnd w:id="14"/>
+    <w:bookmarkEnd w:id="15"/>
     <w:r>
       <w:rPr>
         <w:rFonts w:ascii="Calibri" w:eastAsia="Calibri" w:hAnsi="Calibri" w:cs="Calibri"/>
@@ -20599,27 +20814,6 @@
 </file>
 
 <file path=customXml/item1.xml><?xml version="1.0" encoding="utf-8"?>
-<p:properties xmlns:p="http://schemas.microsoft.com/office/2006/metadata/properties" xmlns:xsi="http://www.w3.org/2001/XMLSchema-instance" xmlns:pc="http://schemas.microsoft.com/office/infopath/2007/PartnerControls">
-  <documentManagement>
-    <_activity xmlns="6945af98-e67a-47d7-a2d6-97981bd2f36c" xsi:nil="true"/>
-  </documentManagement>
-</p:properties>
-</file>
-
-<file path=customXml/item2.xml><?xml version="1.0" encoding="utf-8"?>
-<b:Sources xmlns:b="http://schemas.openxmlformats.org/officeDocument/2006/bibliography" xmlns="http://schemas.openxmlformats.org/officeDocument/2006/bibliography" SelectedStyle="\APASixthEditionOfficeOnline.xsl" StyleName="APA" Version="6"/>
-</file>
-
-<file path=customXml/item3.xml><?xml version="1.0" encoding="utf-8"?>
-<?mso-contentType ?>
-<FormTemplates xmlns="http://schemas.microsoft.com/sharepoint/v3/contenttype/forms">
-  <Display>DocumentLibraryForm</Display>
-  <Edit>DocumentLibraryForm</Edit>
-  <New>DocumentLibraryForm</New>
-</FormTemplates>
-</file>
-
-<file path=customXml/item4.xml><?xml version="1.0" encoding="utf-8"?>
 <ct:contentTypeSchema xmlns:ct="http://schemas.microsoft.com/office/2006/metadata/contentType" xmlns:ma="http://schemas.microsoft.com/office/2006/metadata/properties/metaAttributes" ct:_="" ma:_="" ma:contentTypeName="Document" ma:contentTypeID="0x010100631546E65AEDBA4B81035C1D60FF02E9" ma:contentTypeVersion="17" ma:contentTypeDescription="Create a new document." ma:contentTypeScope="" ma:versionID="4cacf57f0b180660c6c9cc8d2a14659e">
   <xsd:schema xmlns:xsd="http://www.w3.org/2001/XMLSchema" xmlns:xs="http://www.w3.org/2001/XMLSchema" xmlns:p="http://schemas.microsoft.com/office/2006/metadata/properties" xmlns:ns3="6945af98-e67a-47d7-a2d6-97981bd2f36c" xmlns:ns4="f9eb54e3-0137-4ef0-a01c-e2b6a257eece" targetNamespace="http://schemas.microsoft.com/office/2006/metadata/properties" ma:root="true" ma:fieldsID="36d8e932ff91184cf232be9013b74fa8" ns3:_="" ns4:_="">
     <xsd:import namespace="6945af98-e67a-47d7-a2d6-97981bd2f36c"/>
@@ -20866,33 +21060,28 @@
 </ct:contentTypeSchema>
 </file>
 
-<file path=customXml/itemProps1.xml><?xml version="1.0" encoding="utf-8"?>
-<ds:datastoreItem xmlns:ds="http://schemas.openxmlformats.org/officeDocument/2006/customXml" ds:itemID="{9C934F31-FD76-4D20-91B6-D16174015584}">
-  <ds:schemaRefs>
-    <ds:schemaRef ds:uri="http://schemas.microsoft.com/office/2006/metadata/properties"/>
-    <ds:schemaRef ds:uri="http://schemas.microsoft.com/office/infopath/2007/PartnerControls"/>
-    <ds:schemaRef ds:uri="6945af98-e67a-47d7-a2d6-97981bd2f36c"/>
-  </ds:schemaRefs>
-</ds:datastoreItem>
+<file path=customXml/item2.xml><?xml version="1.0" encoding="utf-8"?>
+<?mso-contentType ?>
+<FormTemplates xmlns="http://schemas.microsoft.com/sharepoint/v3/contenttype/forms">
+  <Display>DocumentLibraryForm</Display>
+  <Edit>DocumentLibraryForm</Edit>
+  <New>DocumentLibraryForm</New>
+</FormTemplates>
 </file>
 
-<file path=customXml/itemProps2.xml><?xml version="1.0" encoding="utf-8"?>
-<ds:datastoreItem xmlns:ds="http://schemas.openxmlformats.org/officeDocument/2006/customXml" ds:itemID="{F57AC30F-FBA1-46F0-81B4-5DB3118B97D1}">
-  <ds:schemaRefs>
-    <ds:schemaRef ds:uri="http://schemas.openxmlformats.org/officeDocument/2006/bibliography"/>
-  </ds:schemaRefs>
-</ds:datastoreItem>
+<file path=customXml/item3.xml><?xml version="1.0" encoding="utf-8"?>
+<b:Sources xmlns:b="http://schemas.openxmlformats.org/officeDocument/2006/bibliography" xmlns="http://schemas.openxmlformats.org/officeDocument/2006/bibliography" SelectedStyle="\APASixthEditionOfficeOnline.xsl" StyleName="APA" Version="6"/>
 </file>
 
-<file path=customXml/itemProps3.xml><?xml version="1.0" encoding="utf-8"?>
-<ds:datastoreItem xmlns:ds="http://schemas.openxmlformats.org/officeDocument/2006/customXml" ds:itemID="{D07E0351-5DFD-4A7C-8B56-16295755E874}">
-  <ds:schemaRefs>
-    <ds:schemaRef ds:uri="http://schemas.microsoft.com/sharepoint/v3/contenttype/forms"/>
-  </ds:schemaRefs>
-</ds:datastoreItem>
+<file path=customXml/item4.xml><?xml version="1.0" encoding="utf-8"?>
+<p:properties xmlns:p="http://schemas.microsoft.com/office/2006/metadata/properties" xmlns:xsi="http://www.w3.org/2001/XMLSchema-instance" xmlns:pc="http://schemas.microsoft.com/office/infopath/2007/PartnerControls">
+  <documentManagement>
+    <_activity xmlns="6945af98-e67a-47d7-a2d6-97981bd2f36c" xsi:nil="true"/>
+  </documentManagement>
+</p:properties>
 </file>
 
-<file path=customXml/itemProps4.xml><?xml version="1.0" encoding="utf-8"?>
+<file path=customXml/itemProps1.xml><?xml version="1.0" encoding="utf-8"?>
 <ds:datastoreItem xmlns:ds="http://schemas.openxmlformats.org/officeDocument/2006/customXml" ds:itemID="{DC27C5A4-FF10-4A63-92E8-A9EB6DADC59C}">
   <ds:schemaRefs>
     <ds:schemaRef ds:uri="http://schemas.microsoft.com/office/2006/metadata/contentType"/>
@@ -20909,4 +21098,30 @@
     <ds:schemaRef ds:uri="http://schemas.microsoft.com/internal/obd"/>
   </ds:schemaRefs>
 </ds:datastoreItem>
+</file>
+
+<file path=customXml/itemProps2.xml><?xml version="1.0" encoding="utf-8"?>
+<ds:datastoreItem xmlns:ds="http://schemas.openxmlformats.org/officeDocument/2006/customXml" ds:itemID="{D07E0351-5DFD-4A7C-8B56-16295755E874}">
+  <ds:schemaRefs>
+    <ds:schemaRef ds:uri="http://schemas.microsoft.com/sharepoint/v3/contenttype/forms"/>
+  </ds:schemaRefs>
+</ds:datastoreItem>
+</file>
+
+<file path=customXml/itemProps3.xml><?xml version="1.0" encoding="utf-8"?>
+<ds:datastoreItem xmlns:ds="http://schemas.openxmlformats.org/officeDocument/2006/customXml" ds:itemID="{F57AC30F-FBA1-46F0-81B4-5DB3118B97D1}">
+  <ds:schemaRefs>
+    <ds:schemaRef ds:uri="http://schemas.openxmlformats.org/officeDocument/2006/bibliography"/>
+  </ds:schemaRefs>
+</ds:datastoreItem>
+</file>
+
+<file path=customXml/itemProps4.xml><?xml version="1.0" encoding="utf-8"?>
+<ds:datastoreItem xmlns:ds="http://schemas.openxmlformats.org/officeDocument/2006/customXml" ds:itemID="{9C934F31-FD76-4D20-91B6-D16174015584}">
+  <ds:schemaRefs>
+    <ds:schemaRef ds:uri="http://schemas.microsoft.com/office/2006/metadata/properties"/>
+    <ds:schemaRef ds:uri="http://schemas.microsoft.com/office/infopath/2007/PartnerControls"/>
+    <ds:schemaRef ds:uri="6945af98-e67a-47d7-a2d6-97981bd2f36c"/>
+  </ds:schemaRefs>
+</ds:datastoreItem>
 </file>
</xml_diff>